<commit_message>
Changed link text slightly
</commit_message>
<xml_diff>
--- a/src/CV.docx
+++ b/src/CV.docx
@@ -501,46 +501,95 @@
   <w:p>
     <w:pPr>
       <w:pStyle w:val="Footer"/>
+      <w:jc w:val="center"/>
+      <w:rPr>
+        <w:color w:val="7F7F7F" w:themeColor="text1" w:themeTint="80"/>
+        <w:sz w:val="20"/>
+        <w:szCs w:val="20"/>
+      </w:rPr>
     </w:pPr>
     <w:r>
-      <w:t>An updated CV is always a</w:t>
-    </w:r>
-    <w:r>
-      <w:t xml:space="preserve">vailable at </w:t>
+      <w:rPr>
+        <w:color w:val="7F7F7F" w:themeColor="text1" w:themeTint="80"/>
+        <w:sz w:val="20"/>
+        <w:szCs w:val="20"/>
+      </w:rPr>
+      <w:t xml:space="preserve">An updated CV is always available at </w:t>
     </w:r>
     <w:hyperlink r:id="rId1" w:tgtFrame="_blank" w:tooltip="Shortened URL for https://github.com/OlleLindgren/resume/blob/master/CV.pdf" w:history="1">
       <w:r>
         <w:rPr>
           <w:rStyle w:val="Hyperlink"/>
+          <w:color w:val="7F7F7F" w:themeColor="text1" w:themeTint="80"/>
+          <w:sz w:val="20"/>
+          <w:szCs w:val="20"/>
         </w:rPr>
         <w:t>https://bit.ly/3kViG1G</w:t>
       </w:r>
     </w:hyperlink>
     <w:r>
+      <w:rPr>
+        <w:color w:val="7F7F7F" w:themeColor="text1" w:themeTint="80"/>
+        <w:sz w:val="20"/>
+        <w:szCs w:val="20"/>
+      </w:rPr>
       <w:t xml:space="preserve">. This one was </w:t>
     </w:r>
     <w:r>
+      <w:rPr>
+        <w:color w:val="7F7F7F" w:themeColor="text1" w:themeTint="80"/>
+        <w:sz w:val="20"/>
+        <w:szCs w:val="20"/>
+      </w:rPr>
       <w:t>created</w:t>
     </w:r>
     <w:r>
+      <w:rPr>
+        <w:color w:val="7F7F7F" w:themeColor="text1" w:themeTint="80"/>
+        <w:sz w:val="20"/>
+        <w:szCs w:val="20"/>
+      </w:rPr>
       <w:t xml:space="preserve"> </w:t>
     </w:r>
     <w:r>
+      <w:rPr>
+        <w:color w:val="7F7F7F" w:themeColor="text1" w:themeTint="80"/>
+        <w:sz w:val="20"/>
+        <w:szCs w:val="20"/>
+      </w:rPr>
       <w:fldChar w:fldCharType="begin"/>
     </w:r>
     <w:r>
+      <w:rPr>
+        <w:color w:val="7F7F7F" w:themeColor="text1" w:themeTint="80"/>
+        <w:sz w:val="20"/>
+        <w:szCs w:val="20"/>
+      </w:rPr>
       <w:instrText xml:space="preserve"> CREATEDATE  \@ "MMMM d, yyyy"  \* MERGEFORMAT </w:instrText>
     </w:r>
     <w:r>
+      <w:rPr>
+        <w:color w:val="7F7F7F" w:themeColor="text1" w:themeTint="80"/>
+        <w:sz w:val="20"/>
+        <w:szCs w:val="20"/>
+      </w:rPr>
       <w:fldChar w:fldCharType="separate"/>
     </w:r>
     <w:r>
       <w:rPr>
         <w:noProof/>
+        <w:color w:val="7F7F7F" w:themeColor="text1" w:themeTint="80"/>
+        <w:sz w:val="20"/>
+        <w:szCs w:val="20"/>
       </w:rPr>
       <w:t>September 28, 2020</w:t>
     </w:r>
     <w:r>
+      <w:rPr>
+        <w:color w:val="7F7F7F" w:themeColor="text1" w:themeTint="80"/>
+        <w:sz w:val="20"/>
+        <w:szCs w:val="20"/>
+      </w:rPr>
       <w:fldChar w:fldCharType="end"/>
     </w:r>
   </w:p>
@@ -1015,6 +1064,7 @@
   <w:style w:type="character" w:default="1" w:styleId="DefaultParagraphFont">
     <w:name w:val="Default Paragraph Font"/>
     <w:uiPriority w:val="1"/>
+    <w:semiHidden/>
     <w:unhideWhenUsed/>
   </w:style>
   <w:style w:type="table" w:default="1" w:styleId="TableNormal">

</xml_diff>

<commit_message>
Added assembly line experience. Reordered academic merits.
</commit_message>
<xml_diff>
--- a/src/CV.docx
+++ b/src/CV.docx
@@ -21,8 +21,24 @@
     <w:p>
       <w:pPr>
         <w:pStyle w:val="Heading2"/>
-        <w:ind w:firstLine="1418"/>
-      </w:pPr>
+        <w:ind w:left="1418" w:hanging="1418"/>
+      </w:pPr>
+      <w:r>
+        <w:rPr>
+          <w:rFonts w:asciiTheme="minorHAnsi" w:eastAsiaTheme="minorHAnsi" w:hAnsiTheme="minorHAnsi" w:cstheme="minorBidi"/>
+          <w:sz w:val="22"/>
+          <w:szCs w:val="22"/>
+        </w:rPr>
+        <w:t>2020</w:t>
+      </w:r>
+      <w:r>
+        <w:rPr>
+          <w:rFonts w:asciiTheme="minorHAnsi" w:eastAsiaTheme="minorHAnsi" w:hAnsiTheme="minorHAnsi" w:cstheme="minorBidi"/>
+          <w:sz w:val="22"/>
+          <w:szCs w:val="22"/>
+        </w:rPr>
+        <w:tab/>
+      </w:r>
       <w:r>
         <w:t>Data Scientist intern, Volvo AB</w:t>
       </w:r>
@@ -32,34 +48,243 @@
         <w:ind w:left="1418" w:hanging="1418"/>
       </w:pPr>
       <w:r>
-        <w:t>2020</w:t>
-      </w:r>
-      <w:r>
         <w:tab/>
       </w:r>
       <w:r>
         <w:t>Created tools for large-scale a</w:t>
       </w:r>
       <w:r>
-        <w:t xml:space="preserve">utomated data analytics, enabling developers to create and share reports on likely causal links </w:t>
-      </w:r>
-      <w:r>
-        <w:t xml:space="preserve">between </w:t>
-      </w:r>
-      <w:r>
-        <w:t xml:space="preserve">vehicle component failures and </w:t>
-      </w:r>
-      <w:r>
-        <w:t>component</w:t>
+        <w:t>utomated data analytics, enabling developers to create and share reports on likely causal links between vehicle component failures and component combinations</w:t>
+      </w:r>
+    </w:p>
+    <w:p>
+      <w:pPr>
+        <w:pStyle w:val="Heading2"/>
+        <w:ind w:left="1418" w:hanging="1418"/>
+      </w:pPr>
+      <w:r>
+        <w:rPr>
+          <w:rFonts w:asciiTheme="minorHAnsi" w:eastAsiaTheme="minorHAnsi" w:hAnsiTheme="minorHAnsi" w:cstheme="minorBidi"/>
+          <w:sz w:val="22"/>
+          <w:szCs w:val="22"/>
+        </w:rPr>
+        <w:t>20</w:t>
+      </w:r>
+      <w:r>
+        <w:rPr>
+          <w:rFonts w:asciiTheme="minorHAnsi" w:eastAsiaTheme="minorHAnsi" w:hAnsiTheme="minorHAnsi" w:cstheme="minorBidi"/>
+          <w:sz w:val="22"/>
+          <w:szCs w:val="22"/>
+        </w:rPr>
+        <w:t>18-2019</w:t>
+      </w:r>
+      <w:r>
+        <w:rPr>
+          <w:rFonts w:asciiTheme="minorHAnsi" w:eastAsiaTheme="minorHAnsi" w:hAnsiTheme="minorHAnsi" w:cstheme="minorBidi"/>
+          <w:sz w:val="22"/>
+          <w:szCs w:val="22"/>
+        </w:rPr>
+        <w:tab/>
+      </w:r>
+      <w:r>
+        <w:t>Production worker</w:t>
+      </w:r>
+      <w:r>
+        <w:t>, Volvo AB</w:t>
+      </w:r>
+    </w:p>
+    <w:p>
+      <w:pPr>
+        <w:ind w:left="1418" w:hanging="1418"/>
+      </w:pPr>
+      <w:r>
+        <w:tab/>
+      </w:r>
+      <w:r>
+        <w:t xml:space="preserve">Worked </w:t>
+      </w:r>
+      <w:r>
+        <w:t>at the evening shift in</w:t>
+      </w:r>
+      <w:r>
+        <w:t xml:space="preserve"> the Volvo Trucks assembly line.</w:t>
+      </w:r>
+    </w:p>
+    <w:p>
+      <w:pPr>
+        <w:pStyle w:val="Heading1"/>
+      </w:pPr>
+      <w:r>
+        <w:t>Non-profit experience</w:t>
+      </w:r>
+    </w:p>
+    <w:p>
+      <w:pPr>
+        <w:rPr>
+          <w:rStyle w:val="Heading2Char"/>
+        </w:rPr>
+      </w:pPr>
+      <w:r>
+        <w:t>2020-2021</w:t>
+      </w:r>
+      <w:r>
+        <w:tab/>
+      </w:r>
+      <w:r>
+        <w:rPr>
+          <w:rStyle w:val="Heading2Char"/>
+        </w:rPr>
+        <w:t>Team member, Chalmers Formula Student Driverless</w:t>
+      </w:r>
+    </w:p>
+    <w:p>
+      <w:pPr>
+        <w:ind w:left="1418" w:hanging="1418"/>
+      </w:pPr>
+      <w:r>
+        <w:tab/>
+      </w:r>
+      <w:r>
+        <w:t>We are</w:t>
       </w:r>
       <w:r>
         <w:t xml:space="preserve"> </w:t>
       </w:r>
       <w:r>
-        <w:t>combinations</w:t>
-      </w:r>
-      <w:r>
-        <w:t>.</w:t>
+        <w:t>developing an</w:t>
+      </w:r>
+      <w:r>
+        <w:t xml:space="preserve"> autonomous battery-electric race </w:t>
+      </w:r>
+      <w:r>
+        <w:t>car</w:t>
+      </w:r>
+      <w:r>
+        <w:t xml:space="preserve"> for competition in</w:t>
+      </w:r>
+      <w:r>
+        <w:t xml:space="preserve"> Formula Student Germany</w:t>
+      </w:r>
+      <w:r>
+        <w:t xml:space="preserve"> </w:t>
+      </w:r>
+      <w:r>
+        <w:t>(</w:t>
+      </w:r>
+      <w:r>
+        <w:t>FSG</w:t>
+      </w:r>
+      <w:r>
+        <w:t>)</w:t>
+      </w:r>
+      <w:r>
+        <w:t xml:space="preserve"> next year</w:t>
+      </w:r>
+      <w:r>
+        <w:t xml:space="preserve">. </w:t>
+      </w:r>
+      <w:r>
+        <w:t xml:space="preserve">I mostly work with pathfinding. </w:t>
+      </w:r>
+    </w:p>
+    <w:p>
+      <w:pPr>
+        <w:ind w:left="1418" w:hanging="1418"/>
+        <w:rPr>
+          <w:rStyle w:val="Heading2Char"/>
+        </w:rPr>
+      </w:pPr>
+      <w:r>
+        <w:t>2017</w:t>
+      </w:r>
+      <w:r>
+        <w:tab/>
+      </w:r>
+      <w:r>
+        <w:rPr>
+          <w:rStyle w:val="Heading2Char"/>
+        </w:rPr>
+        <w:t>IT</w:t>
+      </w:r>
+      <w:r>
+        <w:rPr>
+          <w:rStyle w:val="Heading2Char"/>
+        </w:rPr>
+        <w:t xml:space="preserve"> r</w:t>
+      </w:r>
+      <w:r>
+        <w:rPr>
+          <w:rStyle w:val="Heading2Char"/>
+        </w:rPr>
+        <w:t>esponsible, IEM Student division</w:t>
+      </w:r>
+    </w:p>
+    <w:p>
+      <w:pPr>
+        <w:ind w:left="1418" w:hanging="1418"/>
+      </w:pPr>
+      <w:r>
+        <w:tab/>
+      </w:r>
+      <w:r>
+        <w:t xml:space="preserve">Less than </w:t>
+      </w:r>
+      <w:r>
+        <w:t>three</w:t>
+      </w:r>
+      <w:r>
+        <w:t xml:space="preserve"> months after s</w:t>
+      </w:r>
+      <w:r>
+        <w:t xml:space="preserve">tarting my first year at the IEM student division, I was elected as board member and IT-responsible for the </w:t>
+      </w:r>
+      <w:r>
+        <w:t xml:space="preserve">entire </w:t>
+      </w:r>
+      <w:r>
+        <w:t>student division.</w:t>
+      </w:r>
+    </w:p>
+    <w:p>
+      <w:pPr>
+        <w:ind w:left="1418"/>
+      </w:pPr>
+      <w:r>
+        <w:t>I oversaw the complete redesign of the student division’s website, i-chalmers.se.</w:t>
+      </w:r>
+    </w:p>
+    <w:p>
+      <w:pPr>
+        <w:ind w:left="1418" w:hanging="1418"/>
+        <w:rPr>
+          <w:rStyle w:val="Heading2Char"/>
+        </w:rPr>
+      </w:pPr>
+      <w:r>
+        <w:t>2017</w:t>
+      </w:r>
+      <w:r>
+        <w:tab/>
+      </w:r>
+      <w:r>
+        <w:rPr>
+          <w:rStyle w:val="Heading2Char"/>
+        </w:rPr>
+        <w:t>PR responsible, ESTIEM LG Gothenburg</w:t>
+      </w:r>
+    </w:p>
+    <w:p>
+      <w:pPr>
+        <w:ind w:left="1418" w:hanging="1418"/>
+      </w:pPr>
+      <w:r>
+        <w:tab/>
+      </w:r>
+      <w:r>
+        <w:t>I took part in, and managed the marketing of, several events for exchanges between IEM students from Chalmers other parts of Europe.</w:t>
+      </w:r>
+      <w:r>
+        <w:t xml:space="preserve"> </w:t>
       </w:r>
     </w:p>
     <w:p>
@@ -67,16 +292,26 @@
         <w:pStyle w:val="Heading1"/>
       </w:pPr>
       <w:r>
-        <w:t>Non-profit experience</w:t>
-      </w:r>
-    </w:p>
-    <w:p>
-      <w:pPr>
-        <w:pStyle w:val="Heading2"/>
-        <w:ind w:firstLine="1418"/>
-      </w:pPr>
-      <w:r>
-        <w:t>Team member, Chalmers Formula Student Driverless</w:t>
+        <w:t>Education</w:t>
+      </w:r>
+    </w:p>
+    <w:p>
+      <w:pPr>
+        <w:rPr>
+          <w:rStyle w:val="Heading2Char"/>
+        </w:rPr>
+      </w:pPr>
+      <w:r>
+        <w:t>2019-2021</w:t>
+      </w:r>
+      <w:r>
+        <w:tab/>
+      </w:r>
+      <w:r>
+        <w:rPr>
+          <w:rStyle w:val="Heading2Char"/>
+        </w:rPr>
+        <w:t>M.Sc. Data Science &amp; AI</w:t>
       </w:r>
     </w:p>
     <w:p>
@@ -84,72 +319,32 @@
         <w:ind w:left="1418" w:hanging="1418"/>
       </w:pPr>
       <w:r>
-        <w:t>2020-2021</w:t>
-      </w:r>
-      <w:r>
-        <w:tab/>
-      </w:r>
-      <w:r>
-        <w:t>We are</w:t>
-      </w:r>
-      <w:r>
-        <w:t xml:space="preserve"> </w:t>
-      </w:r>
-      <w:r>
-        <w:t>developing an</w:t>
-      </w:r>
-      <w:r>
-        <w:t xml:space="preserve"> autonomous battery-electric race </w:t>
-      </w:r>
-      <w:r>
-        <w:t>car</w:t>
-      </w:r>
-      <w:r>
-        <w:t xml:space="preserve"> for competition in</w:t>
-      </w:r>
-      <w:r>
-        <w:t xml:space="preserve"> Formula Student Germany</w:t>
-      </w:r>
-      <w:r>
-        <w:t xml:space="preserve"> </w:t>
-      </w:r>
-      <w:r>
-        <w:t>(</w:t>
-      </w:r>
-      <w:r>
-        <w:t>FSG</w:t>
-      </w:r>
-      <w:r>
-        <w:t>)</w:t>
-      </w:r>
-      <w:r>
-        <w:t xml:space="preserve"> next year</w:t>
-      </w:r>
-      <w:r>
-        <w:t xml:space="preserve">. </w:t>
-      </w:r>
-    </w:p>
-    <w:p>
-      <w:pPr>
-        <w:ind w:left="1418"/>
-      </w:pPr>
-      <w:r>
-        <w:t xml:space="preserve">I mostly work with pathfinding. </w:t>
-      </w:r>
-    </w:p>
-    <w:p>
-      <w:pPr>
-        <w:pStyle w:val="Heading2"/>
-        <w:ind w:left="1134" w:firstLine="284"/>
-      </w:pPr>
-      <w:r>
-        <w:t>IT</w:t>
-      </w:r>
-      <w:r>
-        <w:t xml:space="preserve"> r</w:t>
-      </w:r>
-      <w:r>
-        <w:t>esponsible, IEM Student division</w:t>
+        <w:rPr>
+          <w:rStyle w:val="Heading2Char"/>
+        </w:rPr>
+        <w:tab/>
+      </w:r>
+      <w:r>
+        <w:t>Chalmers University of Technology</w:t>
+      </w:r>
+    </w:p>
+    <w:p>
+      <w:pPr>
+        <w:rPr>
+          <w:rStyle w:val="Heading2Char"/>
+        </w:rPr>
+      </w:pPr>
+      <w:r>
+        <w:t>2019-2020</w:t>
+      </w:r>
+      <w:r>
+        <w:tab/>
+      </w:r>
+      <w:r>
+        <w:rPr>
+          <w:rStyle w:val="Heading2Char"/>
+        </w:rPr>
+        <w:t>Exchange student</w:t>
       </w:r>
     </w:p>
     <w:p>
@@ -157,51 +352,32 @@
         <w:ind w:left="1418" w:hanging="1418"/>
       </w:pPr>
       <w:r>
-        <w:t>2017</w:t>
-      </w:r>
-      <w:r>
-        <w:tab/>
-      </w:r>
-      <w:r>
-        <w:t xml:space="preserve">Less than </w:t>
-      </w:r>
-      <w:r>
-        <w:t>three</w:t>
-      </w:r>
-      <w:r>
-        <w:t xml:space="preserve"> months after s</w:t>
-      </w:r>
-      <w:r>
-        <w:t xml:space="preserve">tarting my first year at the IEM student division, I was elected as board member and IT-responsible for the </w:t>
-      </w:r>
-      <w:r>
-        <w:t xml:space="preserve">entire </w:t>
-      </w:r>
-      <w:r>
-        <w:t>student division.</w:t>
-      </w:r>
-    </w:p>
-    <w:p>
-      <w:pPr>
-        <w:ind w:left="1418"/>
-      </w:pPr>
-      <w:r>
-        <w:t>I oversaw the complete redesign of the student division’s website, i-chalmers.se.</w:t>
-      </w:r>
-    </w:p>
-    <w:p>
-      <w:pPr>
-        <w:pStyle w:val="Heading2"/>
-        <w:ind w:firstLine="1418"/>
-      </w:pPr>
-      <w:r>
-        <w:t>PR responsible</w:t>
-      </w:r>
-      <w:r>
-        <w:t xml:space="preserve">, </w:t>
-      </w:r>
-      <w:r>
-        <w:t>ESTIEM LG Gothenburg</w:t>
+        <w:rPr>
+          <w:rStyle w:val="Heading2Char"/>
+        </w:rPr>
+        <w:tab/>
+      </w:r>
+      <w:r>
+        <w:t>National Chiao Tung University, Taiwan (ROC)</w:t>
+      </w:r>
+    </w:p>
+    <w:p>
+      <w:pPr>
+        <w:rPr>
+          <w:rStyle w:val="Heading2Char"/>
+        </w:rPr>
+      </w:pPr>
+      <w:r>
+        <w:t>2016-2019</w:t>
+      </w:r>
+      <w:r>
+        <w:tab/>
+      </w:r>
+      <w:r>
+        <w:rPr>
+          <w:rStyle w:val="Heading2Char"/>
+        </w:rPr>
+        <w:t>B.Sc. Industrial Engineering &amp; Management</w:t>
       </w:r>
     </w:p>
     <w:p>
@@ -209,50 +385,6 @@
         <w:ind w:left="1418" w:hanging="1418"/>
       </w:pPr>
       <w:r>
-        <w:t>2017</w:t>
-      </w:r>
-      <w:r>
-        <w:tab/>
-      </w:r>
-      <w:r>
-        <w:t>I took part in, and managed the marketing of, several events for exchanges between IEM students from Chalmers other parts of Europe.</w:t>
-      </w:r>
-      <w:r>
-        <w:t xml:space="preserve"> </w:t>
-      </w:r>
-    </w:p>
-    <w:p>
-      <w:pPr>
-        <w:pStyle w:val="Heading1"/>
-      </w:pPr>
-      <w:r>
-        <w:t>Education</w:t>
-      </w:r>
-    </w:p>
-    <w:p>
-      <w:pPr>
-        <w:rPr>
-          <w:rStyle w:val="Heading2Char"/>
-        </w:rPr>
-      </w:pPr>
-      <w:r>
-        <w:t>2016-2019</w:t>
-      </w:r>
-      <w:r>
-        <w:tab/>
-      </w:r>
-      <w:r>
-        <w:rPr>
-          <w:rStyle w:val="Heading2Char"/>
-        </w:rPr>
-        <w:t>B.Sc. Industrial Engineering &amp; Management</w:t>
-      </w:r>
-    </w:p>
-    <w:p>
-      <w:pPr>
-        <w:ind w:left="1418" w:hanging="1418"/>
-      </w:pPr>
-      <w:r>
         <w:rPr>
           <w:rStyle w:val="Heading2Char"/>
         </w:rPr>
@@ -260,72 +392,6 @@
       </w:r>
       <w:r>
         <w:t>Chalmers University of Technology</w:t>
-      </w:r>
-    </w:p>
-    <w:p>
-      <w:pPr>
-        <w:rPr>
-          <w:rStyle w:val="Heading2Char"/>
-        </w:rPr>
-      </w:pPr>
-      <w:r>
-        <w:t>2019-2021</w:t>
-      </w:r>
-      <w:r>
-        <w:tab/>
-      </w:r>
-      <w:r>
-        <w:rPr>
-          <w:rStyle w:val="Heading2Char"/>
-        </w:rPr>
-        <w:t>M.Sc. Data Science &amp; AI</w:t>
-      </w:r>
-    </w:p>
-    <w:p>
-      <w:pPr>
-        <w:ind w:left="1418" w:hanging="1418"/>
-      </w:pPr>
-      <w:r>
-        <w:rPr>
-          <w:rStyle w:val="Heading2Char"/>
-        </w:rPr>
-        <w:tab/>
-      </w:r>
-      <w:r>
-        <w:t>Chalmers University of Technology</w:t>
-      </w:r>
-    </w:p>
-    <w:p>
-      <w:pPr>
-        <w:rPr>
-          <w:rStyle w:val="Heading2Char"/>
-        </w:rPr>
-      </w:pPr>
-      <w:r>
-        <w:t>2019-2020</w:t>
-      </w:r>
-      <w:r>
-        <w:tab/>
-      </w:r>
-      <w:r>
-        <w:rPr>
-          <w:rStyle w:val="Heading2Char"/>
-        </w:rPr>
-        <w:t>Exchange student</w:t>
-      </w:r>
-    </w:p>
-    <w:p>
-      <w:pPr>
-        <w:ind w:left="1418" w:hanging="1418"/>
-      </w:pPr>
-      <w:r>
-        <w:rPr>
-          <w:rStyle w:val="Heading2Char"/>
-        </w:rPr>
-        <w:tab/>
-      </w:r>
-      <w:r>
-        <w:t>National Chiao Tung University, Taiwan (ROC)</w:t>
       </w:r>
     </w:p>
     <w:p>
@@ -360,15 +426,18 @@
       <w:pPr>
         <w:pStyle w:val="NoSpacing"/>
         <w:ind w:left="1418"/>
-        <w:rPr>
-          <w:rStyle w:val="Heading2Char"/>
-        </w:rPr>
       </w:pPr>
       <w:r>
         <w:t>I</w:t>
       </w:r>
       <w:r>
-        <w:t xml:space="preserve"> am the developer of</w:t>
+        <w:t xml:space="preserve"> am the </w:t>
+      </w:r>
+      <w:r>
+        <w:t>creator</w:t>
+      </w:r>
+      <w:r>
+        <w:t xml:space="preserve"> of</w:t>
       </w:r>
       <w:r>
         <w:t xml:space="preserve"> a large</w:t>
@@ -409,56 +478,12 @@
     </w:p>
     <w:p>
       <w:pPr>
-        <w:pStyle w:val="Heading1"/>
-      </w:pPr>
-      <w:r>
-        <w:t>Ad</w:t>
-      </w:r>
-      <w:r>
-        <w:t>d</w:t>
-      </w:r>
-      <w:r>
-        <w:t>ress</w:t>
-      </w:r>
-    </w:p>
-    <w:p>
-      <w:pPr>
-        <w:rPr>
-          <w:lang w:val="sv-SE"/>
-        </w:rPr>
-      </w:pPr>
-      <w:r>
-        <w:rPr>
-          <w:lang w:val="sv-SE"/>
-        </w:rPr>
-        <w:t>Olle Lindgren</w:t>
-      </w:r>
-    </w:p>
-    <w:p>
-      <w:pPr>
-        <w:rPr>
-          <w:lang w:val="sv-SE"/>
-        </w:rPr>
-      </w:pPr>
-      <w:r>
-        <w:rPr>
-          <w:lang w:val="sv-SE"/>
-        </w:rPr>
-        <w:t>Första Långgatan 12c</w:t>
-      </w:r>
-    </w:p>
-    <w:p>
-      <w:pPr>
-        <w:rPr>
-          <w:lang w:val="sv-SE"/>
-        </w:rPr>
-      </w:pPr>
-      <w:r>
-        <w:rPr>
-          <w:lang w:val="sv-SE"/>
-        </w:rPr>
-        <w:t>41303 Göteborg</w:t>
-      </w:r>
+        <w:pStyle w:val="NoSpacing"/>
+        <w:ind w:left="1418"/>
+        <w:rPr>
+          <w:rStyle w:val="Heading2Char"/>
+        </w:rPr>
+      </w:pPr>
     </w:p>
     <w:sectPr>
       <w:footerReference w:type="default" r:id="rId7"/>
@@ -1064,7 +1089,6 @@
   <w:style w:type="character" w:default="1" w:styleId="DefaultParagraphFont">
     <w:name w:val="Default Paragraph Font"/>
     <w:uiPriority w:val="1"/>
-    <w:semiHidden/>
     <w:unhideWhenUsed/>
   </w:style>
   <w:style w:type="table" w:default="1" w:styleId="TableNormal">

</xml_diff>

<commit_message>
Removed links at bottom.
</commit_message>
<xml_diff>
--- a/src/CV.docx
+++ b/src/CV.docx
@@ -5,31 +5,407 @@
     <w:p>
       <w:pPr>
         <w:pStyle w:val="Title"/>
-      </w:pPr>
-      <w:r>
+        <w:jc w:val="center"/>
+        <w:rPr>
+          <w:lang w:val="sv-SE"/>
+        </w:rPr>
+      </w:pPr>
+      <w:r>
+        <w:rPr>
+          <w:lang w:val="sv-SE"/>
+        </w:rPr>
         <w:t>Olle Lindgren</w:t>
       </w:r>
     </w:p>
     <w:p>
       <w:pPr>
+        <w:jc w:val="center"/>
+        <w:rPr>
+          <w:lang w:val="sv-SE"/>
+        </w:rPr>
+      </w:pPr>
+      <w:r>
+        <w:rPr>
+          <w:lang w:val="sv-SE"/>
+        </w:rPr>
+        <w:t>lindgrenolle@live.se</w:t>
+      </w:r>
+      <w:r>
+        <w:rPr>
+          <w:lang w:val="sv-SE"/>
+        </w:rPr>
+        <w:t xml:space="preserve"> | +</w:t>
+      </w:r>
+      <w:r>
+        <w:rPr>
+          <w:lang w:val="sv-SE"/>
+        </w:rPr>
+        <w:t>46</w:t>
+      </w:r>
+      <w:r>
+        <w:rPr>
+          <w:lang w:val="sv-SE"/>
+        </w:rPr>
+        <w:t>-</w:t>
+      </w:r>
+      <w:r>
+        <w:rPr>
+          <w:lang w:val="sv-SE"/>
+        </w:rPr>
+        <w:t>725</w:t>
+      </w:r>
+      <w:r>
+        <w:rPr>
+          <w:lang w:val="sv-SE"/>
+        </w:rPr>
+        <w:t>-</w:t>
+      </w:r>
+      <w:r>
+        <w:rPr>
+          <w:lang w:val="sv-SE"/>
+        </w:rPr>
+        <w:t>787848</w:t>
+      </w:r>
+      <w:r>
+        <w:rPr>
+          <w:lang w:val="sv-SE"/>
+        </w:rPr>
+        <w:t xml:space="preserve"> | </w:t>
+      </w:r>
+      <w:r>
+        <w:rPr>
+          <w:lang w:val="sv-SE"/>
+        </w:rPr>
+        <w:t>Första L</w:t>
+      </w:r>
+      <w:r>
+        <w:rPr>
+          <w:lang w:val="sv-SE"/>
+        </w:rPr>
+        <w:t>ånggatan 12C,</w:t>
+      </w:r>
+      <w:r>
+        <w:rPr>
+          <w:lang w:val="sv-SE"/>
+        </w:rPr>
+        <w:t xml:space="preserve"> 41303, </w:t>
+      </w:r>
+      <w:r>
+        <w:rPr>
+          <w:lang w:val="sv-SE"/>
+        </w:rPr>
+        <w:t>Göteborg</w:t>
+      </w:r>
+      <w:r>
+        <w:rPr>
+          <w:lang w:val="sv-SE"/>
+        </w:rPr>
+        <w:t>, Sweden</w:t>
+      </w:r>
+    </w:p>
+    <w:p>
+      <w:pPr>
         <w:pStyle w:val="Heading1"/>
       </w:pPr>
       <w:r>
+        <w:t>Education</w:t>
+      </w:r>
+    </w:p>
+    <w:p>
+      <w:pPr>
+        <w:pStyle w:val="Heading2"/>
+      </w:pPr>
+      <w:r>
+        <w:t>Chalmers University of Technology</w:t>
+      </w:r>
+    </w:p>
+    <w:p>
+      <w:pPr>
+        <w:pStyle w:val="Heading3"/>
+        <w:rPr>
+          <w:rStyle w:val="Heading2Char"/>
+        </w:rPr>
+      </w:pPr>
+      <w:r>
+        <w:t>2019</w:t>
+      </w:r>
+      <w:r>
+        <w:rPr>
+          <w:bCs/>
+        </w:rPr>
+        <w:t xml:space="preserve"> </w:t>
+      </w:r>
+      <w:r>
+        <w:rPr>
+          <w:bCs/>
+        </w:rPr>
+        <w:t>-</w:t>
+      </w:r>
+      <w:r>
+        <w:rPr>
+          <w:bCs/>
+        </w:rPr>
+        <w:tab/>
+      </w:r>
+      <w:r>
+        <w:rPr>
+          <w:bCs/>
+        </w:rPr>
+        <w:tab/>
+      </w:r>
+      <w:r>
+        <w:rPr>
+          <w:rStyle w:val="Heading3Char"/>
+          <w:b/>
+          <w:bCs/>
+        </w:rPr>
+        <w:t>M</w:t>
+      </w:r>
+      <w:r>
+        <w:rPr>
+          <w:rStyle w:val="Heading3Char"/>
+          <w:b/>
+          <w:bCs/>
+        </w:rPr>
+        <w:t>.Sc. Data Science &amp; AI</w:t>
+      </w:r>
+    </w:p>
+    <w:p>
+      <w:pPr>
+        <w:pStyle w:val="ListParagraph"/>
+        <w:numPr>
+          <w:ilvl w:val="1"/>
+          <w:numId w:val="1"/>
+        </w:numPr>
+      </w:pPr>
+      <w:r>
+        <w:rPr>
+          <w:i/>
+          <w:iCs/>
+        </w:rPr>
+        <w:t>Relevant coursework</w:t>
+      </w:r>
+      <w:r>
+        <w:t xml:space="preserve">: Design of AI Systems, </w:t>
+      </w:r>
+      <w:r>
+        <w:t>Applied Machine Learning</w:t>
+      </w:r>
+      <w:r>
+        <w:t>, Financial Time Series</w:t>
+      </w:r>
+      <w:r>
+        <w:t>.</w:t>
+      </w:r>
+    </w:p>
+    <w:p>
+      <w:pPr>
+        <w:pStyle w:val="ListParagraph"/>
+        <w:numPr>
+          <w:ilvl w:val="1"/>
+          <w:numId w:val="1"/>
+        </w:numPr>
+      </w:pPr>
+      <w:r>
+        <w:t>M.Sc. thesis</w:t>
+      </w:r>
+      <w:r>
+        <w:t xml:space="preserve"> </w:t>
+      </w:r>
+      <w:r>
+        <w:t xml:space="preserve">at </w:t>
+      </w:r>
+      <w:r>
+        <w:t>Chalmers Formula Student Driverless.</w:t>
+      </w:r>
+    </w:p>
+    <w:p>
+      <w:pPr>
+        <w:pStyle w:val="ListParagraph"/>
+        <w:numPr>
+          <w:ilvl w:val="1"/>
+          <w:numId w:val="1"/>
+        </w:numPr>
+      </w:pPr>
+      <w:r>
+        <w:t>Expected graduation in June 2021.</w:t>
+      </w:r>
+    </w:p>
+    <w:p>
+      <w:pPr>
+        <w:pStyle w:val="Heading3"/>
+      </w:pPr>
+      <w:r>
+        <w:rPr>
+          <w:rFonts w:asciiTheme="minorHAnsi" w:eastAsiaTheme="minorHAnsi" w:hAnsiTheme="minorHAnsi" w:cstheme="minorBidi"/>
+          <w:bCs/>
+          <w:sz w:val="22"/>
+          <w:szCs w:val="22"/>
+        </w:rPr>
+        <w:t>2019</w:t>
+      </w:r>
+      <w:r>
+        <w:tab/>
+      </w:r>
+      <w:r>
+        <w:tab/>
+      </w:r>
+      <w:r>
+        <w:t xml:space="preserve">Exchange student: </w:t>
+      </w:r>
+      <w:r>
+        <w:t>National Chiao Tung University</w:t>
+      </w:r>
+      <w:r>
+        <w:t xml:space="preserve">, </w:t>
+      </w:r>
+      <w:r>
+        <w:t>Taiwan (ROC)</w:t>
+      </w:r>
+    </w:p>
+    <w:p>
+      <w:pPr>
+        <w:pStyle w:val="ListParagraph"/>
+        <w:numPr>
+          <w:ilvl w:val="1"/>
+          <w:numId w:val="1"/>
+        </w:numPr>
+      </w:pPr>
+      <w:r>
+        <w:rPr>
+          <w:i/>
+          <w:iCs/>
+        </w:rPr>
+        <w:t>Relevant coursework</w:t>
+      </w:r>
+      <w:r>
+        <w:t xml:space="preserve">: </w:t>
+      </w:r>
+      <w:r>
+        <w:t>Stochastic Processes, Intelligent Computational Algorithms</w:t>
+      </w:r>
+      <w:r>
+        <w:t>.</w:t>
+      </w:r>
+    </w:p>
+    <w:p>
+      <w:pPr>
+        <w:pStyle w:val="Heading3"/>
+      </w:pPr>
+      <w:r>
+        <w:rPr>
+          <w:rFonts w:asciiTheme="minorHAnsi" w:eastAsiaTheme="minorHAnsi" w:hAnsiTheme="minorHAnsi" w:cstheme="minorBidi"/>
+          <w:bCs/>
+          <w:sz w:val="22"/>
+          <w:szCs w:val="22"/>
+        </w:rPr>
+        <w:t xml:space="preserve">2016 </w:t>
+      </w:r>
+      <w:r>
+        <w:rPr>
+          <w:rFonts w:asciiTheme="minorHAnsi" w:eastAsiaTheme="minorHAnsi" w:hAnsiTheme="minorHAnsi" w:cstheme="minorBidi"/>
+          <w:bCs/>
+          <w:sz w:val="22"/>
+          <w:szCs w:val="22"/>
+        </w:rPr>
+        <w:t>-</w:t>
+      </w:r>
+      <w:r>
+        <w:rPr>
+          <w:rFonts w:asciiTheme="minorHAnsi" w:eastAsiaTheme="minorHAnsi" w:hAnsiTheme="minorHAnsi" w:cstheme="minorBidi"/>
+          <w:bCs/>
+          <w:sz w:val="22"/>
+          <w:szCs w:val="22"/>
+        </w:rPr>
+        <w:t xml:space="preserve"> 2019</w:t>
+      </w:r>
+      <w:r>
+        <w:tab/>
+      </w:r>
+      <w:r>
+        <w:t>B</w:t>
+      </w:r>
+      <w:r>
+        <w:t>.Sc. Engineering &amp;</w:t>
+      </w:r>
+      <w:r>
+        <w:t xml:space="preserve"> </w:t>
+      </w:r>
+      <w:r>
+        <w:t>Industrial</w:t>
+      </w:r>
+      <w:r>
+        <w:t xml:space="preserve"> Management</w:t>
+      </w:r>
+    </w:p>
+    <w:p>
+      <w:pPr>
+        <w:pStyle w:val="ListParagraph"/>
+        <w:numPr>
+          <w:ilvl w:val="1"/>
+          <w:numId w:val="1"/>
+        </w:numPr>
+        <w:rPr>
+          <w:i/>
+          <w:iCs/>
+        </w:rPr>
+      </w:pPr>
+      <w:r>
+        <w:rPr>
+          <w:i/>
+          <w:iCs/>
+        </w:rPr>
+        <w:t>Relevant coursework</w:t>
+      </w:r>
+      <w:r>
+        <w:rPr>
+          <w:i/>
+          <w:iCs/>
+        </w:rPr>
+        <w:t xml:space="preserve">: </w:t>
+      </w:r>
+      <w:r>
+        <w:t>Management Information Systems, Operations Management, Logistics</w:t>
+      </w:r>
+      <w:r>
+        <w:t>, Industrial Marketing</w:t>
+      </w:r>
+      <w:r>
+        <w:t>.</w:t>
+      </w:r>
+    </w:p>
+    <w:p>
+      <w:pPr>
+        <w:pStyle w:val="Heading1"/>
+      </w:pPr>
+      <w:r>
         <w:t>Professional experience</w:t>
       </w:r>
     </w:p>
     <w:p>
       <w:pPr>
-        <w:pStyle w:val="Heading2"/>
-        <w:ind w:left="1418" w:hanging="1418"/>
-      </w:pPr>
+        <w:pStyle w:val="Heading3"/>
+        <w:rPr>
+          <w:b w:val="0"/>
+          <w:bCs/>
+        </w:rPr>
+      </w:pPr>
+      <w:r>
+        <w:rPr>
+          <w:rFonts w:asciiTheme="minorHAnsi" w:eastAsiaTheme="minorHAnsi" w:hAnsiTheme="minorHAnsi" w:cstheme="minorBidi"/>
+          <w:bCs/>
+          <w:sz w:val="22"/>
+          <w:szCs w:val="22"/>
+        </w:rPr>
+        <w:t>2020</w:t>
+      </w:r>
       <w:r>
         <w:rPr>
           <w:rFonts w:asciiTheme="minorHAnsi" w:eastAsiaTheme="minorHAnsi" w:hAnsiTheme="minorHAnsi" w:cstheme="minorBidi"/>
           <w:sz w:val="22"/>
           <w:szCs w:val="22"/>
         </w:rPr>
-        <w:t>2020</w:t>
+        <w:tab/>
       </w:r>
       <w:r>
         <w:rPr>
@@ -40,74 +416,334 @@
         <w:tab/>
       </w:r>
       <w:r>
-        <w:t>Data Scientist intern, Volvo AB</w:t>
-      </w:r>
-    </w:p>
-    <w:p>
-      <w:pPr>
-        <w:ind w:left="1418" w:hanging="1418"/>
-      </w:pPr>
-      <w:r>
-        <w:tab/>
-      </w:r>
-      <w:r>
-        <w:t>Created tools for large-scale a</w:t>
-      </w:r>
-      <w:r>
-        <w:t>utomated data analytics, enabling developers to create and share reports on likely causal links between vehicle component failures and component combinations</w:t>
-      </w:r>
-    </w:p>
-    <w:p>
-      <w:pPr>
-        <w:pStyle w:val="Heading2"/>
-        <w:ind w:left="1418" w:hanging="1418"/>
+        <w:rPr>
+          <w:rStyle w:val="Heading3Char"/>
+          <w:b/>
+          <w:bCs/>
+        </w:rPr>
+        <w:t>Data Scientist intern</w:t>
+      </w:r>
+      <w:r>
+        <w:rPr>
+          <w:rStyle w:val="Heading3Char"/>
+          <w:b/>
+          <w:bCs/>
+        </w:rPr>
+        <w:t xml:space="preserve">, Volvo Group Trucks </w:t>
+      </w:r>
+      <w:r>
+        <w:rPr>
+          <w:rStyle w:val="Heading3Char"/>
+          <w:b/>
+          <w:bCs/>
+        </w:rPr>
+        <w:t>Technology</w:t>
+      </w:r>
+    </w:p>
+    <w:p>
+      <w:pPr>
+        <w:pStyle w:val="ListParagraph"/>
+        <w:numPr>
+          <w:ilvl w:val="1"/>
+          <w:numId w:val="1"/>
+        </w:numPr>
+      </w:pPr>
+      <w:r>
+        <w:t>I c</w:t>
+      </w:r>
+      <w:r>
+        <w:t>reate</w:t>
+      </w:r>
+      <w:r>
+        <w:t>d</w:t>
+      </w:r>
+      <w:r>
+        <w:t xml:space="preserve"> </w:t>
+      </w:r>
+      <w:r>
+        <w:t>TensorFlow</w:t>
+      </w:r>
+      <w:r>
+        <w:t>-based</w:t>
+      </w:r>
+      <w:r>
+        <w:t xml:space="preserve"> </w:t>
+      </w:r>
+      <w:r>
+        <w:t>software tools that</w:t>
+      </w:r>
+      <w:r>
+        <w:t xml:space="preserve"> enabl</w:t>
+      </w:r>
+      <w:r>
+        <w:t>e</w:t>
+      </w:r>
+      <w:r>
+        <w:t xml:space="preserve"> developers to</w:t>
+      </w:r>
+      <w:r>
+        <w:t xml:space="preserve"> quickly</w:t>
+      </w:r>
+      <w:r>
+        <w:t xml:space="preserve"> </w:t>
+      </w:r>
+      <w:r>
+        <w:t>visualize</w:t>
+      </w:r>
+      <w:r>
+        <w:t xml:space="preserve"> advanced</w:t>
+      </w:r>
+      <w:r>
+        <w:t xml:space="preserve"> component fault statistics</w:t>
+      </w:r>
+      <w:r>
+        <w:t xml:space="preserve"> in an intuitive way</w:t>
+      </w:r>
+      <w:r>
+        <w:t>, which was not previously possible</w:t>
+      </w:r>
+      <w:r>
+        <w:t>.</w:t>
+      </w:r>
+    </w:p>
+    <w:p>
+      <w:pPr>
+        <w:pStyle w:val="ListParagraph"/>
+        <w:numPr>
+          <w:ilvl w:val="1"/>
+          <w:numId w:val="1"/>
+        </w:numPr>
+      </w:pPr>
+      <w:r>
+        <w:t>I a</w:t>
+      </w:r>
+      <w:r>
+        <w:t>utomated the time-consuming process of</w:t>
+      </w:r>
+      <w:r>
+        <w:t xml:space="preserve"> sharing </w:t>
+      </w:r>
+      <w:r>
+        <w:t xml:space="preserve">analytics </w:t>
+      </w:r>
+      <w:r>
+        <w:t>reports with others, through creating a node in</w:t>
+      </w:r>
+      <w:r>
+        <w:t xml:space="preserve"> the Simulink-like tool</w:t>
+      </w:r>
+      <w:r>
+        <w:t xml:space="preserve"> Sympathy for Data</w:t>
+      </w:r>
+      <w:r>
+        <w:t xml:space="preserve"> </w:t>
+      </w:r>
+      <w:r>
+        <w:t>that generates</w:t>
+      </w:r>
+      <w:r>
+        <w:t>,</w:t>
+      </w:r>
+      <w:r>
+        <w:t xml:space="preserve"> </w:t>
+      </w:r>
+      <w:r>
+        <w:t>uploads,</w:t>
+      </w:r>
+      <w:r>
+        <w:t xml:space="preserve"> and shares</w:t>
+      </w:r>
+      <w:r>
+        <w:t xml:space="preserve"> HTML report</w:t>
+      </w:r>
+      <w:r>
+        <w:t>s</w:t>
+      </w:r>
+      <w:r>
+        <w:t>.</w:t>
+      </w:r>
+    </w:p>
+    <w:p>
+      <w:pPr>
+        <w:pStyle w:val="Heading3"/>
+        <w:rPr>
+          <w:rStyle w:val="Heading3Char"/>
+        </w:rPr>
       </w:pPr>
       <w:r>
         <w:rPr>
           <w:rFonts w:asciiTheme="minorHAnsi" w:eastAsiaTheme="minorHAnsi" w:hAnsiTheme="minorHAnsi" w:cstheme="minorBidi"/>
+          <w:bCs/>
           <w:sz w:val="22"/>
           <w:szCs w:val="22"/>
         </w:rPr>
-        <w:t>20</w:t>
+        <w:t>2018</w:t>
       </w:r>
       <w:r>
         <w:rPr>
           <w:rFonts w:asciiTheme="minorHAnsi" w:eastAsiaTheme="minorHAnsi" w:hAnsiTheme="minorHAnsi" w:cstheme="minorBidi"/>
+          <w:bCs/>
           <w:sz w:val="22"/>
           <w:szCs w:val="22"/>
         </w:rPr>
-        <w:t>18-2019</w:t>
+        <w:t xml:space="preserve"> </w:t>
       </w:r>
       <w:r>
         <w:rPr>
           <w:rFonts w:asciiTheme="minorHAnsi" w:eastAsiaTheme="minorHAnsi" w:hAnsiTheme="minorHAnsi" w:cstheme="minorBidi"/>
+          <w:bCs/>
           <w:sz w:val="22"/>
           <w:szCs w:val="22"/>
         </w:rPr>
+        <w:t>-</w:t>
+      </w:r>
+      <w:r>
+        <w:rPr>
+          <w:rFonts w:asciiTheme="minorHAnsi" w:eastAsiaTheme="minorHAnsi" w:hAnsiTheme="minorHAnsi" w:cstheme="minorBidi"/>
+          <w:bCs/>
+          <w:sz w:val="22"/>
+          <w:szCs w:val="22"/>
+        </w:rPr>
+        <w:t xml:space="preserve"> </w:t>
+      </w:r>
+      <w:r>
+        <w:rPr>
+          <w:rFonts w:asciiTheme="minorHAnsi" w:eastAsiaTheme="minorHAnsi" w:hAnsiTheme="minorHAnsi" w:cstheme="minorBidi"/>
+          <w:bCs/>
+          <w:sz w:val="22"/>
+          <w:szCs w:val="22"/>
+        </w:rPr>
+        <w:t>2019</w:t>
+      </w:r>
+      <w:r>
+        <w:rPr>
+          <w:rFonts w:asciiTheme="minorHAnsi" w:eastAsiaTheme="minorHAnsi" w:hAnsiTheme="minorHAnsi" w:cstheme="minorBidi"/>
+          <w:bCs/>
+          <w:sz w:val="22"/>
+          <w:szCs w:val="22"/>
+        </w:rPr>
         <w:tab/>
       </w:r>
       <w:r>
+        <w:rPr>
+          <w:rStyle w:val="Heading3Char"/>
+          <w:b/>
+          <w:bCs/>
+        </w:rPr>
         <w:t>Production worker</w:t>
       </w:r>
       <w:r>
-        <w:t>, Volvo AB</w:t>
-      </w:r>
-    </w:p>
-    <w:p>
-      <w:pPr>
-        <w:ind w:left="1418" w:hanging="1418"/>
-      </w:pPr>
-      <w:r>
+        <w:rPr>
+          <w:rStyle w:val="Heading3Char"/>
+          <w:b/>
+          <w:bCs/>
+        </w:rPr>
+        <w:t>, Volvo Group Trucks Operations</w:t>
+      </w:r>
+    </w:p>
+    <w:p>
+      <w:pPr>
+        <w:pStyle w:val="Heading3"/>
+      </w:pPr>
+      <w:r>
+        <w:rPr>
+          <w:rFonts w:asciiTheme="minorHAnsi" w:eastAsiaTheme="minorHAnsi" w:hAnsiTheme="minorHAnsi" w:cstheme="minorBidi"/>
+          <w:bCs/>
+          <w:sz w:val="22"/>
+          <w:szCs w:val="22"/>
+        </w:rPr>
+        <w:t>201</w:t>
+      </w:r>
+      <w:r>
+        <w:rPr>
+          <w:rFonts w:asciiTheme="minorHAnsi" w:eastAsiaTheme="minorHAnsi" w:hAnsiTheme="minorHAnsi" w:cstheme="minorBidi"/>
+          <w:bCs/>
+          <w:sz w:val="22"/>
+          <w:szCs w:val="22"/>
+        </w:rPr>
+        <w:t>7</w:t>
+      </w:r>
+      <w:r>
+        <w:rPr>
+          <w:rFonts w:asciiTheme="minorHAnsi" w:eastAsiaTheme="minorHAnsi" w:hAnsiTheme="minorHAnsi" w:cstheme="minorBidi"/>
+          <w:bCs/>
+          <w:sz w:val="22"/>
+          <w:szCs w:val="22"/>
+        </w:rPr>
+        <w:t xml:space="preserve"> </w:t>
+      </w:r>
+      <w:r>
+        <w:rPr>
+          <w:rFonts w:asciiTheme="minorHAnsi" w:eastAsiaTheme="minorHAnsi" w:hAnsiTheme="minorHAnsi" w:cstheme="minorBidi"/>
+          <w:bCs/>
+          <w:sz w:val="22"/>
+          <w:szCs w:val="22"/>
+        </w:rPr>
+        <w:t>-</w:t>
+      </w:r>
+      <w:r>
+        <w:rPr>
+          <w:rFonts w:asciiTheme="minorHAnsi" w:eastAsiaTheme="minorHAnsi" w:hAnsiTheme="minorHAnsi" w:cstheme="minorBidi"/>
+          <w:bCs/>
+          <w:sz w:val="22"/>
+          <w:szCs w:val="22"/>
+        </w:rPr>
+        <w:t xml:space="preserve"> </w:t>
+      </w:r>
+      <w:r>
+        <w:rPr>
+          <w:rFonts w:asciiTheme="minorHAnsi" w:eastAsiaTheme="minorHAnsi" w:hAnsiTheme="minorHAnsi" w:cstheme="minorBidi"/>
+          <w:bCs/>
+          <w:sz w:val="22"/>
+          <w:szCs w:val="22"/>
+        </w:rPr>
+        <w:t>201</w:t>
+      </w:r>
+      <w:r>
+        <w:rPr>
+          <w:rFonts w:asciiTheme="minorHAnsi" w:eastAsiaTheme="minorHAnsi" w:hAnsiTheme="minorHAnsi" w:cstheme="minorBidi"/>
+          <w:bCs/>
+          <w:sz w:val="22"/>
+          <w:szCs w:val="22"/>
+        </w:rPr>
+        <w:t>8</w:t>
+      </w:r>
+      <w:r>
+        <w:rPr>
+          <w:bCs/>
+        </w:rPr>
         <w:tab/>
       </w:r>
       <w:r>
-        <w:t xml:space="preserve">Worked </w:t>
-      </w:r>
-      <w:r>
-        <w:t>at the evening shift in</w:t>
-      </w:r>
-      <w:r>
-        <w:t xml:space="preserve"> the Volvo Trucks assembly line.</w:t>
+        <w:rPr>
+          <w:rStyle w:val="Heading3Char"/>
+          <w:b/>
+          <w:bCs/>
+        </w:rPr>
+        <w:t>Private Teacher</w:t>
+      </w:r>
+      <w:r>
+        <w:rPr>
+          <w:rStyle w:val="Heading3Char"/>
+          <w:b/>
+          <w:bCs/>
+        </w:rPr>
+        <w:t>, Allakando</w:t>
+      </w:r>
+    </w:p>
+    <w:p>
+      <w:pPr>
+        <w:pStyle w:val="ListParagraph"/>
+        <w:numPr>
+          <w:ilvl w:val="1"/>
+          <w:numId w:val="1"/>
+        </w:numPr>
+      </w:pPr>
+      <w:r>
+        <w:t>I t</w:t>
+      </w:r>
+      <w:r>
+        <w:t>aught extracurricular mathematics to high school students.</w:t>
       </w:r>
     </w:p>
     <w:p>
@@ -115,378 +751,618 @@
         <w:pStyle w:val="Heading1"/>
       </w:pPr>
       <w:r>
-        <w:t>Non-profit experience</w:t>
-      </w:r>
-    </w:p>
-    <w:p>
-      <w:pPr>
+        <w:t>Extracurricular and n</w:t>
+      </w:r>
+      <w:r>
+        <w:t>on-profit</w:t>
+      </w:r>
+    </w:p>
+    <w:p>
+      <w:pPr>
+        <w:pStyle w:val="Heading3"/>
+        <w:rPr>
+          <w:rStyle w:val="Heading3Char"/>
+        </w:rPr>
+      </w:pPr>
+      <w:r>
+        <w:rPr>
+          <w:bCs/>
+        </w:rPr>
+        <w:t>2020</w:t>
+      </w:r>
+      <w:r>
+        <w:rPr>
+          <w:bCs/>
+        </w:rPr>
+        <w:t xml:space="preserve"> </w:t>
+      </w:r>
+      <w:r>
+        <w:rPr>
+          <w:bCs/>
+        </w:rPr>
+        <w:t>-</w:t>
+      </w:r>
+      <w:r>
+        <w:rPr>
+          <w:bCs/>
+        </w:rPr>
+        <w:tab/>
+      </w:r>
+      <w:r>
+        <w:rPr>
+          <w:bCs/>
+        </w:rPr>
+        <w:tab/>
+      </w:r>
+      <w:r>
+        <w:t>Software Engineer</w:t>
+      </w:r>
+      <w:r>
+        <w:t>, Chalmers Formula Student Driverless</w:t>
+      </w:r>
+    </w:p>
+    <w:p>
+      <w:pPr>
+        <w:pStyle w:val="ListParagraph"/>
+        <w:numPr>
+          <w:ilvl w:val="1"/>
+          <w:numId w:val="1"/>
+        </w:numPr>
+      </w:pPr>
+      <w:r>
+        <w:rPr>
+          <w:b/>
+          <w:bCs/>
+        </w:rPr>
+        <w:t>CFS Driverless</w:t>
+      </w:r>
+      <w:r>
+        <w:t xml:space="preserve"> is a development project</w:t>
+      </w:r>
+      <w:r>
+        <w:t xml:space="preserve"> </w:t>
+      </w:r>
+      <w:r>
+        <w:t xml:space="preserve">for building </w:t>
+      </w:r>
+      <w:r>
+        <w:t>an</w:t>
+      </w:r>
+      <w:r>
+        <w:t xml:space="preserve"> autonomous battery-electric race </w:t>
+      </w:r>
+      <w:r>
+        <w:t>car</w:t>
+      </w:r>
+      <w:r>
+        <w:t xml:space="preserve"> for competition in</w:t>
+      </w:r>
+      <w:r>
+        <w:t xml:space="preserve"> </w:t>
+      </w:r>
+      <w:r>
+        <w:t xml:space="preserve">several </w:t>
+      </w:r>
+      <w:r>
+        <w:t xml:space="preserve">Formula Student </w:t>
+      </w:r>
+      <w:r>
+        <w:t>competitions</w:t>
+      </w:r>
+      <w:r>
+        <w:t xml:space="preserve"> </w:t>
+      </w:r>
+      <w:r>
+        <w:t xml:space="preserve">around August </w:t>
+      </w:r>
+      <w:r>
+        <w:t>next year</w:t>
+      </w:r>
+      <w:r>
+        <w:t xml:space="preserve">. </w:t>
+      </w:r>
+    </w:p>
+    <w:p>
+      <w:pPr>
+        <w:pStyle w:val="ListParagraph"/>
+        <w:numPr>
+          <w:ilvl w:val="1"/>
+          <w:numId w:val="1"/>
+        </w:numPr>
+      </w:pPr>
+      <w:r>
+        <w:t xml:space="preserve">I work with software engineering </w:t>
+      </w:r>
+      <w:r>
+        <w:t>related to</w:t>
+      </w:r>
+      <w:r>
+        <w:t xml:space="preserve"> mission control</w:t>
+      </w:r>
+      <w:r>
+        <w:t xml:space="preserve">, </w:t>
+      </w:r>
+      <w:r>
+        <w:t>navigation,</w:t>
+      </w:r>
+      <w:r>
+        <w:t xml:space="preserve"> and pathfinding</w:t>
+      </w:r>
+      <w:r>
+        <w:t>.</w:t>
+      </w:r>
+      <w:r>
+        <w:t xml:space="preserve"> </w:t>
+      </w:r>
+    </w:p>
+    <w:p>
+      <w:pPr>
+        <w:pStyle w:val="ListParagraph"/>
+        <w:numPr>
+          <w:ilvl w:val="1"/>
+          <w:numId w:val="1"/>
+        </w:numPr>
+      </w:pPr>
+      <w:r>
+        <w:t>My M.Sc. thesis will be</w:t>
+      </w:r>
+      <w:r>
+        <w:t xml:space="preserve"> carried out within the scope of</w:t>
+      </w:r>
+      <w:r>
+        <w:t xml:space="preserve"> CFS </w:t>
+      </w:r>
+      <w:r>
+        <w:t>Driverless</w:t>
+      </w:r>
+      <w:r>
+        <w:t>.</w:t>
+      </w:r>
+    </w:p>
+    <w:p>
+      <w:pPr>
+        <w:pStyle w:val="Heading3"/>
+      </w:pPr>
+      <w:r>
+        <w:rPr>
+          <w:bCs/>
+        </w:rPr>
+        <w:t>2019</w:t>
+      </w:r>
+      <w:r>
+        <w:rPr>
+          <w:bCs/>
+        </w:rPr>
+        <w:t xml:space="preserve"> </w:t>
+      </w:r>
+      <w:r>
+        <w:rPr>
+          <w:bCs/>
+        </w:rPr>
+        <w:t>-</w:t>
+      </w:r>
+      <w:r>
+        <w:rPr>
+          <w:bCs/>
+        </w:rPr>
+        <w:tab/>
+      </w:r>
+      <w:r>
+        <w:rPr>
+          <w:bCs/>
+        </w:rPr>
+        <w:tab/>
+      </w:r>
+      <w:r>
+        <w:t xml:space="preserve">Investing </w:t>
+      </w:r>
+      <w:r>
+        <w:t>Strategy Evaluator (ISE)</w:t>
+      </w:r>
+    </w:p>
+    <w:p>
+      <w:pPr>
+        <w:pStyle w:val="ListParagraph"/>
+        <w:numPr>
+          <w:ilvl w:val="1"/>
+          <w:numId w:val="1"/>
+        </w:numPr>
+      </w:pPr>
+      <w:r>
+        <w:t xml:space="preserve">I am the creator of a large Python framework for </w:t>
+      </w:r>
+      <w:r>
+        <w:t>machine learning</w:t>
+      </w:r>
+      <w:r>
+        <w:t xml:space="preserve">-based </w:t>
+      </w:r>
+      <w:r>
+        <w:t>stock market analytic</w:t>
+      </w:r>
+      <w:r>
+        <w:t>s.</w:t>
+      </w:r>
+    </w:p>
+    <w:p>
+      <w:pPr>
+        <w:pStyle w:val="ListParagraph"/>
+        <w:numPr>
+          <w:ilvl w:val="1"/>
+          <w:numId w:val="1"/>
+        </w:numPr>
+      </w:pPr>
+      <w:r>
+        <w:t>Bots</w:t>
+      </w:r>
+      <w:r>
+        <w:t xml:space="preserve"> </w:t>
+      </w:r>
+      <w:r>
+        <w:t>with different</w:t>
+      </w:r>
+      <w:r>
+        <w:t xml:space="preserve"> trading</w:t>
+      </w:r>
+      <w:r>
+        <w:t xml:space="preserve"> strategies</w:t>
+      </w:r>
+      <w:r>
+        <w:t xml:space="preserve"> are created and tested</w:t>
+      </w:r>
+      <w:r>
+        <w:t xml:space="preserve"> in stock market simulations</w:t>
+      </w:r>
+      <w:r>
+        <w:t>, and a</w:t>
+      </w:r>
+      <w:r>
+        <w:t xml:space="preserve"> bot that is profitable </w:t>
+      </w:r>
+      <w:r>
+        <w:t>in</w:t>
+      </w:r>
+      <w:r>
+        <w:t xml:space="preserve"> </w:t>
+      </w:r>
+      <w:r>
+        <w:t>simulations</w:t>
+      </w:r>
+      <w:r>
+        <w:t xml:space="preserve"> is assumed </w:t>
+      </w:r>
+      <w:r>
+        <w:t>to</w:t>
+      </w:r>
+      <w:r>
+        <w:t xml:space="preserve"> also</w:t>
+      </w:r>
+      <w:r>
+        <w:t xml:space="preserve"> </w:t>
+      </w:r>
+      <w:r>
+        <w:t>be profitable in the real world.</w:t>
+      </w:r>
+    </w:p>
+    <w:p>
+      <w:pPr>
+        <w:pStyle w:val="Heading3"/>
         <w:rPr>
           <w:rStyle w:val="Heading2Char"/>
         </w:rPr>
       </w:pPr>
       <w:r>
-        <w:t>2020-2021</w:t>
-      </w:r>
-      <w:r>
+        <w:rPr>
+          <w:bCs/>
+        </w:rPr>
+        <w:t>2017</w:t>
+      </w:r>
+      <w:r>
+        <w:rPr>
+          <w:bCs/>
+        </w:rPr>
         <w:tab/>
       </w:r>
       <w:r>
         <w:rPr>
+          <w:bCs/>
+        </w:rPr>
+        <w:tab/>
+      </w:r>
+      <w:r>
+        <w:rPr>
+          <w:rStyle w:val="Heading3Char"/>
+          <w:b/>
+          <w:bCs/>
+        </w:rPr>
+        <w:t>IT</w:t>
+      </w:r>
+      <w:r>
+        <w:rPr>
+          <w:rStyle w:val="Heading3Char"/>
+          <w:b/>
+          <w:bCs/>
+        </w:rPr>
+        <w:t xml:space="preserve"> r</w:t>
+      </w:r>
+      <w:r>
+        <w:rPr>
+          <w:rStyle w:val="Heading3Char"/>
+          <w:b/>
+          <w:bCs/>
+        </w:rPr>
+        <w:t>esponsible, IEM Student division</w:t>
+      </w:r>
+      <w:r>
+        <w:rPr>
+          <w:rStyle w:val="Heading3Char"/>
+          <w:b/>
+          <w:bCs/>
+        </w:rPr>
+        <w:t xml:space="preserve"> (</w:t>
+      </w:r>
+      <w:r>
+        <w:rPr>
+          <w:rStyle w:val="Heading3Char"/>
+          <w:b/>
+          <w:bCs/>
+        </w:rPr>
+        <w:t>I-</w:t>
+      </w:r>
+      <w:r>
+        <w:rPr>
+          <w:rStyle w:val="Heading3Char"/>
+          <w:b/>
+          <w:bCs/>
+        </w:rPr>
+        <w:t>Styrelsen)</w:t>
+      </w:r>
+    </w:p>
+    <w:p>
+      <w:pPr>
+        <w:pStyle w:val="ListParagraph"/>
+        <w:numPr>
+          <w:ilvl w:val="1"/>
+          <w:numId w:val="1"/>
+        </w:numPr>
+      </w:pPr>
+      <w:r>
+        <w:t>I was elected</w:t>
+      </w:r>
+      <w:r>
+        <w:t xml:space="preserve"> </w:t>
+      </w:r>
+      <w:r>
+        <w:t>IT-responsible</w:t>
+      </w:r>
+      <w:r>
+        <w:t xml:space="preserve"> and</w:t>
+      </w:r>
+      <w:r>
+        <w:t xml:space="preserve"> board member </w:t>
+      </w:r>
+      <w:r>
+        <w:t>of</w:t>
+      </w:r>
+      <w:r>
+        <w:t xml:space="preserve"> the student division</w:t>
+      </w:r>
+      <w:r>
+        <w:t xml:space="preserve"> less than three months after enrolment at Chalmers</w:t>
+      </w:r>
+      <w:r>
+        <w:t>.</w:t>
+      </w:r>
+    </w:p>
+    <w:p>
+      <w:pPr>
+        <w:pStyle w:val="ListParagraph"/>
+        <w:numPr>
+          <w:ilvl w:val="1"/>
+          <w:numId w:val="1"/>
+        </w:numPr>
+      </w:pPr>
+      <w:r>
+        <w:t>I oversaw the complete redesign of the student division’s website, i-chalmers.se.</w:t>
+      </w:r>
+    </w:p>
+    <w:p>
+      <w:pPr>
+        <w:pStyle w:val="Heading3"/>
+        <w:rPr>
           <w:rStyle w:val="Heading2Char"/>
-        </w:rPr>
-        <w:t>Team member, Chalmers Formula Student Driverless</w:t>
-      </w:r>
-    </w:p>
-    <w:p>
-      <w:pPr>
-        <w:ind w:left="1418" w:hanging="1418"/>
-      </w:pPr>
-      <w:r>
+          <w:b w:val="0"/>
+          <w:bCs/>
+        </w:rPr>
+      </w:pPr>
+      <w:r>
+        <w:rPr>
+          <w:bCs/>
+        </w:rPr>
+        <w:t>2017</w:t>
+      </w:r>
+      <w:r>
+        <w:rPr>
+          <w:bCs/>
+        </w:rPr>
         <w:tab/>
       </w:r>
       <w:r>
-        <w:t>We are</w:t>
+        <w:rPr>
+          <w:bCs/>
+        </w:rPr>
+        <w:tab/>
+      </w:r>
+      <w:r>
+        <w:rPr>
+          <w:rStyle w:val="Heading3Char"/>
+          <w:b/>
+          <w:bCs/>
+        </w:rPr>
+        <w:t>PR responsible, ESTIEM L</w:t>
+      </w:r>
+      <w:r>
+        <w:rPr>
+          <w:rStyle w:val="Heading3Char"/>
+          <w:b/>
+          <w:bCs/>
+        </w:rPr>
+        <w:t xml:space="preserve">ocal </w:t>
+      </w:r>
+      <w:r>
+        <w:rPr>
+          <w:rStyle w:val="Heading3Char"/>
+          <w:b/>
+          <w:bCs/>
+        </w:rPr>
+        <w:t>G</w:t>
+      </w:r>
+      <w:r>
+        <w:rPr>
+          <w:rStyle w:val="Heading3Char"/>
+          <w:b/>
+          <w:bCs/>
+        </w:rPr>
+        <w:t>roup</w:t>
+      </w:r>
+      <w:r>
+        <w:rPr>
+          <w:rStyle w:val="Heading3Char"/>
+          <w:b/>
+          <w:bCs/>
+        </w:rPr>
+        <w:t xml:space="preserve"> Gothenburg</w:t>
+      </w:r>
+    </w:p>
+    <w:p>
+      <w:pPr>
+        <w:pStyle w:val="ListParagraph"/>
+        <w:numPr>
+          <w:ilvl w:val="1"/>
+          <w:numId w:val="1"/>
+        </w:numPr>
+        <w:rPr>
+          <w:rStyle w:val="Heading2Char"/>
+        </w:rPr>
+      </w:pPr>
+      <w:r>
+        <w:rPr>
+          <w:b/>
+          <w:bCs/>
+        </w:rPr>
+        <w:t>ESTIEM</w:t>
+      </w:r>
+      <w:r>
+        <w:t xml:space="preserve"> is an international organization for connecting students</w:t>
+      </w:r>
+      <w:r>
+        <w:t xml:space="preserve"> of Industrial engineering &amp; management</w:t>
+      </w:r>
+      <w:r>
+        <w:t xml:space="preserve"> across </w:t>
+      </w:r>
+      <w:r>
+        <w:t xml:space="preserve">Europe </w:t>
+      </w:r>
+      <w:r>
+        <w:t xml:space="preserve">and </w:t>
+      </w:r>
+      <w:r>
+        <w:t xml:space="preserve">is present at </w:t>
+      </w:r>
+      <w:r>
+        <w:t xml:space="preserve">82 </w:t>
+      </w:r>
+      <w:r>
+        <w:t xml:space="preserve">different </w:t>
+      </w:r>
+      <w:r>
+        <w:t>universities.</w:t>
+      </w:r>
+      <w:r>
+        <w:t xml:space="preserve"> Over 3000 students take part in approximately 180</w:t>
+      </w:r>
+      <w:r>
+        <w:t xml:space="preserve"> international</w:t>
+      </w:r>
+      <w:r>
+        <w:t xml:space="preserve"> events annually</w:t>
+      </w:r>
+      <w:r>
+        <w:t xml:space="preserve"> through ESTIEM</w:t>
+      </w:r>
+      <w:r>
+        <w:t>.</w:t>
+      </w:r>
+    </w:p>
+    <w:p>
+      <w:pPr>
+        <w:pStyle w:val="ListParagraph"/>
+        <w:numPr>
+          <w:ilvl w:val="1"/>
+          <w:numId w:val="1"/>
+        </w:numPr>
+      </w:pPr>
+      <w:r>
+        <w:t>I was r</w:t>
+      </w:r>
+      <w:r>
+        <w:t>esponsible</w:t>
       </w:r>
       <w:r>
         <w:t xml:space="preserve"> </w:t>
       </w:r>
       <w:r>
-        <w:t>developing an</w:t>
-      </w:r>
-      <w:r>
-        <w:t xml:space="preserve"> autonomous battery-electric race </w:t>
-      </w:r>
-      <w:r>
-        <w:t>car</w:t>
-      </w:r>
-      <w:r>
-        <w:t xml:space="preserve"> for competition in</w:t>
-      </w:r>
-      <w:r>
-        <w:t xml:space="preserve"> Formula Student Germany</w:t>
+        <w:t xml:space="preserve">for promoting </w:t>
+      </w:r>
+      <w:r>
+        <w:t xml:space="preserve">local and </w:t>
+      </w:r>
+      <w:r>
+        <w:t>international ESTIEM events to Chalmers student</w:t>
+      </w:r>
+      <w:r>
+        <w:t>s.</w:t>
+      </w:r>
+    </w:p>
+    <w:p>
+      <w:pPr>
+        <w:pStyle w:val="ListParagraph"/>
+        <w:numPr>
+          <w:ilvl w:val="1"/>
+          <w:numId w:val="1"/>
+        </w:numPr>
+      </w:pPr>
+      <w:r>
+        <w:t>I t</w:t>
+      </w:r>
+      <w:r>
+        <w:t>ook part in arranging</w:t>
+      </w:r>
+      <w:r>
+        <w:t xml:space="preserve"> the case competition TIMES, and 1-week exchange trips </w:t>
+      </w:r>
+      <w:r>
+        <w:t>with students from</w:t>
       </w:r>
       <w:r>
         <w:t xml:space="preserve"> </w:t>
       </w:r>
       <w:r>
-        <w:t>(</w:t>
-      </w:r>
-      <w:r>
-        <w:t>FSG</w:t>
-      </w:r>
-      <w:r>
-        <w:t>)</w:t>
-      </w:r>
-      <w:r>
-        <w:t xml:space="preserve"> next year</w:t>
-      </w:r>
-      <w:r>
-        <w:t xml:space="preserve">. </w:t>
-      </w:r>
-      <w:r>
-        <w:t xml:space="preserve">I mostly work with pathfinding. </w:t>
-      </w:r>
-    </w:p>
-    <w:p>
-      <w:pPr>
-        <w:ind w:left="1418" w:hanging="1418"/>
-        <w:rPr>
-          <w:rStyle w:val="Heading2Char"/>
-        </w:rPr>
-      </w:pPr>
-      <w:r>
-        <w:t>2017</w:t>
-      </w:r>
-      <w:r>
-        <w:tab/>
-      </w:r>
-      <w:r>
-        <w:rPr>
-          <w:rStyle w:val="Heading2Char"/>
-        </w:rPr>
-        <w:t>IT</w:t>
-      </w:r>
-      <w:r>
-        <w:rPr>
-          <w:rStyle w:val="Heading2Char"/>
-        </w:rPr>
-        <w:t xml:space="preserve"> r</w:t>
-      </w:r>
-      <w:r>
-        <w:rPr>
-          <w:rStyle w:val="Heading2Char"/>
-        </w:rPr>
-        <w:t>esponsible, IEM Student division</w:t>
-      </w:r>
-    </w:p>
-    <w:p>
-      <w:pPr>
-        <w:ind w:left="1418" w:hanging="1418"/>
-      </w:pPr>
-      <w:r>
-        <w:tab/>
-      </w:r>
-      <w:r>
-        <w:t xml:space="preserve">Less than </w:t>
-      </w:r>
-      <w:r>
-        <w:t>three</w:t>
-      </w:r>
-      <w:r>
-        <w:t xml:space="preserve"> months after s</w:t>
-      </w:r>
-      <w:r>
-        <w:t xml:space="preserve">tarting my first year at the IEM student division, I was elected as board member and IT-responsible for the </w:t>
-      </w:r>
-      <w:r>
-        <w:t xml:space="preserve">entire </w:t>
-      </w:r>
-      <w:r>
-        <w:t>student division.</w:t>
-      </w:r>
-    </w:p>
-    <w:p>
-      <w:pPr>
-        <w:ind w:left="1418"/>
-      </w:pPr>
-      <w:r>
-        <w:t>I oversaw the complete redesign of the student division’s website, i-chalmers.se.</w:t>
-      </w:r>
-    </w:p>
-    <w:p>
-      <w:pPr>
-        <w:ind w:left="1418" w:hanging="1418"/>
-        <w:rPr>
-          <w:rStyle w:val="Heading2Char"/>
-        </w:rPr>
-      </w:pPr>
-      <w:r>
-        <w:t>2017</w:t>
-      </w:r>
-      <w:r>
-        <w:tab/>
-      </w:r>
-      <w:r>
-        <w:rPr>
-          <w:rStyle w:val="Heading2Char"/>
-        </w:rPr>
-        <w:t>PR responsible, ESTIEM LG Gothenburg</w:t>
-      </w:r>
-    </w:p>
-    <w:p>
-      <w:pPr>
-        <w:ind w:left="1418" w:hanging="1418"/>
-      </w:pPr>
-      <w:r>
-        <w:tab/>
-      </w:r>
-      <w:r>
-        <w:t>I took part in, and managed the marketing of, several events for exchanges between IEM students from Chalmers other parts of Europe.</w:t>
-      </w:r>
-      <w:r>
-        <w:t xml:space="preserve"> </w:t>
-      </w:r>
-    </w:p>
-    <w:p>
-      <w:pPr>
-        <w:pStyle w:val="Heading1"/>
-      </w:pPr>
-      <w:r>
-        <w:t>Education</w:t>
-      </w:r>
-    </w:p>
-    <w:p>
-      <w:pPr>
-        <w:rPr>
-          <w:rStyle w:val="Heading2Char"/>
-        </w:rPr>
-      </w:pPr>
-      <w:r>
-        <w:t>2019-2021</w:t>
-      </w:r>
-      <w:r>
-        <w:tab/>
-      </w:r>
-      <w:r>
-        <w:rPr>
-          <w:rStyle w:val="Heading2Char"/>
-        </w:rPr>
-        <w:t>M.Sc. Data Science &amp; AI</w:t>
-      </w:r>
-    </w:p>
-    <w:p>
-      <w:pPr>
-        <w:ind w:left="1418" w:hanging="1418"/>
-      </w:pPr>
-      <w:r>
-        <w:rPr>
-          <w:rStyle w:val="Heading2Char"/>
-        </w:rPr>
-        <w:tab/>
-      </w:r>
-      <w:r>
-        <w:t>Chalmers University of Technology</w:t>
-      </w:r>
-    </w:p>
-    <w:p>
-      <w:pPr>
-        <w:rPr>
-          <w:rStyle w:val="Heading2Char"/>
-        </w:rPr>
-      </w:pPr>
-      <w:r>
-        <w:t>2019-2020</w:t>
-      </w:r>
-      <w:r>
-        <w:tab/>
-      </w:r>
-      <w:r>
-        <w:rPr>
-          <w:rStyle w:val="Heading2Char"/>
-        </w:rPr>
-        <w:t>Exchange student</w:t>
-      </w:r>
-    </w:p>
-    <w:p>
-      <w:pPr>
-        <w:ind w:left="1418" w:hanging="1418"/>
-      </w:pPr>
-      <w:r>
-        <w:rPr>
-          <w:rStyle w:val="Heading2Char"/>
-        </w:rPr>
-        <w:tab/>
-      </w:r>
-      <w:r>
-        <w:t>National Chiao Tung University, Taiwan (ROC)</w:t>
-      </w:r>
-    </w:p>
-    <w:p>
-      <w:pPr>
-        <w:rPr>
-          <w:rStyle w:val="Heading2Char"/>
-        </w:rPr>
-      </w:pPr>
-      <w:r>
-        <w:t>2016-2019</w:t>
-      </w:r>
-      <w:r>
-        <w:tab/>
-      </w:r>
-      <w:r>
-        <w:rPr>
-          <w:rStyle w:val="Heading2Char"/>
-        </w:rPr>
-        <w:t>B.Sc. Industrial Engineering &amp; Management</w:t>
-      </w:r>
-    </w:p>
-    <w:p>
-      <w:pPr>
-        <w:ind w:left="1418" w:hanging="1418"/>
-      </w:pPr>
-      <w:r>
-        <w:rPr>
-          <w:rStyle w:val="Heading2Char"/>
-        </w:rPr>
-        <w:tab/>
-      </w:r>
-      <w:r>
-        <w:t>Chalmers University of Technology</w:t>
-      </w:r>
-    </w:p>
-    <w:p>
-      <w:pPr>
-        <w:pStyle w:val="Heading1"/>
-      </w:pPr>
-      <w:r>
-        <w:t>Extracurricular</w:t>
-      </w:r>
-    </w:p>
-    <w:p>
-      <w:pPr>
-        <w:ind w:left="1418" w:hanging="1418"/>
-        <w:rPr>
-          <w:rStyle w:val="Heading2Char"/>
-        </w:rPr>
-      </w:pPr>
-      <w:r>
-        <w:t>2019-</w:t>
-      </w:r>
-      <w:r>
-        <w:tab/>
-      </w:r>
-      <w:r>
-        <w:rPr>
-          <w:rStyle w:val="Heading2Char"/>
-        </w:rPr>
-        <w:t>Strategy Evaluator (ISE)</w:t>
-      </w:r>
-    </w:p>
-    <w:p>
-      <w:pPr>
-        <w:pStyle w:val="NoSpacing"/>
-        <w:ind w:left="1418"/>
-      </w:pPr>
-      <w:r>
-        <w:t>I</w:t>
-      </w:r>
-      <w:r>
-        <w:t xml:space="preserve"> am the </w:t>
-      </w:r>
-      <w:r>
-        <w:t>creator</w:t>
-      </w:r>
-      <w:r>
-        <w:t xml:space="preserve"> of</w:t>
-      </w:r>
-      <w:r>
-        <w:t xml:space="preserve"> a large</w:t>
-      </w:r>
-      <w:r>
-        <w:t xml:space="preserve"> Python</w:t>
-      </w:r>
-      <w:r>
-        <w:t xml:space="preserve"> framework for stock market </w:t>
-      </w:r>
-      <w:r>
-        <w:t>analytics</w:t>
-      </w:r>
-      <w:r>
-        <w:t xml:space="preserve"> using machine learning methods</w:t>
+        <w:t>Spain</w:t>
+      </w:r>
+      <w:r>
+        <w:t xml:space="preserve"> and </w:t>
+      </w:r>
+      <w:r>
+        <w:t>Germany</w:t>
       </w:r>
       <w:r>
         <w:t>.</w:t>
       </w:r>
     </w:p>
-    <w:p>
-      <w:pPr>
-        <w:pStyle w:val="Heading1"/>
-      </w:pPr>
-      <w:r>
-        <w:t>Contact</w:t>
-      </w:r>
-    </w:p>
-    <w:p>
-      <w:r>
-        <w:t>+46725787848</w:t>
-      </w:r>
-    </w:p>
-    <w:p>
-      <w:r>
-        <w:t>olleli@student.chalmers.se</w:t>
-      </w:r>
-    </w:p>
-    <w:p>
-      <w:pPr>
-        <w:pStyle w:val="NoSpacing"/>
-        <w:ind w:left="1418"/>
-        <w:rPr>
-          <w:rStyle w:val="Heading2Char"/>
-        </w:rPr>
-      </w:pPr>
-    </w:p>
     <w:sectPr>
-      <w:footerReference w:type="default" r:id="rId7"/>
+      <w:footerReference w:type="default" r:id="rId8"/>
       <w:pgSz w:w="11906" w:h="16838"/>
       <w:pgMar w:top="720" w:right="720" w:bottom="720" w:left="720" w:header="708" w:footer="340" w:gutter="0"/>
       <w:cols w:space="708"/>
@@ -533,90 +1409,6 @@
         <w:szCs w:val="20"/>
       </w:rPr>
     </w:pPr>
-    <w:r>
-      <w:rPr>
-        <w:color w:val="7F7F7F" w:themeColor="text1" w:themeTint="80"/>
-        <w:sz w:val="20"/>
-        <w:szCs w:val="20"/>
-      </w:rPr>
-      <w:t xml:space="preserve">An updated CV is always available at </w:t>
-    </w:r>
-    <w:hyperlink r:id="rId1" w:tgtFrame="_blank" w:tooltip="Shortened URL for https://github.com/OlleLindgren/resume/blob/master/CV.pdf" w:history="1">
-      <w:r>
-        <w:rPr>
-          <w:rStyle w:val="Hyperlink"/>
-          <w:color w:val="7F7F7F" w:themeColor="text1" w:themeTint="80"/>
-          <w:sz w:val="20"/>
-          <w:szCs w:val="20"/>
-        </w:rPr>
-        <w:t>https://bit.ly/3kViG1G</w:t>
-      </w:r>
-    </w:hyperlink>
-    <w:r>
-      <w:rPr>
-        <w:color w:val="7F7F7F" w:themeColor="text1" w:themeTint="80"/>
-        <w:sz w:val="20"/>
-        <w:szCs w:val="20"/>
-      </w:rPr>
-      <w:t xml:space="preserve">. This one was </w:t>
-    </w:r>
-    <w:r>
-      <w:rPr>
-        <w:color w:val="7F7F7F" w:themeColor="text1" w:themeTint="80"/>
-        <w:sz w:val="20"/>
-        <w:szCs w:val="20"/>
-      </w:rPr>
-      <w:t>created</w:t>
-    </w:r>
-    <w:r>
-      <w:rPr>
-        <w:color w:val="7F7F7F" w:themeColor="text1" w:themeTint="80"/>
-        <w:sz w:val="20"/>
-        <w:szCs w:val="20"/>
-      </w:rPr>
-      <w:t xml:space="preserve"> </w:t>
-    </w:r>
-    <w:r>
-      <w:rPr>
-        <w:color w:val="7F7F7F" w:themeColor="text1" w:themeTint="80"/>
-        <w:sz w:val="20"/>
-        <w:szCs w:val="20"/>
-      </w:rPr>
-      <w:fldChar w:fldCharType="begin"/>
-    </w:r>
-    <w:r>
-      <w:rPr>
-        <w:color w:val="7F7F7F" w:themeColor="text1" w:themeTint="80"/>
-        <w:sz w:val="20"/>
-        <w:szCs w:val="20"/>
-      </w:rPr>
-      <w:instrText xml:space="preserve"> CREATEDATE  \@ "MMMM d, yyyy"  \* MERGEFORMAT </w:instrText>
-    </w:r>
-    <w:r>
-      <w:rPr>
-        <w:color w:val="7F7F7F" w:themeColor="text1" w:themeTint="80"/>
-        <w:sz w:val="20"/>
-        <w:szCs w:val="20"/>
-      </w:rPr>
-      <w:fldChar w:fldCharType="separate"/>
-    </w:r>
-    <w:r>
-      <w:rPr>
-        <w:noProof/>
-        <w:color w:val="7F7F7F" w:themeColor="text1" w:themeTint="80"/>
-        <w:sz w:val="20"/>
-        <w:szCs w:val="20"/>
-      </w:rPr>
-      <w:t>September 28, 2020</w:t>
-    </w:r>
-    <w:r>
-      <w:rPr>
-        <w:color w:val="7F7F7F" w:themeColor="text1" w:themeTint="80"/>
-        <w:sz w:val="20"/>
-        <w:szCs w:val="20"/>
-      </w:rPr>
-      <w:fldChar w:fldCharType="end"/>
-    </w:r>
   </w:p>
 </w:ftr>
 </file>
@@ -644,6 +1436,127 @@
     </w:p>
   </w:footnote>
 </w:footnotes>
+</file>
+
+<file path=word/numbering.xml><?xml version="1.0" encoding="utf-8"?>
+<w:numbering xmlns:wpc="http://schemas.microsoft.com/office/word/2010/wordprocessingCanvas" xmlns:cx="http://schemas.microsoft.com/office/drawing/2014/chartex" xmlns:cx1="http://schemas.microsoft.com/office/drawing/2015/9/8/chartex" xmlns:cx2="http://schemas.microsoft.com/office/drawing/2015/10/21/chartex" xmlns:cx3="http://schemas.microsoft.com/office/drawing/2016/5/9/chartex" xmlns:cx4="http://schemas.microsoft.com/office/drawing/2016/5/10/chartex" xmlns:cx5="http://schemas.microsoft.com/office/drawing/2016/5/11/chartex" xmlns:cx6="http://schemas.microsoft.com/office/drawing/2016/5/12/chartex" xmlns:cx7="http://schemas.microsoft.com/office/drawing/2016/5/13/chartex" xmlns:cx8="http://schemas.microsoft.com/office/drawing/2016/5/14/chartex" xmlns:mc="http://schemas.openxmlformats.org/markup-compatibility/2006" xmlns:aink="http://schemas.microsoft.com/office/drawing/2016/ink" xmlns:am3d="http://schemas.microsoft.com/office/drawing/2017/model3d" xmlns:o="urn:schemas-microsoft-com:office:office" xmlns:r="http://schemas.openxmlformats.org/officeDocument/2006/relationships" xmlns:m="http://schemas.openxmlformats.org/officeDocument/2006/math" xmlns:v="urn:schemas-microsoft-com:vml" xmlns:wp14="http://schemas.microsoft.com/office/word/2010/wordprocessingDrawing" xmlns:wp="http://schemas.openxmlformats.org/drawingml/2006/wordprocessingDrawing" xmlns:w10="urn:schemas-microsoft-com:office:word" xmlns:w="http://schemas.openxmlformats.org/wordprocessingml/2006/main" xmlns:w14="http://schemas.microsoft.com/office/word/2010/wordml" xmlns:w15="http://schemas.microsoft.com/office/word/2012/wordml" xmlns:w16cex="http://schemas.microsoft.com/office/word/2018/wordml/cex" xmlns:w16cid="http://schemas.microsoft.com/office/word/2016/wordml/cid" xmlns:w16="http://schemas.microsoft.com/office/word/2018/wordml" xmlns:w16se="http://schemas.microsoft.com/office/word/2015/wordml/symex" xmlns:wpg="http://schemas.microsoft.com/office/word/2010/wordprocessingGroup" xmlns:wpi="http://schemas.microsoft.com/office/word/2010/wordprocessingInk" xmlns:wne="http://schemas.microsoft.com/office/word/2006/wordml" xmlns:wps="http://schemas.microsoft.com/office/word/2010/wordprocessingShape" mc:Ignorable="w14 w15 w16se w16cid w16 w16cex wp14">
+  <w:abstractNum w:abstractNumId="0" w15:restartNumberingAfterBreak="0">
+    <w:nsid w:val="2F8424CA"/>
+    <w:multiLevelType w:val="hybridMultilevel"/>
+    <w:tmpl w:val="0A105A50"/>
+    <w:lvl w:ilvl="0" w:tplc="08090001">
+      <w:start w:val="1"/>
+      <w:numFmt w:val="bullet"/>
+      <w:lvlText w:val=""/>
+      <w:lvlJc w:val="left"/>
+      <w:pPr>
+        <w:ind w:left="720" w:hanging="360"/>
+      </w:pPr>
+      <w:rPr>
+        <w:rFonts w:ascii="Symbol" w:hAnsi="Symbol" w:hint="default"/>
+      </w:rPr>
+    </w:lvl>
+    <w:lvl w:ilvl="1" w:tplc="08090003">
+      <w:start w:val="1"/>
+      <w:numFmt w:val="bullet"/>
+      <w:lvlText w:val="o"/>
+      <w:lvlJc w:val="left"/>
+      <w:pPr>
+        <w:ind w:left="1440" w:hanging="360"/>
+      </w:pPr>
+      <w:rPr>
+        <w:rFonts w:ascii="Courier New" w:hAnsi="Courier New" w:cs="Courier New" w:hint="default"/>
+      </w:rPr>
+    </w:lvl>
+    <w:lvl w:ilvl="2" w:tplc="08090005">
+      <w:start w:val="1"/>
+      <w:numFmt w:val="bullet"/>
+      <w:lvlText w:val=""/>
+      <w:lvlJc w:val="left"/>
+      <w:pPr>
+        <w:ind w:left="2160" w:hanging="360"/>
+      </w:pPr>
+      <w:rPr>
+        <w:rFonts w:ascii="Wingdings" w:hAnsi="Wingdings" w:hint="default"/>
+      </w:rPr>
+    </w:lvl>
+    <w:lvl w:ilvl="3" w:tplc="08090001" w:tentative="1">
+      <w:start w:val="1"/>
+      <w:numFmt w:val="bullet"/>
+      <w:lvlText w:val=""/>
+      <w:lvlJc w:val="left"/>
+      <w:pPr>
+        <w:ind w:left="2880" w:hanging="360"/>
+      </w:pPr>
+      <w:rPr>
+        <w:rFonts w:ascii="Symbol" w:hAnsi="Symbol" w:hint="default"/>
+      </w:rPr>
+    </w:lvl>
+    <w:lvl w:ilvl="4" w:tplc="08090003" w:tentative="1">
+      <w:start w:val="1"/>
+      <w:numFmt w:val="bullet"/>
+      <w:lvlText w:val="o"/>
+      <w:lvlJc w:val="left"/>
+      <w:pPr>
+        <w:ind w:left="3600" w:hanging="360"/>
+      </w:pPr>
+      <w:rPr>
+        <w:rFonts w:ascii="Courier New" w:hAnsi="Courier New" w:cs="Courier New" w:hint="default"/>
+      </w:rPr>
+    </w:lvl>
+    <w:lvl w:ilvl="5" w:tplc="08090005" w:tentative="1">
+      <w:start w:val="1"/>
+      <w:numFmt w:val="bullet"/>
+      <w:lvlText w:val=""/>
+      <w:lvlJc w:val="left"/>
+      <w:pPr>
+        <w:ind w:left="4320" w:hanging="360"/>
+      </w:pPr>
+      <w:rPr>
+        <w:rFonts w:ascii="Wingdings" w:hAnsi="Wingdings" w:hint="default"/>
+      </w:rPr>
+    </w:lvl>
+    <w:lvl w:ilvl="6" w:tplc="08090001" w:tentative="1">
+      <w:start w:val="1"/>
+      <w:numFmt w:val="bullet"/>
+      <w:lvlText w:val=""/>
+      <w:lvlJc w:val="left"/>
+      <w:pPr>
+        <w:ind w:left="5040" w:hanging="360"/>
+      </w:pPr>
+      <w:rPr>
+        <w:rFonts w:ascii="Symbol" w:hAnsi="Symbol" w:hint="default"/>
+      </w:rPr>
+    </w:lvl>
+    <w:lvl w:ilvl="7" w:tplc="08090003" w:tentative="1">
+      <w:start w:val="1"/>
+      <w:numFmt w:val="bullet"/>
+      <w:lvlText w:val="o"/>
+      <w:lvlJc w:val="left"/>
+      <w:pPr>
+        <w:ind w:left="5760" w:hanging="360"/>
+      </w:pPr>
+      <w:rPr>
+        <w:rFonts w:ascii="Courier New" w:hAnsi="Courier New" w:cs="Courier New" w:hint="default"/>
+      </w:rPr>
+    </w:lvl>
+    <w:lvl w:ilvl="8" w:tplc="08090005" w:tentative="1">
+      <w:start w:val="1"/>
+      <w:numFmt w:val="bullet"/>
+      <w:lvlText w:val=""/>
+      <w:lvlJc w:val="left"/>
+      <w:pPr>
+        <w:ind w:left="6480" w:hanging="360"/>
+      </w:pPr>
+      <w:rPr>
+        <w:rFonts w:ascii="Wingdings" w:hAnsi="Wingdings" w:hint="default"/>
+      </w:rPr>
+    </w:lvl>
+  </w:abstractNum>
+  <w:num w:numId="1">
+    <w:abstractNumId w:val="0"/>
+  </w:num>
+</w:numbering>
 </file>
 
 <file path=word/styles.xml><?xml version="1.0" encoding="utf-8"?>
@@ -1052,11 +1965,11 @@
     <w:link w:val="Heading1Char"/>
     <w:uiPriority w:val="9"/>
     <w:qFormat/>
-    <w:rsid w:val="0051675C"/>
+    <w:rsid w:val="008521A9"/>
     <w:pPr>
       <w:keepNext/>
       <w:keepLines/>
-      <w:spacing w:before="240" w:after="0"/>
+      <w:spacing w:after="0"/>
       <w:outlineLvl w:val="0"/>
     </w:pPr>
     <w:rPr>
@@ -1073,17 +1986,39 @@
     <w:uiPriority w:val="9"/>
     <w:unhideWhenUsed/>
     <w:qFormat/>
-    <w:rsid w:val="0051675C"/>
+    <w:rsid w:val="008521A9"/>
     <w:pPr>
       <w:keepNext/>
       <w:keepLines/>
-      <w:spacing w:before="40" w:after="0"/>
+      <w:spacing w:after="0"/>
       <w:outlineLvl w:val="1"/>
     </w:pPr>
     <w:rPr>
       <w:rFonts w:asciiTheme="majorHAnsi" w:eastAsiaTheme="majorEastAsia" w:hAnsiTheme="majorHAnsi" w:cstheme="majorBidi"/>
       <w:sz w:val="26"/>
       <w:szCs w:val="26"/>
+    </w:rPr>
+  </w:style>
+  <w:style w:type="paragraph" w:styleId="Heading3">
+    <w:name w:val="heading 3"/>
+    <w:basedOn w:val="Normal"/>
+    <w:next w:val="Normal"/>
+    <w:link w:val="Heading3Char"/>
+    <w:uiPriority w:val="9"/>
+    <w:unhideWhenUsed/>
+    <w:qFormat/>
+    <w:rsid w:val="00825C53"/>
+    <w:pPr>
+      <w:keepNext/>
+      <w:keepLines/>
+      <w:spacing w:before="60" w:after="60"/>
+      <w:outlineLvl w:val="2"/>
+    </w:pPr>
+    <w:rPr>
+      <w:rFonts w:asciiTheme="majorHAnsi" w:eastAsiaTheme="majorEastAsia" w:hAnsiTheme="majorHAnsi" w:cstheme="majorBidi"/>
+      <w:b/>
+      <w:sz w:val="24"/>
+      <w:szCs w:val="24"/>
     </w:rPr>
   </w:style>
   <w:style w:type="character" w:default="1" w:styleId="DefaultParagraphFont">
@@ -1151,7 +2086,7 @@
     <w:basedOn w:val="DefaultParagraphFont"/>
     <w:link w:val="Heading1"/>
     <w:uiPriority w:val="9"/>
-    <w:rsid w:val="0051675C"/>
+    <w:rsid w:val="008521A9"/>
     <w:rPr>
       <w:rFonts w:asciiTheme="majorHAnsi" w:eastAsiaTheme="majorEastAsia" w:hAnsiTheme="majorHAnsi" w:cstheme="majorBidi"/>
       <w:sz w:val="32"/>
@@ -1163,7 +2098,7 @@
     <w:basedOn w:val="DefaultParagraphFont"/>
     <w:link w:val="Heading2"/>
     <w:uiPriority w:val="9"/>
-    <w:rsid w:val="0051675C"/>
+    <w:rsid w:val="008521A9"/>
     <w:rPr>
       <w:rFonts w:asciiTheme="majorHAnsi" w:eastAsiaTheme="majorEastAsia" w:hAnsiTheme="majorHAnsi" w:cstheme="majorBidi"/>
       <w:sz w:val="26"/>
@@ -1245,6 +2180,31 @@
     <w:link w:val="Footer"/>
     <w:uiPriority w:val="99"/>
     <w:rsid w:val="002826AF"/>
+  </w:style>
+  <w:style w:type="character" w:customStyle="1" w:styleId="Heading3Char">
+    <w:name w:val="Heading 3 Char"/>
+    <w:basedOn w:val="DefaultParagraphFont"/>
+    <w:link w:val="Heading3"/>
+    <w:uiPriority w:val="9"/>
+    <w:rsid w:val="00825C53"/>
+    <w:rPr>
+      <w:rFonts w:asciiTheme="majorHAnsi" w:eastAsiaTheme="majorEastAsia" w:hAnsiTheme="majorHAnsi" w:cstheme="majorBidi"/>
+      <w:b/>
+      <w:sz w:val="24"/>
+      <w:szCs w:val="24"/>
+    </w:rPr>
+  </w:style>
+  <w:style w:type="paragraph" w:styleId="ListParagraph">
+    <w:name w:val="List Paragraph"/>
+    <w:basedOn w:val="Normal"/>
+    <w:uiPriority w:val="34"/>
+    <w:qFormat/>
+    <w:rsid w:val="005C484C"/>
+    <w:pPr>
+      <w:spacing w:after="0"/>
+      <w:ind w:left="720"/>
+      <w:contextualSpacing/>
+    </w:pPr>
   </w:style>
 </w:styles>
 </file>

</xml_diff>

<commit_message>
Added CITO. Minor other changes.
</commit_message>
<xml_diff>
--- a/src/CV.docx
+++ b/src/CV.docx
@@ -34,72 +34,66 @@
         <w:rPr>
           <w:lang w:val="sv-SE"/>
         </w:rPr>
-        <w:t xml:space="preserve"> | +</w:t>
+        <w:t xml:space="preserve"> | </w:t>
       </w:r>
       <w:r>
         <w:rPr>
           <w:lang w:val="sv-SE"/>
         </w:rPr>
-        <w:t>46</w:t>
+        <w:t>0</w:t>
       </w:r>
       <w:r>
         <w:rPr>
           <w:lang w:val="sv-SE"/>
         </w:rPr>
-        <w:t>-</w:t>
+        <w:t>725–787848</w:t>
       </w:r>
       <w:r>
         <w:rPr>
           <w:lang w:val="sv-SE"/>
         </w:rPr>
-        <w:t>725</w:t>
+        <w:t xml:space="preserve"> | </w:t>
       </w:r>
       <w:r>
         <w:rPr>
           <w:lang w:val="sv-SE"/>
         </w:rPr>
-        <w:t>-</w:t>
+        <w:t>Första L</w:t>
       </w:r>
       <w:r>
         <w:rPr>
           <w:lang w:val="sv-SE"/>
         </w:rPr>
-        <w:t>787848</w:t>
+        <w:t>ånggatan 12C,</w:t>
       </w:r>
       <w:r>
         <w:rPr>
           <w:lang w:val="sv-SE"/>
         </w:rPr>
-        <w:t xml:space="preserve"> | </w:t>
+        <w:t xml:space="preserve"> 413</w:t>
       </w:r>
       <w:r>
         <w:rPr>
           <w:lang w:val="sv-SE"/>
         </w:rPr>
-        <w:t>Första L</w:t>
+        <w:t xml:space="preserve"> </w:t>
       </w:r>
       <w:r>
         <w:rPr>
           <w:lang w:val="sv-SE"/>
         </w:rPr>
-        <w:t>ånggatan 12C,</w:t>
+        <w:t xml:space="preserve">03, </w:t>
       </w:r>
       <w:r>
         <w:rPr>
           <w:lang w:val="sv-SE"/>
         </w:rPr>
-        <w:t xml:space="preserve"> 41303, </w:t>
+        <w:t>Göteborg</w:t>
       </w:r>
       <w:r>
         <w:rPr>
           <w:lang w:val="sv-SE"/>
         </w:rPr>
-        <w:t>Göteborg</w:t>
-      </w:r>
-      <w:r>
-        <w:rPr>
-          <w:lang w:val="sv-SE"/>
-        </w:rPr>
         <w:t>, Sweden</w:t>
       </w:r>
     </w:p>
@@ -127,6 +121,12 @@
         </w:rPr>
       </w:pPr>
       <w:r>
+        <w:rPr>
+          <w:rFonts w:asciiTheme="minorHAnsi" w:eastAsiaTheme="minorHAnsi" w:hAnsiTheme="minorHAnsi" w:cstheme="minorBidi"/>
+          <w:bCs/>
+          <w:sz w:val="22"/>
+          <w:szCs w:val="22"/>
+        </w:rPr>
         <w:t>2019</w:t>
       </w:r>
       <w:r>
@@ -137,7 +137,10 @@
       </w:r>
       <w:r>
         <w:rPr>
-          <w:bCs/>
+          <w:rFonts w:asciiTheme="minorHAnsi" w:eastAsiaTheme="minorHAnsi" w:hAnsiTheme="minorHAnsi" w:cstheme="minorBidi"/>
+          <w:bCs/>
+          <w:sz w:val="22"/>
+          <w:szCs w:val="22"/>
         </w:rPr>
         <w:t>-</w:t>
       </w:r>
@@ -186,13 +189,7 @@
         <w:t>Relevant coursework</w:t>
       </w:r>
       <w:r>
-        <w:t xml:space="preserve">: Design of AI Systems, </w:t>
-      </w:r>
-      <w:r>
-        <w:t>Applied Machine Learning</w:t>
-      </w:r>
-      <w:r>
-        <w:t>, Financial Time Series</w:t>
+        <w:t>: Design of AI Systems, Applied Machine Learning, Financial Time Series</w:t>
       </w:r>
       <w:r>
         <w:t>.</w:t>
@@ -207,16 +204,63 @@
         </w:numPr>
       </w:pPr>
       <w:r>
-        <w:t>M.Sc. thesis</w:t>
+        <w:t>Thesis</w:t>
       </w:r>
       <w:r>
         <w:t xml:space="preserve"> </w:t>
       </w:r>
       <w:r>
-        <w:t xml:space="preserve">at </w:t>
-      </w:r>
-      <w:r>
-        <w:t>Chalmers Formula Student Driverless.</w:t>
+        <w:t>in collaboration with REVERE</w:t>
+      </w:r>
+      <w:r>
+        <w:t>,</w:t>
+      </w:r>
+      <w:r>
+        <w:t xml:space="preserve"> on</w:t>
+      </w:r>
+      <w:r>
+        <w:t xml:space="preserve"> </w:t>
+      </w:r>
+      <w:r>
+        <w:t>CI for</w:t>
+      </w:r>
+      <w:r>
+        <w:t xml:space="preserve"> autonomous vehicles.</w:t>
+      </w:r>
+    </w:p>
+    <w:p>
+      <w:pPr>
+        <w:pStyle w:val="Heading3"/>
+      </w:pPr>
+      <w:r>
+        <w:rPr>
+          <w:rFonts w:asciiTheme="minorHAnsi" w:eastAsiaTheme="minorHAnsi" w:hAnsiTheme="minorHAnsi" w:cstheme="minorBidi"/>
+          <w:bCs/>
+          <w:sz w:val="22"/>
+          <w:szCs w:val="22"/>
+        </w:rPr>
+        <w:t>2019</w:t>
+      </w:r>
+      <w:r>
+        <w:tab/>
+      </w:r>
+      <w:r>
+        <w:tab/>
+      </w:r>
+      <w:r>
+        <w:t xml:space="preserve">Exchange student: </w:t>
+      </w:r>
+      <w:r>
+        <w:t>National Chiao Tung University</w:t>
+      </w:r>
+      <w:r>
+        <w:t xml:space="preserve"> (NCTU)</w:t>
+      </w:r>
+      <w:r>
+        <w:t xml:space="preserve">, </w:t>
+      </w:r>
+      <w:r>
+        <w:t>Taiwan (ROC)</w:t>
       </w:r>
     </w:p>
     <w:p>
@@ -228,7 +272,17 @@
         </w:numPr>
       </w:pPr>
       <w:r>
-        <w:t>Expected graduation in June 2021.</w:t>
+        <w:rPr>
+          <w:i/>
+          <w:iCs/>
+        </w:rPr>
+        <w:t>Relevant coursework</w:t>
+      </w:r>
+      <w:r>
+        <w:t>: Stochastic Processes, Intelligent Computational Algorithms</w:t>
+      </w:r>
+      <w:r>
+        <w:t>.</w:t>
       </w:r>
     </w:p>
     <w:p>
@@ -242,25 +296,40 @@
           <w:sz w:val="22"/>
           <w:szCs w:val="22"/>
         </w:rPr>
-        <w:t>2019</w:t>
+        <w:t xml:space="preserve">2016 </w:t>
+      </w:r>
+      <w:r>
+        <w:rPr>
+          <w:rFonts w:asciiTheme="minorHAnsi" w:eastAsiaTheme="minorHAnsi" w:hAnsiTheme="minorHAnsi" w:cstheme="minorBidi"/>
+          <w:bCs/>
+          <w:sz w:val="22"/>
+          <w:szCs w:val="22"/>
+        </w:rPr>
+        <w:t>-</w:t>
+      </w:r>
+      <w:r>
+        <w:rPr>
+          <w:rFonts w:asciiTheme="minorHAnsi" w:eastAsiaTheme="minorHAnsi" w:hAnsiTheme="minorHAnsi" w:cstheme="minorBidi"/>
+          <w:bCs/>
+          <w:sz w:val="22"/>
+          <w:szCs w:val="22"/>
+        </w:rPr>
+        <w:t xml:space="preserve"> 2019</w:t>
       </w:r>
       <w:r>
         <w:tab/>
       </w:r>
       <w:r>
-        <w:tab/>
-      </w:r>
-      <w:r>
-        <w:t xml:space="preserve">Exchange student: </w:t>
-      </w:r>
-      <w:r>
-        <w:t>National Chiao Tung University</w:t>
-      </w:r>
-      <w:r>
-        <w:t xml:space="preserve">, </w:t>
-      </w:r>
-      <w:r>
-        <w:t>Taiwan (ROC)</w:t>
+        <w:t>B</w:t>
+      </w:r>
+      <w:r>
+        <w:t>.Sc. Engineering &amp;</w:t>
+      </w:r>
+      <w:r>
+        <w:t xml:space="preserve"> Industrial</w:t>
+      </w:r>
+      <w:r>
+        <w:t xml:space="preserve"> Management</w:t>
       </w:r>
     </w:p>
     <w:p>
@@ -270,19 +339,30 @@
           <w:ilvl w:val="1"/>
           <w:numId w:val="1"/>
         </w:numPr>
-      </w:pPr>
-      <w:r>
         <w:rPr>
           <w:i/>
           <w:iCs/>
         </w:rPr>
+      </w:pPr>
+      <w:r>
+        <w:rPr>
+          <w:i/>
+          <w:iCs/>
+        </w:rPr>
         <w:t>Relevant coursework</w:t>
       </w:r>
       <w:r>
+        <w:rPr>
+          <w:i/>
+          <w:iCs/>
+        </w:rPr>
         <w:t xml:space="preserve">: </w:t>
       </w:r>
       <w:r>
-        <w:t>Stochastic Processes, Intelligent Computational Algorithms</w:t>
+        <w:t>Management Information Systems, Operations Management, Logistics</w:t>
+      </w:r>
+      <w:r>
+        <w:t>, Industrial Marketing</w:t>
       </w:r>
       <w:r>
         <w:t>.</w:t>
@@ -290,52 +370,60 @@
     </w:p>
     <w:p>
       <w:pPr>
+        <w:pStyle w:val="Heading1"/>
+      </w:pPr>
+      <w:r>
+        <w:t>Professional experience</w:t>
+      </w:r>
+    </w:p>
+    <w:p>
+      <w:pPr>
         <w:pStyle w:val="Heading3"/>
-      </w:pPr>
-      <w:r>
-        <w:rPr>
-          <w:rFonts w:asciiTheme="minorHAnsi" w:eastAsiaTheme="minorHAnsi" w:hAnsiTheme="minorHAnsi" w:cstheme="minorBidi"/>
-          <w:bCs/>
-          <w:sz w:val="22"/>
-          <w:szCs w:val="22"/>
-        </w:rPr>
-        <w:t xml:space="preserve">2016 </w:t>
-      </w:r>
-      <w:r>
-        <w:rPr>
-          <w:rFonts w:asciiTheme="minorHAnsi" w:eastAsiaTheme="minorHAnsi" w:hAnsiTheme="minorHAnsi" w:cstheme="minorBidi"/>
-          <w:bCs/>
-          <w:sz w:val="22"/>
-          <w:szCs w:val="22"/>
-        </w:rPr>
-        <w:t>-</w:t>
-      </w:r>
-      <w:r>
-        <w:rPr>
-          <w:rFonts w:asciiTheme="minorHAnsi" w:eastAsiaTheme="minorHAnsi" w:hAnsiTheme="minorHAnsi" w:cstheme="minorBidi"/>
-          <w:bCs/>
-          <w:sz w:val="22"/>
-          <w:szCs w:val="22"/>
-        </w:rPr>
-        <w:t xml:space="preserve"> 2019</w:t>
-      </w:r>
-      <w:r>
+        <w:rPr>
+          <w:b w:val="0"/>
+          <w:bCs/>
+        </w:rPr>
+      </w:pPr>
+      <w:r>
+        <w:rPr>
+          <w:rFonts w:asciiTheme="minorHAnsi" w:eastAsiaTheme="minorHAnsi" w:hAnsiTheme="minorHAnsi" w:cstheme="minorBidi"/>
+          <w:bCs/>
+          <w:sz w:val="22"/>
+          <w:szCs w:val="22"/>
+        </w:rPr>
+        <w:t>2020</w:t>
+      </w:r>
+      <w:r>
+        <w:rPr>
+          <w:rFonts w:asciiTheme="minorHAnsi" w:eastAsiaTheme="minorHAnsi" w:hAnsiTheme="minorHAnsi" w:cstheme="minorBidi"/>
+          <w:sz w:val="22"/>
+          <w:szCs w:val="22"/>
+        </w:rPr>
         <w:tab/>
       </w:r>
       <w:r>
-        <w:t>B</w:t>
-      </w:r>
-      <w:r>
-        <w:t>.Sc. Engineering &amp;</w:t>
-      </w:r>
-      <w:r>
-        <w:t xml:space="preserve"> </w:t>
-      </w:r>
-      <w:r>
-        <w:t>Industrial</w:t>
-      </w:r>
-      <w:r>
-        <w:t xml:space="preserve"> Management</w:t>
+        <w:rPr>
+          <w:rFonts w:asciiTheme="minorHAnsi" w:eastAsiaTheme="minorHAnsi" w:hAnsiTheme="minorHAnsi" w:cstheme="minorBidi"/>
+          <w:sz w:val="22"/>
+          <w:szCs w:val="22"/>
+        </w:rPr>
+        <w:tab/>
+      </w:r>
+      <w:r>
+        <w:rPr>
+          <w:rStyle w:val="Heading3Char"/>
+          <w:b/>
+          <w:bCs/>
+        </w:rPr>
+        <w:t>Data Scientist intern</w:t>
+      </w:r>
+      <w:r>
+        <w:rPr>
+          <w:rStyle w:val="Heading3Char"/>
+          <w:b/>
+          <w:bCs/>
+        </w:rPr>
+        <w:t>, Volvo Group Trucks Technology</w:t>
       </w:r>
     </w:p>
     <w:p>
@@ -345,99 +433,63 @@
           <w:ilvl w:val="1"/>
           <w:numId w:val="1"/>
         </w:numPr>
-        <w:rPr>
-          <w:i/>
-          <w:iCs/>
-        </w:rPr>
-      </w:pPr>
-      <w:r>
-        <w:rPr>
-          <w:i/>
-          <w:iCs/>
-        </w:rPr>
-        <w:t>Relevant coursework</w:t>
-      </w:r>
-      <w:r>
-        <w:rPr>
-          <w:i/>
-          <w:iCs/>
-        </w:rPr>
-        <w:t xml:space="preserve">: </w:t>
-      </w:r>
-      <w:r>
-        <w:t>Management Information Systems, Operations Management, Logistics</w:t>
-      </w:r>
-      <w:r>
-        <w:t>, Industrial Marketing</w:t>
+      </w:pPr>
+      <w:r>
+        <w:t>I c</w:t>
+      </w:r>
+      <w:r>
+        <w:t>reate</w:t>
+      </w:r>
+      <w:r>
+        <w:t>d</w:t>
+      </w:r>
+      <w:r>
+        <w:t xml:space="preserve"> </w:t>
+      </w:r>
+      <w:r>
+        <w:t>TensorFlow</w:t>
+      </w:r>
+      <w:r>
+        <w:t>-based</w:t>
+      </w:r>
+      <w:r>
+        <w:t xml:space="preserve"> </w:t>
+      </w:r>
+      <w:r>
+        <w:t>software tools that</w:t>
+      </w:r>
+      <w:r>
+        <w:t xml:space="preserve"> enabl</w:t>
+      </w:r>
+      <w:r>
+        <w:t>e</w:t>
+      </w:r>
+      <w:r>
+        <w:t xml:space="preserve"> developers to</w:t>
+      </w:r>
+      <w:r>
+        <w:t xml:space="preserve"> quickly</w:t>
+      </w:r>
+      <w:r>
+        <w:t xml:space="preserve"> </w:t>
+      </w:r>
+      <w:r>
+        <w:t>visualize</w:t>
+      </w:r>
+      <w:r>
+        <w:t xml:space="preserve"> advanced</w:t>
+      </w:r>
+      <w:r>
+        <w:t xml:space="preserve"> component fault statistics</w:t>
+      </w:r>
+      <w:r>
+        <w:t xml:space="preserve"> in an intuitive way</w:t>
+      </w:r>
+      <w:r>
+        <w:t>, which was not previously possible</w:t>
       </w:r>
       <w:r>
         <w:t>.</w:t>
-      </w:r>
-    </w:p>
-    <w:p>
-      <w:pPr>
-        <w:pStyle w:val="Heading1"/>
-      </w:pPr>
-      <w:r>
-        <w:t>Professional experience</w:t>
-      </w:r>
-    </w:p>
-    <w:p>
-      <w:pPr>
-        <w:pStyle w:val="Heading3"/>
-        <w:rPr>
-          <w:b w:val="0"/>
-          <w:bCs/>
-        </w:rPr>
-      </w:pPr>
-      <w:r>
-        <w:rPr>
-          <w:rFonts w:asciiTheme="minorHAnsi" w:eastAsiaTheme="minorHAnsi" w:hAnsiTheme="minorHAnsi" w:cstheme="minorBidi"/>
-          <w:bCs/>
-          <w:sz w:val="22"/>
-          <w:szCs w:val="22"/>
-        </w:rPr>
-        <w:t>2020</w:t>
-      </w:r>
-      <w:r>
-        <w:rPr>
-          <w:rFonts w:asciiTheme="minorHAnsi" w:eastAsiaTheme="minorHAnsi" w:hAnsiTheme="minorHAnsi" w:cstheme="minorBidi"/>
-          <w:sz w:val="22"/>
-          <w:szCs w:val="22"/>
-        </w:rPr>
-        <w:tab/>
-      </w:r>
-      <w:r>
-        <w:rPr>
-          <w:rFonts w:asciiTheme="minorHAnsi" w:eastAsiaTheme="minorHAnsi" w:hAnsiTheme="minorHAnsi" w:cstheme="minorBidi"/>
-          <w:sz w:val="22"/>
-          <w:szCs w:val="22"/>
-        </w:rPr>
-        <w:tab/>
-      </w:r>
-      <w:r>
-        <w:rPr>
-          <w:rStyle w:val="Heading3Char"/>
-          <w:b/>
-          <w:bCs/>
-        </w:rPr>
-        <w:t>Data Scientist intern</w:t>
-      </w:r>
-      <w:r>
-        <w:rPr>
-          <w:rStyle w:val="Heading3Char"/>
-          <w:b/>
-          <w:bCs/>
-        </w:rPr>
-        <w:t xml:space="preserve">, Volvo Group Trucks </w:t>
-      </w:r>
-      <w:r>
-        <w:rPr>
-          <w:rStyle w:val="Heading3Char"/>
-          <w:b/>
-          <w:bCs/>
-        </w:rPr>
-        <w:t>Technology</w:t>
       </w:r>
     </w:p>
     <w:p>
@@ -449,61 +501,202 @@
         </w:numPr>
       </w:pPr>
       <w:r>
-        <w:t>I c</w:t>
-      </w:r>
-      <w:r>
-        <w:t>reate</w:t>
-      </w:r>
-      <w:r>
-        <w:t>d</w:t>
+        <w:t>I a</w:t>
+      </w:r>
+      <w:r>
+        <w:t>utomated the time-consuming process of</w:t>
+      </w:r>
+      <w:r>
+        <w:t xml:space="preserve"> sharing </w:t>
+      </w:r>
+      <w:r>
+        <w:t xml:space="preserve">analytics </w:t>
+      </w:r>
+      <w:r>
+        <w:t>reports with others, through creating a node in</w:t>
+      </w:r>
+      <w:r>
+        <w:t xml:space="preserve"> the Simulink-like tool</w:t>
+      </w:r>
+      <w:r>
+        <w:t xml:space="preserve"> Sympathy for Data</w:t>
       </w:r>
       <w:r>
         <w:t xml:space="preserve"> </w:t>
       </w:r>
       <w:r>
-        <w:t>TensorFlow</w:t>
-      </w:r>
-      <w:r>
-        <w:t>-based</w:t>
+        <w:t>that generates</w:t>
+      </w:r>
+      <w:r>
+        <w:t>,</w:t>
       </w:r>
       <w:r>
         <w:t xml:space="preserve"> </w:t>
       </w:r>
       <w:r>
-        <w:t>software tools that</w:t>
-      </w:r>
-      <w:r>
-        <w:t xml:space="preserve"> enabl</w:t>
-      </w:r>
-      <w:r>
-        <w:t>e</w:t>
-      </w:r>
-      <w:r>
-        <w:t xml:space="preserve"> developers to</w:t>
-      </w:r>
-      <w:r>
-        <w:t xml:space="preserve"> quickly</w:t>
-      </w:r>
-      <w:r>
+        <w:t>uploads,</w:t>
+      </w:r>
+      <w:r>
+        <w:t xml:space="preserve"> and shares</w:t>
+      </w:r>
+      <w:r>
+        <w:t xml:space="preserve"> HTML report</w:t>
+      </w:r>
+      <w:r>
+        <w:t>s</w:t>
+      </w:r>
+      <w:r>
+        <w:t>.</w:t>
+      </w:r>
+    </w:p>
+    <w:p>
+      <w:pPr>
+        <w:pStyle w:val="Heading3"/>
+        <w:rPr>
+          <w:rStyle w:val="Heading3Char"/>
+        </w:rPr>
+      </w:pPr>
+      <w:r>
+        <w:rPr>
+          <w:rFonts w:asciiTheme="minorHAnsi" w:eastAsiaTheme="minorHAnsi" w:hAnsiTheme="minorHAnsi" w:cstheme="minorBidi"/>
+          <w:bCs/>
+          <w:sz w:val="22"/>
+          <w:szCs w:val="22"/>
+        </w:rPr>
+        <w:t>2018</w:t>
+      </w:r>
+      <w:r>
+        <w:rPr>
+          <w:rFonts w:asciiTheme="minorHAnsi" w:eastAsiaTheme="minorHAnsi" w:hAnsiTheme="minorHAnsi" w:cstheme="minorBidi"/>
+          <w:bCs/>
+          <w:sz w:val="22"/>
+          <w:szCs w:val="22"/>
+        </w:rPr>
         <w:t xml:space="preserve"> </w:t>
       </w:r>
       <w:r>
-        <w:t>visualize</w:t>
-      </w:r>
-      <w:r>
-        <w:t xml:space="preserve"> advanced</w:t>
-      </w:r>
-      <w:r>
-        <w:t xml:space="preserve"> component fault statistics</w:t>
-      </w:r>
-      <w:r>
-        <w:t xml:space="preserve"> in an intuitive way</w:t>
-      </w:r>
-      <w:r>
-        <w:t>, which was not previously possible</w:t>
-      </w:r>
-      <w:r>
-        <w:t>.</w:t>
+        <w:rPr>
+          <w:rFonts w:asciiTheme="minorHAnsi" w:eastAsiaTheme="minorHAnsi" w:hAnsiTheme="minorHAnsi" w:cstheme="minorBidi"/>
+          <w:bCs/>
+          <w:sz w:val="22"/>
+          <w:szCs w:val="22"/>
+        </w:rPr>
+        <w:t>-</w:t>
+      </w:r>
+      <w:r>
+        <w:rPr>
+          <w:rFonts w:asciiTheme="minorHAnsi" w:eastAsiaTheme="minorHAnsi" w:hAnsiTheme="minorHAnsi" w:cstheme="minorBidi"/>
+          <w:bCs/>
+          <w:sz w:val="22"/>
+          <w:szCs w:val="22"/>
+        </w:rPr>
+        <w:t xml:space="preserve"> </w:t>
+      </w:r>
+      <w:r>
+        <w:rPr>
+          <w:rFonts w:asciiTheme="minorHAnsi" w:eastAsiaTheme="minorHAnsi" w:hAnsiTheme="minorHAnsi" w:cstheme="minorBidi"/>
+          <w:bCs/>
+          <w:sz w:val="22"/>
+          <w:szCs w:val="22"/>
+        </w:rPr>
+        <w:t>2019</w:t>
+      </w:r>
+      <w:r>
+        <w:rPr>
+          <w:rFonts w:asciiTheme="minorHAnsi" w:eastAsiaTheme="minorHAnsi" w:hAnsiTheme="minorHAnsi" w:cstheme="minorBidi"/>
+          <w:bCs/>
+          <w:sz w:val="22"/>
+          <w:szCs w:val="22"/>
+        </w:rPr>
+        <w:tab/>
+      </w:r>
+      <w:r>
+        <w:rPr>
+          <w:rStyle w:val="Heading3Char"/>
+          <w:b/>
+          <w:bCs/>
+        </w:rPr>
+        <w:t>Production worker</w:t>
+      </w:r>
+      <w:r>
+        <w:rPr>
+          <w:rStyle w:val="Heading3Char"/>
+          <w:b/>
+          <w:bCs/>
+        </w:rPr>
+        <w:t>, Volvo Group Trucks Operations</w:t>
+      </w:r>
+    </w:p>
+    <w:p>
+      <w:pPr>
+        <w:pStyle w:val="Heading3"/>
+      </w:pPr>
+      <w:r>
+        <w:rPr>
+          <w:rFonts w:asciiTheme="minorHAnsi" w:eastAsiaTheme="minorHAnsi" w:hAnsiTheme="minorHAnsi" w:cstheme="minorBidi"/>
+          <w:bCs/>
+          <w:sz w:val="22"/>
+          <w:szCs w:val="22"/>
+        </w:rPr>
+        <w:t>2017</w:t>
+      </w:r>
+      <w:r>
+        <w:rPr>
+          <w:rFonts w:asciiTheme="minorHAnsi" w:eastAsiaTheme="minorHAnsi" w:hAnsiTheme="minorHAnsi" w:cstheme="minorBidi"/>
+          <w:bCs/>
+          <w:sz w:val="22"/>
+          <w:szCs w:val="22"/>
+        </w:rPr>
+        <w:t xml:space="preserve"> </w:t>
+      </w:r>
+      <w:r>
+        <w:rPr>
+          <w:rFonts w:asciiTheme="minorHAnsi" w:eastAsiaTheme="minorHAnsi" w:hAnsiTheme="minorHAnsi" w:cstheme="minorBidi"/>
+          <w:bCs/>
+          <w:sz w:val="22"/>
+          <w:szCs w:val="22"/>
+        </w:rPr>
+        <w:t>-</w:t>
+      </w:r>
+      <w:r>
+        <w:rPr>
+          <w:rFonts w:asciiTheme="minorHAnsi" w:eastAsiaTheme="minorHAnsi" w:hAnsiTheme="minorHAnsi" w:cstheme="minorBidi"/>
+          <w:bCs/>
+          <w:sz w:val="22"/>
+          <w:szCs w:val="22"/>
+        </w:rPr>
+        <w:t xml:space="preserve"> </w:t>
+      </w:r>
+      <w:r>
+        <w:rPr>
+          <w:rFonts w:asciiTheme="minorHAnsi" w:eastAsiaTheme="minorHAnsi" w:hAnsiTheme="minorHAnsi" w:cstheme="minorBidi"/>
+          <w:bCs/>
+          <w:sz w:val="22"/>
+          <w:szCs w:val="22"/>
+        </w:rPr>
+        <w:t>2018</w:t>
+      </w:r>
+      <w:r>
+        <w:rPr>
+          <w:bCs/>
+        </w:rPr>
+        <w:tab/>
+      </w:r>
+      <w:r>
+        <w:rPr>
+          <w:rStyle w:val="Heading3Char"/>
+          <w:b/>
+          <w:bCs/>
+        </w:rPr>
+        <w:t>Private Teacher</w:t>
+      </w:r>
+      <w:r>
+        <w:rPr>
+          <w:rStyle w:val="Heading3Char"/>
+          <w:b/>
+          <w:bCs/>
+        </w:rPr>
+        <w:t>, Allakando</w:t>
       </w:r>
     </w:p>
     <w:p>
@@ -515,80 +708,46 @@
         </w:numPr>
       </w:pPr>
       <w:r>
-        <w:t>I a</w:t>
-      </w:r>
-      <w:r>
-        <w:t>utomated the time-consuming process of</w:t>
-      </w:r>
-      <w:r>
-        <w:t xml:space="preserve"> sharing </w:t>
-      </w:r>
-      <w:r>
-        <w:t xml:space="preserve">analytics </w:t>
-      </w:r>
-      <w:r>
-        <w:t>reports with others, through creating a node in</w:t>
-      </w:r>
-      <w:r>
-        <w:t xml:space="preserve"> the Simulink-like tool</w:t>
-      </w:r>
-      <w:r>
-        <w:t xml:space="preserve"> Sympathy for Data</w:t>
-      </w:r>
-      <w:r>
+        <w:t>I t</w:t>
+      </w:r>
+      <w:r>
+        <w:t>aught extracurricular mathematics to high school students.</w:t>
+      </w:r>
+    </w:p>
+    <w:p>
+      <w:pPr>
+        <w:pStyle w:val="Heading1"/>
+      </w:pPr>
+      <w:r>
+        <w:t>Extracurricular and n</w:t>
+      </w:r>
+      <w:r>
+        <w:t>on-profit</w:t>
+      </w:r>
+    </w:p>
+    <w:p>
+      <w:pPr>
+        <w:pStyle w:val="Heading3"/>
+        <w:rPr>
+          <w:rStyle w:val="Heading3Char"/>
+        </w:rPr>
+      </w:pPr>
+      <w:r>
+        <w:rPr>
+          <w:rFonts w:asciiTheme="minorHAnsi" w:eastAsiaTheme="minorHAnsi" w:hAnsiTheme="minorHAnsi" w:cstheme="minorBidi"/>
+          <w:bCs/>
+          <w:sz w:val="22"/>
+          <w:szCs w:val="22"/>
+        </w:rPr>
+        <w:t>2020</w:t>
+      </w:r>
+      <w:r>
+        <w:rPr>
+          <w:bCs/>
+        </w:rPr>
         <w:t xml:space="preserve"> </w:t>
       </w:r>
       <w:r>
-        <w:t>that generates</w:t>
-      </w:r>
-      <w:r>
-        <w:t>,</w:t>
-      </w:r>
-      <w:r>
-        <w:t xml:space="preserve"> </w:t>
-      </w:r>
-      <w:r>
-        <w:t>uploads,</w:t>
-      </w:r>
-      <w:r>
-        <w:t xml:space="preserve"> and shares</w:t>
-      </w:r>
-      <w:r>
-        <w:t xml:space="preserve"> HTML report</w:t>
-      </w:r>
-      <w:r>
-        <w:t>s</w:t>
-      </w:r>
-      <w:r>
-        <w:t>.</w:t>
-      </w:r>
-    </w:p>
-    <w:p>
-      <w:pPr>
-        <w:pStyle w:val="Heading3"/>
-        <w:rPr>
-          <w:rStyle w:val="Heading3Char"/>
-        </w:rPr>
-      </w:pPr>
-      <w:r>
-        <w:rPr>
-          <w:rFonts w:asciiTheme="minorHAnsi" w:eastAsiaTheme="minorHAnsi" w:hAnsiTheme="minorHAnsi" w:cstheme="minorBidi"/>
-          <w:bCs/>
-          <w:sz w:val="22"/>
-          <w:szCs w:val="22"/>
-        </w:rPr>
-        <w:t>2018</w:t>
-      </w:r>
-      <w:r>
-        <w:rPr>
-          <w:rFonts w:asciiTheme="minorHAnsi" w:eastAsiaTheme="minorHAnsi" w:hAnsiTheme="minorHAnsi" w:cstheme="minorBidi"/>
-          <w:bCs/>
-          <w:sz w:val="22"/>
-          <w:szCs w:val="22"/>
-        </w:rPr>
-        <w:t xml:space="preserve"> </w:t>
-      </w:r>
-      <w:r>
         <w:rPr>
           <w:rFonts w:asciiTheme="minorHAnsi" w:eastAsiaTheme="minorHAnsi" w:hAnsiTheme="minorHAnsi" w:cstheme="minorBidi"/>
           <w:bCs/>
@@ -599,136 +758,27 @@
       </w:r>
       <w:r>
         <w:rPr>
-          <w:rFonts w:asciiTheme="minorHAnsi" w:eastAsiaTheme="minorHAnsi" w:hAnsiTheme="minorHAnsi" w:cstheme="minorBidi"/>
-          <w:bCs/>
-          <w:sz w:val="22"/>
-          <w:szCs w:val="22"/>
-        </w:rPr>
-        <w:t xml:space="preserve"> </w:t>
-      </w:r>
-      <w:r>
-        <w:rPr>
-          <w:rFonts w:asciiTheme="minorHAnsi" w:eastAsiaTheme="minorHAnsi" w:hAnsiTheme="minorHAnsi" w:cstheme="minorBidi"/>
-          <w:bCs/>
-          <w:sz w:val="22"/>
-          <w:szCs w:val="22"/>
-        </w:rPr>
-        <w:t>2019</w:t>
-      </w:r>
-      <w:r>
-        <w:rPr>
-          <w:rFonts w:asciiTheme="minorHAnsi" w:eastAsiaTheme="minorHAnsi" w:hAnsiTheme="minorHAnsi" w:cstheme="minorBidi"/>
-          <w:bCs/>
-          <w:sz w:val="22"/>
-          <w:szCs w:val="22"/>
+          <w:bCs/>
         </w:rPr>
         <w:tab/>
       </w:r>
       <w:r>
         <w:rPr>
-          <w:rStyle w:val="Heading3Char"/>
-          <w:b/>
-          <w:bCs/>
-        </w:rPr>
-        <w:t>Production worker</w:t>
-      </w:r>
-      <w:r>
-        <w:rPr>
-          <w:rStyle w:val="Heading3Char"/>
-          <w:b/>
-          <w:bCs/>
-        </w:rPr>
-        <w:t>, Volvo Group Trucks Operations</w:t>
-      </w:r>
-    </w:p>
-    <w:p>
-      <w:pPr>
-        <w:pStyle w:val="Heading3"/>
-      </w:pPr>
-      <w:r>
-        <w:rPr>
-          <w:rFonts w:asciiTheme="minorHAnsi" w:eastAsiaTheme="minorHAnsi" w:hAnsiTheme="minorHAnsi" w:cstheme="minorBidi"/>
-          <w:bCs/>
-          <w:sz w:val="22"/>
-          <w:szCs w:val="22"/>
-        </w:rPr>
-        <w:t>201</w:t>
-      </w:r>
-      <w:r>
-        <w:rPr>
-          <w:rFonts w:asciiTheme="minorHAnsi" w:eastAsiaTheme="minorHAnsi" w:hAnsiTheme="minorHAnsi" w:cstheme="minorBidi"/>
-          <w:bCs/>
-          <w:sz w:val="22"/>
-          <w:szCs w:val="22"/>
-        </w:rPr>
-        <w:t>7</w:t>
-      </w:r>
-      <w:r>
-        <w:rPr>
-          <w:rFonts w:asciiTheme="minorHAnsi" w:eastAsiaTheme="minorHAnsi" w:hAnsiTheme="minorHAnsi" w:cstheme="minorBidi"/>
-          <w:bCs/>
-          <w:sz w:val="22"/>
-          <w:szCs w:val="22"/>
-        </w:rPr>
-        <w:t xml:space="preserve"> </w:t>
-      </w:r>
-      <w:r>
-        <w:rPr>
-          <w:rFonts w:asciiTheme="minorHAnsi" w:eastAsiaTheme="minorHAnsi" w:hAnsiTheme="minorHAnsi" w:cstheme="minorBidi"/>
-          <w:bCs/>
-          <w:sz w:val="22"/>
-          <w:szCs w:val="22"/>
-        </w:rPr>
-        <w:t>-</w:t>
-      </w:r>
-      <w:r>
-        <w:rPr>
-          <w:rFonts w:asciiTheme="minorHAnsi" w:eastAsiaTheme="minorHAnsi" w:hAnsiTheme="minorHAnsi" w:cstheme="minorBidi"/>
-          <w:bCs/>
-          <w:sz w:val="22"/>
-          <w:szCs w:val="22"/>
-        </w:rPr>
-        <w:t xml:space="preserve"> </w:t>
-      </w:r>
-      <w:r>
-        <w:rPr>
-          <w:rFonts w:asciiTheme="minorHAnsi" w:eastAsiaTheme="minorHAnsi" w:hAnsiTheme="minorHAnsi" w:cstheme="minorBidi"/>
-          <w:bCs/>
-          <w:sz w:val="22"/>
-          <w:szCs w:val="22"/>
-        </w:rPr>
-        <w:t>201</w:t>
-      </w:r>
-      <w:r>
-        <w:rPr>
-          <w:rFonts w:asciiTheme="minorHAnsi" w:eastAsiaTheme="minorHAnsi" w:hAnsiTheme="minorHAnsi" w:cstheme="minorBidi"/>
-          <w:bCs/>
-          <w:sz w:val="22"/>
-          <w:szCs w:val="22"/>
-        </w:rPr>
-        <w:t>8</w:t>
-      </w:r>
-      <w:r>
-        <w:rPr>
           <w:bCs/>
         </w:rPr>
         <w:tab/>
       </w:r>
       <w:r>
-        <w:rPr>
-          <w:rStyle w:val="Heading3Char"/>
-          <w:b/>
-          <w:bCs/>
-        </w:rPr>
-        <w:t>Private Teacher</w:t>
-      </w:r>
-      <w:r>
-        <w:rPr>
-          <w:rStyle w:val="Heading3Char"/>
-          <w:b/>
-          <w:bCs/>
-        </w:rPr>
-        <w:t>, Allakando</w:t>
+        <w:t xml:space="preserve">Team </w:t>
+      </w:r>
+      <w:r>
+        <w:t>C</w:t>
+      </w:r>
+      <w:r>
+        <w:t>aptain</w:t>
+      </w:r>
+      <w:r>
+        <w:t>, Chalmers Formula Student Driverless</w:t>
       </w:r>
     </w:p>
     <w:p>
@@ -740,65 +790,56 @@
         </w:numPr>
       </w:pPr>
       <w:r>
-        <w:t>I t</w:t>
-      </w:r>
-      <w:r>
-        <w:t>aught extracurricular mathematics to high school students.</w:t>
-      </w:r>
-    </w:p>
-    <w:p>
-      <w:pPr>
-        <w:pStyle w:val="Heading1"/>
-      </w:pPr>
-      <w:r>
-        <w:t>Extracurricular and n</w:t>
-      </w:r>
-      <w:r>
-        <w:t>on-profit</w:t>
-      </w:r>
-    </w:p>
-    <w:p>
-      <w:pPr>
-        <w:pStyle w:val="Heading3"/>
-        <w:rPr>
-          <w:rStyle w:val="Heading3Char"/>
-        </w:rPr>
-      </w:pPr>
-      <w:r>
-        <w:rPr>
-          <w:bCs/>
-        </w:rPr>
-        <w:t>2020</w:t>
-      </w:r>
-      <w:r>
-        <w:rPr>
-          <w:bCs/>
-        </w:rPr>
+        <w:rPr>
+          <w:b/>
+          <w:bCs/>
+        </w:rPr>
+        <w:t>CFS Driverless</w:t>
+      </w:r>
+      <w:r>
+        <w:t xml:space="preserve"> is a development project</w:t>
+      </w:r>
+      <w:r>
         <w:t xml:space="preserve"> </w:t>
       </w:r>
       <w:r>
-        <w:rPr>
-          <w:bCs/>
-        </w:rPr>
-        <w:t>-</w:t>
-      </w:r>
-      <w:r>
-        <w:rPr>
-          <w:bCs/>
-        </w:rPr>
-        <w:tab/>
-      </w:r>
-      <w:r>
-        <w:rPr>
-          <w:bCs/>
-        </w:rPr>
-        <w:tab/>
-      </w:r>
-      <w:r>
-        <w:t>Software Engineer</w:t>
-      </w:r>
-      <w:r>
-        <w:t>, Chalmers Formula Student Driverless</w:t>
+        <w:t xml:space="preserve">for building </w:t>
+      </w:r>
+      <w:r>
+        <w:t>an</w:t>
+      </w:r>
+      <w:r>
+        <w:t xml:space="preserve"> autonomous battery-electric race </w:t>
+      </w:r>
+      <w:r>
+        <w:t>car</w:t>
+      </w:r>
+      <w:r>
+        <w:t xml:space="preserve"> for competition in</w:t>
+      </w:r>
+      <w:r>
+        <w:t xml:space="preserve"> </w:t>
+      </w:r>
+      <w:r>
+        <w:t xml:space="preserve">several </w:t>
+      </w:r>
+      <w:r>
+        <w:t xml:space="preserve">Formula Student </w:t>
+      </w:r>
+      <w:r>
+        <w:t>competitions</w:t>
+      </w:r>
+      <w:r>
+        <w:t xml:space="preserve"> </w:t>
+      </w:r>
+      <w:r>
+        <w:t xml:space="preserve">around August </w:t>
+      </w:r>
+      <w:r>
+        <w:t>2021</w:t>
+      </w:r>
+      <w:r>
+        <w:t xml:space="preserve">. </w:t>
       </w:r>
     </w:p>
     <w:p>
@@ -810,56 +851,7 @@
         </w:numPr>
       </w:pPr>
       <w:r>
-        <w:rPr>
-          <w:b/>
-          <w:bCs/>
-        </w:rPr>
-        <w:t>CFS Driverless</w:t>
-      </w:r>
-      <w:r>
-        <w:t xml:space="preserve"> is a development project</w:t>
-      </w:r>
-      <w:r>
-        <w:t xml:space="preserve"> </w:t>
-      </w:r>
-      <w:r>
-        <w:t xml:space="preserve">for building </w:t>
-      </w:r>
-      <w:r>
-        <w:t>an</w:t>
-      </w:r>
-      <w:r>
-        <w:t xml:space="preserve"> autonomous battery-electric race </w:t>
-      </w:r>
-      <w:r>
-        <w:t>car</w:t>
-      </w:r>
-      <w:r>
-        <w:t xml:space="preserve"> for competition in</w:t>
-      </w:r>
-      <w:r>
-        <w:t xml:space="preserve"> </w:t>
-      </w:r>
-      <w:r>
-        <w:t xml:space="preserve">several </w:t>
-      </w:r>
-      <w:r>
-        <w:t xml:space="preserve">Formula Student </w:t>
-      </w:r>
-      <w:r>
-        <w:t>competitions</w:t>
-      </w:r>
-      <w:r>
-        <w:t xml:space="preserve"> </w:t>
-      </w:r>
-      <w:r>
-        <w:t xml:space="preserve">around August </w:t>
-      </w:r>
-      <w:r>
-        <w:t>next year</w:t>
-      </w:r>
-      <w:r>
-        <w:t xml:space="preserve">. </w:t>
+        <w:t>As team captain, I have overall technical responsibility for the project.</w:t>
       </w:r>
     </w:p>
     <w:p>
@@ -871,16 +863,31 @@
         </w:numPr>
       </w:pPr>
       <w:r>
-        <w:t xml:space="preserve">I work with software engineering </w:t>
+        <w:t>I</w:t>
+      </w:r>
+      <w:r>
+        <w:t xml:space="preserve"> also</w:t>
+      </w:r>
+      <w:r>
+        <w:t xml:space="preserve"> work with software engineering </w:t>
       </w:r>
       <w:r>
         <w:t>related to</w:t>
       </w:r>
       <w:r>
-        <w:t xml:space="preserve"> mission control</w:t>
-      </w:r>
-      <w:r>
-        <w:t xml:space="preserve">, </w:t>
+        <w:t xml:space="preserve"> </w:t>
+      </w:r>
+      <w:r>
+        <w:t xml:space="preserve">CI, </w:t>
+      </w:r>
+      <w:r>
+        <w:t>mission control</w:t>
+      </w:r>
+      <w:r>
+        <w:t>,</w:t>
+      </w:r>
+      <w:r>
+        <w:t xml:space="preserve"> </w:t>
       </w:r>
       <w:r>
         <w:t>navigation,</w:t>
@@ -893,6 +900,53 @@
       </w:r>
       <w:r>
         <w:t xml:space="preserve"> </w:t>
+      </w:r>
+    </w:p>
+    <w:p>
+      <w:pPr>
+        <w:pStyle w:val="Heading3"/>
+      </w:pPr>
+      <w:r>
+        <w:rPr>
+          <w:rFonts w:asciiTheme="minorHAnsi" w:eastAsiaTheme="minorHAnsi" w:hAnsiTheme="minorHAnsi" w:cstheme="minorBidi"/>
+          <w:bCs/>
+          <w:sz w:val="22"/>
+          <w:szCs w:val="22"/>
+        </w:rPr>
+        <w:t>2019</w:t>
+      </w:r>
+      <w:r>
+        <w:rPr>
+          <w:bCs/>
+        </w:rPr>
+        <w:t xml:space="preserve"> </w:t>
+      </w:r>
+      <w:r>
+        <w:rPr>
+          <w:rFonts w:asciiTheme="minorHAnsi" w:eastAsiaTheme="minorHAnsi" w:hAnsiTheme="minorHAnsi" w:cstheme="minorBidi"/>
+          <w:bCs/>
+          <w:sz w:val="22"/>
+          <w:szCs w:val="22"/>
+        </w:rPr>
+        <w:t>-</w:t>
+      </w:r>
+      <w:r>
+        <w:rPr>
+          <w:bCs/>
+        </w:rPr>
+        <w:tab/>
+      </w:r>
+      <w:r>
+        <w:rPr>
+          <w:bCs/>
+        </w:rPr>
+        <w:tab/>
+      </w:r>
+      <w:r>
+        <w:t xml:space="preserve">Investing </w:t>
+      </w:r>
+      <w:r>
+        <w:t>Strategy Evaluator (ISE)</w:t>
       </w:r>
     </w:p>
     <w:p>
@@ -904,60 +958,16 @@
         </w:numPr>
       </w:pPr>
       <w:r>
-        <w:t>My M.Sc. thesis will be</w:t>
-      </w:r>
-      <w:r>
-        <w:t xml:space="preserve"> carried out within the scope of</w:t>
-      </w:r>
-      <w:r>
-        <w:t xml:space="preserve"> CFS </w:t>
-      </w:r>
-      <w:r>
-        <w:t>Driverless</w:t>
+        <w:t>I am the creator of a large Python framework for</w:t>
+      </w:r>
+      <w:r>
+        <w:t xml:space="preserve"> </w:t>
+      </w:r>
+      <w:r>
+        <w:t>stock market analytics</w:t>
       </w:r>
       <w:r>
         <w:t>.</w:t>
-      </w:r>
-    </w:p>
-    <w:p>
-      <w:pPr>
-        <w:pStyle w:val="Heading3"/>
-      </w:pPr>
-      <w:r>
-        <w:rPr>
-          <w:bCs/>
-        </w:rPr>
-        <w:t>2019</w:t>
-      </w:r>
-      <w:r>
-        <w:rPr>
-          <w:bCs/>
-        </w:rPr>
-        <w:t xml:space="preserve"> </w:t>
-      </w:r>
-      <w:r>
-        <w:rPr>
-          <w:bCs/>
-        </w:rPr>
-        <w:t>-</w:t>
-      </w:r>
-      <w:r>
-        <w:rPr>
-          <w:bCs/>
-        </w:rPr>
-        <w:tab/>
-      </w:r>
-      <w:r>
-        <w:rPr>
-          <w:bCs/>
-        </w:rPr>
-        <w:tab/>
-      </w:r>
-      <w:r>
-        <w:t xml:space="preserve">Investing </w:t>
-      </w:r>
-      <w:r>
-        <w:t>Strategy Evaluator (ISE)</w:t>
       </w:r>
     </w:p>
     <w:p>
@@ -969,19 +979,28 @@
         </w:numPr>
       </w:pPr>
       <w:r>
-        <w:t xml:space="preserve">I am the creator of a large Python framework for </w:t>
-      </w:r>
-      <w:r>
-        <w:t>machine learning</w:t>
-      </w:r>
-      <w:r>
-        <w:t xml:space="preserve">-based </w:t>
-      </w:r>
-      <w:r>
-        <w:t>stock market analytic</w:t>
-      </w:r>
-      <w:r>
-        <w:t>s.</w:t>
+        <w:t>Bots</w:t>
+      </w:r>
+      <w:r>
+        <w:t xml:space="preserve"> </w:t>
+      </w:r>
+      <w:r>
+        <w:t>with different</w:t>
+      </w:r>
+      <w:r>
+        <w:t xml:space="preserve"> trading</w:t>
+      </w:r>
+      <w:r>
+        <w:t xml:space="preserve"> strategies</w:t>
+      </w:r>
+      <w:r>
+        <w:t xml:space="preserve"> are created and tested</w:t>
+      </w:r>
+      <w:r>
+        <w:t xml:space="preserve"> in stock market simulations</w:t>
+      </w:r>
+      <w:r>
+        <w:t xml:space="preserve">. </w:t>
       </w:r>
     </w:p>
     <w:p>
@@ -993,89 +1012,56 @@
         </w:numPr>
       </w:pPr>
       <w:r>
-        <w:t>Bots</w:t>
-      </w:r>
-      <w:r>
-        <w:t xml:space="preserve"> </w:t>
-      </w:r>
-      <w:r>
-        <w:t>with different</w:t>
-      </w:r>
-      <w:r>
-        <w:t xml:space="preserve"> trading</w:t>
-      </w:r>
-      <w:r>
-        <w:t xml:space="preserve"> strategies</w:t>
-      </w:r>
-      <w:r>
-        <w:t xml:space="preserve"> are created and tested</w:t>
-      </w:r>
-      <w:r>
-        <w:t xml:space="preserve"> in stock market simulations</w:t>
-      </w:r>
-      <w:r>
-        <w:t>, and a</w:t>
-      </w:r>
-      <w:r>
-        <w:t xml:space="preserve"> bot that is profitable </w:t>
-      </w:r>
-      <w:r>
-        <w:t>in</w:t>
-      </w:r>
-      <w:r>
-        <w:t xml:space="preserve"> </w:t>
-      </w:r>
-      <w:r>
-        <w:t>simulations</w:t>
-      </w:r>
-      <w:r>
-        <w:t xml:space="preserve"> is assumed </w:t>
-      </w:r>
-      <w:r>
-        <w:t>to</w:t>
-      </w:r>
-      <w:r>
-        <w:t xml:space="preserve"> also</w:t>
-      </w:r>
-      <w:r>
-        <w:t xml:space="preserve"> </w:t>
-      </w:r>
-      <w:r>
-        <w:t>be profitable in the real world.</w:t>
+        <w:t xml:space="preserve">Strategies typically involve machine learning methods using TensorFlow, Scikit-Learn or </w:t>
+      </w:r>
+      <w:r>
+        <w:t>S</w:t>
+      </w:r>
+      <w:r>
+        <w:t>tatsmodels</w:t>
+      </w:r>
+      <w:r>
+        <w:t>.</w:t>
       </w:r>
     </w:p>
     <w:p>
       <w:pPr>
         <w:pStyle w:val="Heading3"/>
-        <w:rPr>
-          <w:rStyle w:val="Heading2Char"/>
-        </w:rPr>
-      </w:pPr>
-      <w:r>
-        <w:rPr>
-          <w:bCs/>
-        </w:rPr>
-        <w:t>2017</w:t>
-      </w:r>
-      <w:r>
-        <w:rPr>
-          <w:bCs/>
-        </w:rPr>
-        <w:tab/>
-      </w:r>
-      <w:r>
-        <w:rPr>
-          <w:bCs/>
-        </w:rPr>
-        <w:tab/>
-      </w:r>
-      <w:r>
         <w:rPr>
           <w:rStyle w:val="Heading3Char"/>
           <w:b/>
           <w:bCs/>
         </w:rPr>
-        <w:t>IT</w:t>
+      </w:pPr>
+      <w:r>
+        <w:rPr>
+          <w:rFonts w:asciiTheme="minorHAnsi" w:eastAsiaTheme="minorHAnsi" w:hAnsiTheme="minorHAnsi" w:cstheme="minorBidi"/>
+          <w:bCs/>
+          <w:sz w:val="22"/>
+          <w:szCs w:val="22"/>
+        </w:rPr>
+        <w:t>201</w:t>
+      </w:r>
+      <w:r>
+        <w:rPr>
+          <w:rFonts w:asciiTheme="minorHAnsi" w:eastAsiaTheme="minorHAnsi" w:hAnsiTheme="minorHAnsi" w:cstheme="minorBidi"/>
+          <w:bCs/>
+          <w:sz w:val="22"/>
+          <w:szCs w:val="22"/>
+        </w:rPr>
+        <w:t>9</w:t>
+      </w:r>
+      <w:r>
+        <w:rPr>
+          <w:bCs/>
+        </w:rPr>
+        <w:tab/>
+      </w:r>
+      <w:r>
+        <w:rPr>
+          <w:bCs/>
+        </w:rPr>
+        <w:tab/>
       </w:r>
       <w:r>
         <w:rPr>
@@ -1083,7 +1069,7 @@
           <w:b/>
           <w:bCs/>
         </w:rPr>
-        <w:t xml:space="preserve"> r</w:t>
+        <w:t xml:space="preserve">IT responsible, </w:t>
       </w:r>
       <w:r>
         <w:rPr>
@@ -1091,31 +1077,7 @@
           <w:b/>
           <w:bCs/>
         </w:rPr>
-        <w:t>esponsible, IEM Student division</w:t>
-      </w:r>
-      <w:r>
-        <w:rPr>
-          <w:rStyle w:val="Heading3Char"/>
-          <w:b/>
-          <w:bCs/>
-        </w:rPr>
-        <w:t xml:space="preserve"> (</w:t>
-      </w:r>
-      <w:r>
-        <w:rPr>
-          <w:rStyle w:val="Heading3Char"/>
-          <w:b/>
-          <w:bCs/>
-        </w:rPr>
-        <w:t>I-</w:t>
-      </w:r>
-      <w:r>
-        <w:rPr>
-          <w:rStyle w:val="Heading3Char"/>
-          <w:b/>
-          <w:bCs/>
-        </w:rPr>
-        <w:t>Styrelsen)</w:t>
+        <w:t>Chalmers International Taiwan Office (CITO)</w:t>
       </w:r>
     </w:p>
     <w:p>
@@ -1127,31 +1089,116 @@
         </w:numPr>
       </w:pPr>
       <w:r>
-        <w:t>I was elected</w:t>
-      </w:r>
-      <w:r>
-        <w:t xml:space="preserve"> </w:t>
-      </w:r>
-      <w:r>
-        <w:t>IT-responsible</w:t>
-      </w:r>
-      <w:r>
-        <w:t xml:space="preserve"> and</w:t>
-      </w:r>
-      <w:r>
-        <w:t xml:space="preserve"> board member </w:t>
-      </w:r>
-      <w:r>
-        <w:t>of</w:t>
-      </w:r>
-      <w:r>
-        <w:t xml:space="preserve"> the student division</w:t>
-      </w:r>
-      <w:r>
-        <w:t xml:space="preserve"> less than three months after enrolment at Chalmers</w:t>
-      </w:r>
-      <w:r>
-        <w:t>.</w:t>
+        <w:rPr>
+          <w:b/>
+          <w:bCs/>
+        </w:rPr>
+        <w:t>CITO</w:t>
+      </w:r>
+      <w:r>
+        <w:t xml:space="preserve"> is a student-run office on the NCTU campus</w:t>
+      </w:r>
+      <w:r>
+        <w:t xml:space="preserve">, and mostly works with corporate relations between Taiwanese companies and Swedish students in Asia. </w:t>
+      </w:r>
+      <w:r>
+        <w:t>CITO</w:t>
+      </w:r>
+      <w:r>
+        <w:t xml:space="preserve"> also manages the production and release of Asia Magazine, which is written by Chalmers </w:t>
+      </w:r>
+      <w:r>
+        <w:t>students</w:t>
+      </w:r>
+      <w:r>
+        <w:t xml:space="preserve"> in Asia. </w:t>
+      </w:r>
+    </w:p>
+    <w:p>
+      <w:pPr>
+        <w:pStyle w:val="Heading3"/>
+        <w:rPr>
+          <w:rStyle w:val="Heading2Char"/>
+        </w:rPr>
+      </w:pPr>
+      <w:r>
+        <w:rPr>
+          <w:rFonts w:asciiTheme="minorHAnsi" w:eastAsiaTheme="minorHAnsi" w:hAnsiTheme="minorHAnsi" w:cstheme="minorBidi"/>
+          <w:bCs/>
+          <w:sz w:val="22"/>
+          <w:szCs w:val="22"/>
+        </w:rPr>
+        <w:t>2017</w:t>
+      </w:r>
+      <w:r>
+        <w:rPr>
+          <w:bCs/>
+        </w:rPr>
+        <w:tab/>
+      </w:r>
+      <w:r>
+        <w:rPr>
+          <w:bCs/>
+        </w:rPr>
+        <w:tab/>
+      </w:r>
+      <w:r>
+        <w:rPr>
+          <w:rStyle w:val="Heading3Char"/>
+          <w:b/>
+          <w:bCs/>
+        </w:rPr>
+        <w:t>IT</w:t>
+      </w:r>
+      <w:r>
+        <w:rPr>
+          <w:rStyle w:val="Heading3Char"/>
+          <w:b/>
+          <w:bCs/>
+        </w:rPr>
+        <w:t xml:space="preserve"> r</w:t>
+      </w:r>
+      <w:r>
+        <w:rPr>
+          <w:rStyle w:val="Heading3Char"/>
+          <w:b/>
+          <w:bCs/>
+        </w:rPr>
+        <w:t>esponsible, IEM Student division</w:t>
+      </w:r>
+      <w:r>
+        <w:rPr>
+          <w:rStyle w:val="Heading3Char"/>
+          <w:b/>
+          <w:bCs/>
+        </w:rPr>
+        <w:t xml:space="preserve"> (</w:t>
+      </w:r>
+      <w:r>
+        <w:rPr>
+          <w:rStyle w:val="Heading3Char"/>
+          <w:b/>
+          <w:bCs/>
+        </w:rPr>
+        <w:t>I-</w:t>
+      </w:r>
+      <w:proofErr w:type="spellStart"/>
+      <w:r>
+        <w:rPr>
+          <w:rStyle w:val="Heading3Char"/>
+          <w:b/>
+          <w:bCs/>
+        </w:rPr>
+        <w:t>Styrelsen</w:t>
+      </w:r>
+      <w:proofErr w:type="spellEnd"/>
+      <w:r>
+        <w:rPr>
+          <w:rStyle w:val="Heading3Char"/>
+          <w:b/>
+          <w:bCs/>
+        </w:rPr>
+        <w:t>)</w:t>
       </w:r>
     </w:p>
     <w:p>
@@ -1163,75 +1210,25 @@
         </w:numPr>
       </w:pPr>
       <w:r>
-        <w:t>I oversaw the complete redesign of the student division’s website, i-chalmers.se.</w:t>
-      </w:r>
-    </w:p>
-    <w:p>
-      <w:pPr>
-        <w:pStyle w:val="Heading3"/>
-        <w:rPr>
-          <w:rStyle w:val="Heading2Char"/>
-          <w:b w:val="0"/>
-          <w:bCs/>
-        </w:rPr>
-      </w:pPr>
-      <w:r>
-        <w:rPr>
-          <w:bCs/>
-        </w:rPr>
-        <w:t>2017</w:t>
-      </w:r>
-      <w:r>
-        <w:rPr>
-          <w:bCs/>
-        </w:rPr>
-        <w:tab/>
-      </w:r>
-      <w:r>
-        <w:rPr>
-          <w:bCs/>
-        </w:rPr>
-        <w:tab/>
-      </w:r>
-      <w:r>
-        <w:rPr>
-          <w:rStyle w:val="Heading3Char"/>
-          <w:b/>
-          <w:bCs/>
-        </w:rPr>
-        <w:t>PR responsible, ESTIEM L</w:t>
-      </w:r>
-      <w:r>
-        <w:rPr>
-          <w:rStyle w:val="Heading3Char"/>
-          <w:b/>
-          <w:bCs/>
-        </w:rPr>
-        <w:t xml:space="preserve">ocal </w:t>
-      </w:r>
-      <w:r>
-        <w:rPr>
-          <w:rStyle w:val="Heading3Char"/>
-          <w:b/>
-          <w:bCs/>
-        </w:rPr>
-        <w:t>G</w:t>
-      </w:r>
-      <w:r>
-        <w:rPr>
-          <w:rStyle w:val="Heading3Char"/>
-          <w:b/>
-          <w:bCs/>
-        </w:rPr>
-        <w:t>roup</w:t>
-      </w:r>
-      <w:r>
-        <w:rPr>
-          <w:rStyle w:val="Heading3Char"/>
-          <w:b/>
-          <w:bCs/>
-        </w:rPr>
-        <w:t xml:space="preserve"> Gothenburg</w:t>
+        <w:t>I was elected</w:t>
+      </w:r>
+      <w:r>
+        <w:t xml:space="preserve"> IT-responsible and</w:t>
+      </w:r>
+      <w:r>
+        <w:t xml:space="preserve"> board member </w:t>
+      </w:r>
+      <w:r>
+        <w:t>of</w:t>
+      </w:r>
+      <w:r>
+        <w:t xml:space="preserve"> the student division</w:t>
+      </w:r>
+      <w:r>
+        <w:t xml:space="preserve"> less than three months after enrolment at Chalmers</w:t>
+      </w:r>
+      <w:r>
+        <w:t>.</w:t>
       </w:r>
     </w:p>
     <w:p>
@@ -1241,58 +1238,80 @@
           <w:ilvl w:val="1"/>
           <w:numId w:val="1"/>
         </w:numPr>
+      </w:pPr>
+      <w:r>
+        <w:t>I oversaw the complete redesign of the student division’s website, i-chalmers.se.</w:t>
+      </w:r>
+    </w:p>
+    <w:p>
+      <w:pPr>
+        <w:pStyle w:val="Heading3"/>
         <w:rPr>
           <w:rStyle w:val="Heading2Char"/>
-        </w:rPr>
-      </w:pPr>
-      <w:r>
-        <w:rPr>
+          <w:b w:val="0"/>
+          <w:bCs/>
+        </w:rPr>
+      </w:pPr>
+      <w:r>
+        <w:rPr>
+          <w:rFonts w:asciiTheme="minorHAnsi" w:eastAsiaTheme="minorHAnsi" w:hAnsiTheme="minorHAnsi" w:cstheme="minorBidi"/>
+          <w:bCs/>
+          <w:sz w:val="22"/>
+          <w:szCs w:val="22"/>
+        </w:rPr>
+        <w:t>2017</w:t>
+      </w:r>
+      <w:r>
+        <w:rPr>
+          <w:bCs/>
+        </w:rPr>
+        <w:tab/>
+      </w:r>
+      <w:r>
+        <w:rPr>
+          <w:bCs/>
+        </w:rPr>
+        <w:tab/>
+      </w:r>
+      <w:r>
+        <w:rPr>
+          <w:rStyle w:val="Heading3Char"/>
           <w:b/>
           <w:bCs/>
         </w:rPr>
-        <w:t>ESTIEM</w:t>
-      </w:r>
-      <w:r>
-        <w:t xml:space="preserve"> is an international organization for connecting students</w:t>
-      </w:r>
-      <w:r>
-        <w:t xml:space="preserve"> of Industrial engineering &amp; management</w:t>
-      </w:r>
-      <w:r>
-        <w:t xml:space="preserve"> across </w:t>
-      </w:r>
-      <w:r>
-        <w:t xml:space="preserve">Europe </w:t>
-      </w:r>
-      <w:r>
-        <w:t xml:space="preserve">and </w:t>
-      </w:r>
-      <w:r>
-        <w:t xml:space="preserve">is present at </w:t>
-      </w:r>
-      <w:r>
-        <w:t xml:space="preserve">82 </w:t>
-      </w:r>
-      <w:r>
-        <w:t xml:space="preserve">different </w:t>
-      </w:r>
-      <w:r>
-        <w:t>universities.</w:t>
-      </w:r>
-      <w:r>
-        <w:t xml:space="preserve"> Over 3000 students take part in approximately 180</w:t>
-      </w:r>
-      <w:r>
-        <w:t xml:space="preserve"> international</w:t>
-      </w:r>
-      <w:r>
-        <w:t xml:space="preserve"> events annually</w:t>
-      </w:r>
-      <w:r>
-        <w:t xml:space="preserve"> through ESTIEM</w:t>
-      </w:r>
-      <w:r>
-        <w:t>.</w:t>
+        <w:t>PR responsible, ESTIEM L</w:t>
+      </w:r>
+      <w:r>
+        <w:rPr>
+          <w:rStyle w:val="Heading3Char"/>
+          <w:b/>
+          <w:bCs/>
+        </w:rPr>
+        <w:t xml:space="preserve">ocal </w:t>
+      </w:r>
+      <w:r>
+        <w:rPr>
+          <w:rStyle w:val="Heading3Char"/>
+          <w:b/>
+          <w:bCs/>
+        </w:rPr>
+        <w:t>G</w:t>
+      </w:r>
+      <w:r>
+        <w:rPr>
+          <w:rStyle w:val="Heading3Char"/>
+          <w:b/>
+          <w:bCs/>
+        </w:rPr>
+        <w:t>roup</w:t>
+      </w:r>
+      <w:r>
+        <w:rPr>
+          <w:rStyle w:val="Heading3Char"/>
+          <w:b/>
+          <w:bCs/>
+        </w:rPr>
+        <w:t xml:space="preserve"> Gothenburg</w:t>
       </w:r>
     </w:p>
     <w:p>
@@ -1302,27 +1321,58 @@
           <w:ilvl w:val="1"/>
           <w:numId w:val="1"/>
         </w:numPr>
-      </w:pPr>
-      <w:r>
-        <w:t>I was r</w:t>
-      </w:r>
-      <w:r>
-        <w:t>esponsible</w:t>
-      </w:r>
-      <w:r>
-        <w:t xml:space="preserve"> </w:t>
-      </w:r>
-      <w:r>
-        <w:t xml:space="preserve">for promoting </w:t>
-      </w:r>
-      <w:r>
-        <w:t xml:space="preserve">local and </w:t>
-      </w:r>
-      <w:r>
-        <w:t>international ESTIEM events to Chalmers student</w:t>
-      </w:r>
-      <w:r>
-        <w:t>s.</w:t>
+        <w:rPr>
+          <w:rStyle w:val="Heading2Char"/>
+        </w:rPr>
+      </w:pPr>
+      <w:r>
+        <w:rPr>
+          <w:b/>
+          <w:bCs/>
+        </w:rPr>
+        <w:t>ESTIEM</w:t>
+      </w:r>
+      <w:r>
+        <w:t xml:space="preserve"> is an international organization for connecting students</w:t>
+      </w:r>
+      <w:r>
+        <w:t xml:space="preserve"> of Industrial engineering &amp; management</w:t>
+      </w:r>
+      <w:r>
+        <w:t xml:space="preserve"> across </w:t>
+      </w:r>
+      <w:r>
+        <w:t xml:space="preserve">Europe </w:t>
+      </w:r>
+      <w:r>
+        <w:t xml:space="preserve">and </w:t>
+      </w:r>
+      <w:r>
+        <w:t xml:space="preserve">is present at </w:t>
+      </w:r>
+      <w:r>
+        <w:t xml:space="preserve">82 </w:t>
+      </w:r>
+      <w:r>
+        <w:t xml:space="preserve">different </w:t>
+      </w:r>
+      <w:r>
+        <w:t>universities.</w:t>
+      </w:r>
+      <w:r>
+        <w:t xml:space="preserve"> Over 3000 students take part in approximately 180</w:t>
+      </w:r>
+      <w:r>
+        <w:t xml:space="preserve"> international</w:t>
+      </w:r>
+      <w:r>
+        <w:t xml:space="preserve"> events annually</w:t>
+      </w:r>
+      <w:r>
+        <w:t xml:space="preserve"> through ESTIEM</w:t>
+      </w:r>
+      <w:r>
+        <w:t>.</w:t>
       </w:r>
     </w:p>
     <w:p>
@@ -1334,13 +1384,19 @@
         </w:numPr>
       </w:pPr>
       <w:r>
-        <w:t>I t</w:t>
-      </w:r>
-      <w:r>
-        <w:t>ook part in arranging</w:t>
-      </w:r>
-      <w:r>
-        <w:t xml:space="preserve"> the case competition TIMES, and 1-week exchange trips </w:t>
+        <w:t>I was responsible for promoting</w:t>
+      </w:r>
+      <w:r>
+        <w:t xml:space="preserve">, and took part in arranging, </w:t>
+      </w:r>
+      <w:r>
+        <w:t xml:space="preserve">the case competition TIMES, </w:t>
+      </w:r>
+      <w:r>
+        <w:t>as well as two</w:t>
+      </w:r>
+      <w:r>
+        <w:t xml:space="preserve"> 1-week exchange trips </w:t>
       </w:r>
       <w:r>
         <w:t>with students from</w:t>
@@ -1360,11 +1416,13 @@
       <w:r>
         <w:t>.</w:t>
       </w:r>
+      <w:r>
+        <w:t xml:space="preserve"> </w:t>
+      </w:r>
     </w:p>
     <w:sectPr>
-      <w:footerReference w:type="default" r:id="rId8"/>
       <w:pgSz w:w="11906" w:h="16838"/>
-      <w:pgMar w:top="720" w:right="720" w:bottom="720" w:left="720" w:header="708" w:footer="340" w:gutter="0"/>
+      <w:pgMar w:top="567" w:right="720" w:bottom="567" w:left="720" w:header="709" w:footer="340" w:gutter="0"/>
       <w:cols w:space="708"/>
       <w:docGrid w:linePitch="360"/>
     </w:sectPr>
@@ -1395,22 +1453,6 @@
     </w:p>
   </w:endnote>
 </w:endnotes>
-</file>
-
-<file path=word/footer1.xml><?xml version="1.0" encoding="utf-8"?>
-<w:ftr xmlns:wpc="http://schemas.microsoft.com/office/word/2010/wordprocessingCanvas" xmlns:cx="http://schemas.microsoft.com/office/drawing/2014/chartex" xmlns:cx1="http://schemas.microsoft.com/office/drawing/2015/9/8/chartex" xmlns:cx2="http://schemas.microsoft.com/office/drawing/2015/10/21/chartex" xmlns:cx3="http://schemas.microsoft.com/office/drawing/2016/5/9/chartex" xmlns:cx4="http://schemas.microsoft.com/office/drawing/2016/5/10/chartex" xmlns:cx5="http://schemas.microsoft.com/office/drawing/2016/5/11/chartex" xmlns:cx6="http://schemas.microsoft.com/office/drawing/2016/5/12/chartex" xmlns:cx7="http://schemas.microsoft.com/office/drawing/2016/5/13/chartex" xmlns:cx8="http://schemas.microsoft.com/office/drawing/2016/5/14/chartex" xmlns:mc="http://schemas.openxmlformats.org/markup-compatibility/2006" xmlns:aink="http://schemas.microsoft.com/office/drawing/2016/ink" xmlns:am3d="http://schemas.microsoft.com/office/drawing/2017/model3d" xmlns:o="urn:schemas-microsoft-com:office:office" xmlns:r="http://schemas.openxmlformats.org/officeDocument/2006/relationships" xmlns:m="http://schemas.openxmlformats.org/officeDocument/2006/math" xmlns:v="urn:schemas-microsoft-com:vml" xmlns:wp14="http://schemas.microsoft.com/office/word/2010/wordprocessingDrawing" xmlns:wp="http://schemas.openxmlformats.org/drawingml/2006/wordprocessingDrawing" xmlns:w10="urn:schemas-microsoft-com:office:word" xmlns:w="http://schemas.openxmlformats.org/wordprocessingml/2006/main" xmlns:w14="http://schemas.microsoft.com/office/word/2010/wordml" xmlns:w15="http://schemas.microsoft.com/office/word/2012/wordml" xmlns:w16cex="http://schemas.microsoft.com/office/word/2018/wordml/cex" xmlns:w16cid="http://schemas.microsoft.com/office/word/2016/wordml/cid" xmlns:w16="http://schemas.microsoft.com/office/word/2018/wordml" xmlns:w16se="http://schemas.microsoft.com/office/word/2015/wordml/symex" xmlns:wpg="http://schemas.microsoft.com/office/word/2010/wordprocessingGroup" xmlns:wpi="http://schemas.microsoft.com/office/word/2010/wordprocessingInk" xmlns:wne="http://schemas.microsoft.com/office/word/2006/wordml" xmlns:wps="http://schemas.microsoft.com/office/word/2010/wordprocessingShape" mc:Ignorable="w14 w15 w16se w16cid w16 w16cex wp14">
-  <w:p>
-    <w:pPr>
-      <w:pStyle w:val="Footer"/>
-      <w:jc w:val="center"/>
-      <w:rPr>
-        <w:color w:val="7F7F7F" w:themeColor="text1" w:themeTint="80"/>
-        <w:sz w:val="20"/>
-        <w:szCs w:val="20"/>
-      </w:rPr>
-    </w:pPr>
-  </w:p>
-</w:ftr>
 </file>
 
 <file path=word/footnotes.xml><?xml version="1.0" encoding="utf-8"?>
@@ -1965,7 +2007,7 @@
     <w:link w:val="Heading1Char"/>
     <w:uiPriority w:val="9"/>
     <w:qFormat/>
-    <w:rsid w:val="008521A9"/>
+    <w:rsid w:val="00C13B5E"/>
     <w:pPr>
       <w:keepNext/>
       <w:keepLines/>
@@ -1986,7 +2028,7 @@
     <w:uiPriority w:val="9"/>
     <w:unhideWhenUsed/>
     <w:qFormat/>
-    <w:rsid w:val="008521A9"/>
+    <w:rsid w:val="00C13B5E"/>
     <w:pPr>
       <w:keepNext/>
       <w:keepLines/>
@@ -2024,6 +2066,7 @@
   <w:style w:type="character" w:default="1" w:styleId="DefaultParagraphFont">
     <w:name w:val="Default Paragraph Font"/>
     <w:uiPriority w:val="1"/>
+    <w:semiHidden/>
     <w:unhideWhenUsed/>
   </w:style>
   <w:style w:type="table" w:default="1" w:styleId="TableNormal">
@@ -2086,7 +2129,7 @@
     <w:basedOn w:val="DefaultParagraphFont"/>
     <w:link w:val="Heading1"/>
     <w:uiPriority w:val="9"/>
-    <w:rsid w:val="008521A9"/>
+    <w:rsid w:val="00C13B5E"/>
     <w:rPr>
       <w:rFonts w:asciiTheme="majorHAnsi" w:eastAsiaTheme="majorEastAsia" w:hAnsiTheme="majorHAnsi" w:cstheme="majorBidi"/>
       <w:sz w:val="32"/>
@@ -2098,7 +2141,7 @@
     <w:basedOn w:val="DefaultParagraphFont"/>
     <w:link w:val="Heading2"/>
     <w:uiPriority w:val="9"/>
-    <w:rsid w:val="008521A9"/>
+    <w:rsid w:val="00C13B5E"/>
     <w:rPr>
       <w:rFonts w:asciiTheme="majorHAnsi" w:eastAsiaTheme="majorEastAsia" w:hAnsiTheme="majorHAnsi" w:cstheme="majorBidi"/>
       <w:sz w:val="26"/>

</xml_diff>

<commit_message>
Added 15hp law. smaller text, larger margins.
</commit_message>
<xml_diff>
--- a/src/CV.docx
+++ b/src/CV.docx
@@ -124,7 +124,6 @@
         <w:rPr>
           <w:rFonts w:asciiTheme="minorHAnsi" w:eastAsiaTheme="minorHAnsi" w:hAnsiTheme="minorHAnsi" w:cstheme="minorBidi"/>
           <w:bCs/>
-          <w:sz w:val="22"/>
           <w:szCs w:val="22"/>
         </w:rPr>
         <w:t>2019</w:t>
@@ -139,7 +138,6 @@
         <w:rPr>
           <w:rFonts w:asciiTheme="minorHAnsi" w:eastAsiaTheme="minorHAnsi" w:hAnsiTheme="minorHAnsi" w:cstheme="minorBidi"/>
           <w:bCs/>
-          <w:sz w:val="22"/>
           <w:szCs w:val="22"/>
         </w:rPr>
         <w:t>-</w:t>
@@ -207,21 +205,18 @@
         <w:t>Thesis</w:t>
       </w:r>
       <w:r>
+        <w:t xml:space="preserve"> in collaboration with REVERE</w:t>
+      </w:r>
+      <w:r>
+        <w:t>,</w:t>
+      </w:r>
+      <w:r>
+        <w:t xml:space="preserve"> on</w:t>
+      </w:r>
+      <w:r>
         <w:t xml:space="preserve"> </w:t>
       </w:r>
       <w:r>
-        <w:t>in collaboration with REVERE</w:t>
-      </w:r>
-      <w:r>
-        <w:t>,</w:t>
-      </w:r>
-      <w:r>
-        <w:t xml:space="preserve"> on</w:t>
-      </w:r>
-      <w:r>
-        <w:t xml:space="preserve"> </w:t>
-      </w:r>
-      <w:r>
         <w:t>CI for</w:t>
       </w:r>
       <w:r>
@@ -236,7 +231,6 @@
         <w:rPr>
           <w:rFonts w:asciiTheme="minorHAnsi" w:eastAsiaTheme="minorHAnsi" w:hAnsiTheme="minorHAnsi" w:cstheme="minorBidi"/>
           <w:bCs/>
-          <w:sz w:val="22"/>
           <w:szCs w:val="22"/>
         </w:rPr>
         <w:t>2019</w:t>
@@ -293,7 +287,6 @@
         <w:rPr>
           <w:rFonts w:asciiTheme="minorHAnsi" w:eastAsiaTheme="minorHAnsi" w:hAnsiTheme="minorHAnsi" w:cstheme="minorBidi"/>
           <w:bCs/>
-          <w:sz w:val="22"/>
           <w:szCs w:val="22"/>
         </w:rPr>
         <w:t xml:space="preserve">2016 </w:t>
@@ -302,7 +295,6 @@
         <w:rPr>
           <w:rFonts w:asciiTheme="minorHAnsi" w:eastAsiaTheme="minorHAnsi" w:hAnsiTheme="minorHAnsi" w:cstheme="minorBidi"/>
           <w:bCs/>
-          <w:sz w:val="22"/>
           <w:szCs w:val="22"/>
         </w:rPr>
         <w:t>-</w:t>
@@ -311,7 +303,6 @@
         <w:rPr>
           <w:rFonts w:asciiTheme="minorHAnsi" w:eastAsiaTheme="minorHAnsi" w:hAnsiTheme="minorHAnsi" w:cstheme="minorBidi"/>
           <w:bCs/>
-          <w:sz w:val="22"/>
           <w:szCs w:val="22"/>
         </w:rPr>
         <w:t xml:space="preserve"> 2019</w:t>
@@ -370,6 +361,40 @@
     </w:p>
     <w:p>
       <w:pPr>
+        <w:pStyle w:val="Heading2"/>
+      </w:pPr>
+      <w:r>
+        <w:t>University of Gothenburg</w:t>
+      </w:r>
+    </w:p>
+    <w:p>
+      <w:pPr>
+        <w:pStyle w:val="Heading3"/>
+      </w:pPr>
+      <w:r>
+        <w:rPr>
+          <w:rFonts w:asciiTheme="minorHAnsi" w:eastAsiaTheme="minorHAnsi" w:hAnsiTheme="minorHAnsi" w:cstheme="minorBidi"/>
+          <w:bCs/>
+          <w:szCs w:val="22"/>
+        </w:rPr>
+        <w:t>2019</w:t>
+      </w:r>
+      <w:r>
+        <w:tab/>
+      </w:r>
+      <w:r>
+        <w:tab/>
+        <w:t>Introduction to law</w:t>
+      </w:r>
+      <w:r>
+        <w:t>,</w:t>
+      </w:r>
+      <w:r>
+        <w:t xml:space="preserve"> 15hp</w:t>
+      </w:r>
+    </w:p>
+    <w:p>
+      <w:pPr>
         <w:pStyle w:val="Heading1"/>
       </w:pPr>
       <w:r>
@@ -388,7 +413,6 @@
         <w:rPr>
           <w:rFonts w:asciiTheme="minorHAnsi" w:eastAsiaTheme="minorHAnsi" w:hAnsiTheme="minorHAnsi" w:cstheme="minorBidi"/>
           <w:bCs/>
-          <w:sz w:val="22"/>
           <w:szCs w:val="22"/>
         </w:rPr>
         <w:t>2020</w:t>
@@ -396,7 +420,6 @@
       <w:r>
         <w:rPr>
           <w:rFonts w:asciiTheme="minorHAnsi" w:eastAsiaTheme="minorHAnsi" w:hAnsiTheme="minorHAnsi" w:cstheme="minorBidi"/>
-          <w:sz w:val="22"/>
           <w:szCs w:val="22"/>
         </w:rPr>
         <w:tab/>
@@ -404,7 +427,6 @@
       <w:r>
         <w:rPr>
           <w:rFonts w:asciiTheme="minorHAnsi" w:eastAsiaTheme="minorHAnsi" w:hAnsiTheme="minorHAnsi" w:cstheme="minorBidi"/>
-          <w:sz w:val="22"/>
           <w:szCs w:val="22"/>
         </w:rPr>
         <w:tab/>
@@ -435,13 +457,13 @@
         </w:numPr>
       </w:pPr>
       <w:r>
-        <w:t>I c</w:t>
-      </w:r>
-      <w:r>
-        <w:t>reate</w:t>
-      </w:r>
-      <w:r>
-        <w:t>d</w:t>
+        <w:t>Streamlined component fault diagnostics</w:t>
+      </w:r>
+      <w:r>
+        <w:t xml:space="preserve"> significantly</w:t>
+      </w:r>
+      <w:r>
+        <w:t xml:space="preserve"> by creating</w:t>
       </w:r>
       <w:r>
         <w:t xml:space="preserve"> </w:t>
@@ -465,28 +487,22 @@
         <w:t>e</w:t>
       </w:r>
       <w:r>
-        <w:t xml:space="preserve"> developers to</w:t>
-      </w:r>
-      <w:r>
-        <w:t xml:space="preserve"> quickly</w:t>
-      </w:r>
-      <w:r>
         <w:t xml:space="preserve"> </w:t>
       </w:r>
       <w:r>
-        <w:t>visualize</w:t>
-      </w:r>
-      <w:r>
-        <w:t xml:space="preserve"> advanced</w:t>
-      </w:r>
-      <w:r>
-        <w:t xml:space="preserve"> component fault statistics</w:t>
-      </w:r>
-      <w:r>
-        <w:t xml:space="preserve"> in an intuitive way</w:t>
-      </w:r>
-      <w:r>
-        <w:t>, which was not previously possible</w:t>
+        <w:t>developers to</w:t>
+      </w:r>
+      <w:r>
+        <w:t xml:space="preserve"> </w:t>
+      </w:r>
+      <w:r>
+        <w:t>quickly</w:t>
+      </w:r>
+      <w:r>
+        <w:t xml:space="preserve"> </w:t>
+      </w:r>
+      <w:r>
+        <w:t>visualize advanced component fault statistics</w:t>
       </w:r>
       <w:r>
         <w:t>.</w:t>
@@ -501,7 +517,7 @@
         </w:numPr>
       </w:pPr>
       <w:r>
-        <w:t>I a</w:t>
+        <w:t>A</w:t>
       </w:r>
       <w:r>
         <w:t>utomated the time-consuming process of</w:t>
@@ -510,10 +526,16 @@
         <w:t xml:space="preserve"> sharing </w:t>
       </w:r>
       <w:r>
-        <w:t xml:space="preserve">analytics </w:t>
-      </w:r>
-      <w:r>
-        <w:t>reports with others, through creating a node in</w:t>
+        <w:t>data analyses</w:t>
+      </w:r>
+      <w:r>
+        <w:t xml:space="preserve">, </w:t>
+      </w:r>
+      <w:r>
+        <w:t>by</w:t>
+      </w:r>
+      <w:r>
+        <w:t xml:space="preserve"> creating a node in</w:t>
       </w:r>
       <w:r>
         <w:t xml:space="preserve"> the Simulink-like tool</w:t>
@@ -560,7 +582,6 @@
         <w:rPr>
           <w:rFonts w:asciiTheme="minorHAnsi" w:eastAsiaTheme="minorHAnsi" w:hAnsiTheme="minorHAnsi" w:cstheme="minorBidi"/>
           <w:bCs/>
-          <w:sz w:val="22"/>
           <w:szCs w:val="22"/>
         </w:rPr>
         <w:t>2018</w:t>
@@ -569,7 +590,6 @@
         <w:rPr>
           <w:rFonts w:asciiTheme="minorHAnsi" w:eastAsiaTheme="minorHAnsi" w:hAnsiTheme="minorHAnsi" w:cstheme="minorBidi"/>
           <w:bCs/>
-          <w:sz w:val="22"/>
           <w:szCs w:val="22"/>
         </w:rPr>
         <w:t xml:space="preserve"> </w:t>
@@ -578,7 +598,6 @@
         <w:rPr>
           <w:rFonts w:asciiTheme="minorHAnsi" w:eastAsiaTheme="minorHAnsi" w:hAnsiTheme="minorHAnsi" w:cstheme="minorBidi"/>
           <w:bCs/>
-          <w:sz w:val="22"/>
           <w:szCs w:val="22"/>
         </w:rPr>
         <w:t>-</w:t>
@@ -587,7 +606,6 @@
         <w:rPr>
           <w:rFonts w:asciiTheme="minorHAnsi" w:eastAsiaTheme="minorHAnsi" w:hAnsiTheme="minorHAnsi" w:cstheme="minorBidi"/>
           <w:bCs/>
-          <w:sz w:val="22"/>
           <w:szCs w:val="22"/>
         </w:rPr>
         <w:t xml:space="preserve"> </w:t>
@@ -596,7 +614,6 @@
         <w:rPr>
           <w:rFonts w:asciiTheme="minorHAnsi" w:eastAsiaTheme="minorHAnsi" w:hAnsiTheme="minorHAnsi" w:cstheme="minorBidi"/>
           <w:bCs/>
-          <w:sz w:val="22"/>
           <w:szCs w:val="22"/>
         </w:rPr>
         <w:t>2019</w:t>
@@ -605,7 +622,6 @@
         <w:rPr>
           <w:rFonts w:asciiTheme="minorHAnsi" w:eastAsiaTheme="minorHAnsi" w:hAnsiTheme="minorHAnsi" w:cstheme="minorBidi"/>
           <w:bCs/>
-          <w:sz w:val="22"/>
           <w:szCs w:val="22"/>
         </w:rPr>
         <w:tab/>
@@ -635,7 +651,6 @@
         <w:rPr>
           <w:rFonts w:asciiTheme="minorHAnsi" w:eastAsiaTheme="minorHAnsi" w:hAnsiTheme="minorHAnsi" w:cstheme="minorBidi"/>
           <w:bCs/>
-          <w:sz w:val="22"/>
           <w:szCs w:val="22"/>
         </w:rPr>
         <w:t>2017</w:t>
@@ -644,7 +659,6 @@
         <w:rPr>
           <w:rFonts w:asciiTheme="minorHAnsi" w:eastAsiaTheme="minorHAnsi" w:hAnsiTheme="minorHAnsi" w:cstheme="minorBidi"/>
           <w:bCs/>
-          <w:sz w:val="22"/>
           <w:szCs w:val="22"/>
         </w:rPr>
         <w:t xml:space="preserve"> </w:t>
@@ -653,7 +667,6 @@
         <w:rPr>
           <w:rFonts w:asciiTheme="minorHAnsi" w:eastAsiaTheme="minorHAnsi" w:hAnsiTheme="minorHAnsi" w:cstheme="minorBidi"/>
           <w:bCs/>
-          <w:sz w:val="22"/>
           <w:szCs w:val="22"/>
         </w:rPr>
         <w:t>-</w:t>
@@ -662,7 +675,6 @@
         <w:rPr>
           <w:rFonts w:asciiTheme="minorHAnsi" w:eastAsiaTheme="minorHAnsi" w:hAnsiTheme="minorHAnsi" w:cstheme="minorBidi"/>
           <w:bCs/>
-          <w:sz w:val="22"/>
           <w:szCs w:val="22"/>
         </w:rPr>
         <w:t xml:space="preserve"> </w:t>
@@ -671,7 +683,6 @@
         <w:rPr>
           <w:rFonts w:asciiTheme="minorHAnsi" w:eastAsiaTheme="minorHAnsi" w:hAnsiTheme="minorHAnsi" w:cstheme="minorBidi"/>
           <w:bCs/>
-          <w:sz w:val="22"/>
           <w:szCs w:val="22"/>
         </w:rPr>
         <w:t>2018</w:t>
@@ -708,7 +719,7 @@
         </w:numPr>
       </w:pPr>
       <w:r>
-        <w:t>I t</w:t>
+        <w:t>T</w:t>
       </w:r>
       <w:r>
         <w:t>aught extracurricular mathematics to high school students.</w:t>
@@ -736,7 +747,6 @@
         <w:rPr>
           <w:rFonts w:asciiTheme="minorHAnsi" w:eastAsiaTheme="minorHAnsi" w:hAnsiTheme="minorHAnsi" w:cstheme="minorBidi"/>
           <w:bCs/>
-          <w:sz w:val="22"/>
           <w:szCs w:val="22"/>
         </w:rPr>
         <w:t>2020</w:t>
@@ -751,7 +761,6 @@
         <w:rPr>
           <w:rFonts w:asciiTheme="minorHAnsi" w:eastAsiaTheme="minorHAnsi" w:hAnsiTheme="minorHAnsi" w:cstheme="minorBidi"/>
           <w:bCs/>
-          <w:sz w:val="22"/>
           <w:szCs w:val="22"/>
         </w:rPr>
         <w:t>-</w:t>
@@ -910,7 +919,6 @@
         <w:rPr>
           <w:rFonts w:asciiTheme="minorHAnsi" w:eastAsiaTheme="minorHAnsi" w:hAnsiTheme="minorHAnsi" w:cstheme="minorBidi"/>
           <w:bCs/>
-          <w:sz w:val="22"/>
           <w:szCs w:val="22"/>
         </w:rPr>
         <w:t>2019</w:t>
@@ -925,7 +933,6 @@
         <w:rPr>
           <w:rFonts w:asciiTheme="minorHAnsi" w:eastAsiaTheme="minorHAnsi" w:hAnsiTheme="minorHAnsi" w:cstheme="minorBidi"/>
           <w:bCs/>
-          <w:sz w:val="22"/>
           <w:szCs w:val="22"/>
         </w:rPr>
         <w:t>-</w:t>
@@ -961,10 +968,7 @@
         <w:t>I am the creator of a large Python framework for</w:t>
       </w:r>
       <w:r>
-        <w:t xml:space="preserve"> </w:t>
-      </w:r>
-      <w:r>
-        <w:t>stock market analytics</w:t>
+        <w:t xml:space="preserve"> stock market analytics</w:t>
       </w:r>
       <w:r>
         <w:t>.</w:t>
@@ -1037,7 +1041,6 @@
         <w:rPr>
           <w:rFonts w:asciiTheme="minorHAnsi" w:eastAsiaTheme="minorHAnsi" w:hAnsiTheme="minorHAnsi" w:cstheme="minorBidi"/>
           <w:bCs/>
-          <w:sz w:val="22"/>
           <w:szCs w:val="22"/>
         </w:rPr>
         <w:t>201</w:t>
@@ -1046,7 +1049,6 @@
         <w:rPr>
           <w:rFonts w:asciiTheme="minorHAnsi" w:eastAsiaTheme="minorHAnsi" w:hAnsiTheme="minorHAnsi" w:cstheme="minorBidi"/>
           <w:bCs/>
-          <w:sz w:val="22"/>
           <w:szCs w:val="22"/>
         </w:rPr>
         <w:t>9</w:t>
@@ -1096,109 +1098,19 @@
         <w:t>CITO</w:t>
       </w:r>
       <w:r>
-        <w:t xml:space="preserve"> is a student-run office on the NCTU campus</w:t>
-      </w:r>
-      <w:r>
-        <w:t xml:space="preserve">, and mostly works with corporate relations between Taiwanese companies and Swedish students in Asia. </w:t>
-      </w:r>
-      <w:r>
-        <w:t>CITO</w:t>
-      </w:r>
-      <w:r>
-        <w:t xml:space="preserve"> also manages the production and release of Asia Magazine, which is written by Chalmers </w:t>
-      </w:r>
-      <w:r>
-        <w:t>students</w:t>
-      </w:r>
-      <w:r>
-        <w:t xml:space="preserve"> in Asia. </w:t>
-      </w:r>
-    </w:p>
-    <w:p>
-      <w:pPr>
-        <w:pStyle w:val="Heading3"/>
-        <w:rPr>
-          <w:rStyle w:val="Heading2Char"/>
-        </w:rPr>
-      </w:pPr>
-      <w:r>
-        <w:rPr>
-          <w:rFonts w:asciiTheme="minorHAnsi" w:eastAsiaTheme="minorHAnsi" w:hAnsiTheme="minorHAnsi" w:cstheme="minorBidi"/>
-          <w:bCs/>
-          <w:sz w:val="22"/>
-          <w:szCs w:val="22"/>
-        </w:rPr>
-        <w:t>2017</w:t>
-      </w:r>
-      <w:r>
-        <w:rPr>
-          <w:bCs/>
-        </w:rPr>
-        <w:tab/>
-      </w:r>
-      <w:r>
-        <w:rPr>
-          <w:bCs/>
-        </w:rPr>
-        <w:tab/>
-      </w:r>
-      <w:r>
-        <w:rPr>
-          <w:rStyle w:val="Heading3Char"/>
-          <w:b/>
-          <w:bCs/>
-        </w:rPr>
-        <w:t>IT</w:t>
-      </w:r>
-      <w:r>
-        <w:rPr>
-          <w:rStyle w:val="Heading3Char"/>
-          <w:b/>
-          <w:bCs/>
-        </w:rPr>
-        <w:t xml:space="preserve"> r</w:t>
-      </w:r>
-      <w:r>
-        <w:rPr>
-          <w:rStyle w:val="Heading3Char"/>
-          <w:b/>
-          <w:bCs/>
-        </w:rPr>
-        <w:t>esponsible, IEM Student division</w:t>
-      </w:r>
-      <w:r>
-        <w:rPr>
-          <w:rStyle w:val="Heading3Char"/>
-          <w:b/>
-          <w:bCs/>
-        </w:rPr>
-        <w:t xml:space="preserve"> (</w:t>
-      </w:r>
-      <w:r>
-        <w:rPr>
-          <w:rStyle w:val="Heading3Char"/>
-          <w:b/>
-          <w:bCs/>
-        </w:rPr>
-        <w:t>I-</w:t>
-      </w:r>
-      <w:proofErr w:type="spellStart"/>
-      <w:r>
-        <w:rPr>
-          <w:rStyle w:val="Heading3Char"/>
-          <w:b/>
-          <w:bCs/>
-        </w:rPr>
-        <w:t>Styrelsen</w:t>
-      </w:r>
-      <w:proofErr w:type="spellEnd"/>
-      <w:r>
-        <w:rPr>
-          <w:rStyle w:val="Heading3Char"/>
-          <w:b/>
-          <w:bCs/>
-        </w:rPr>
-        <w:t>)</w:t>
+        <w:t xml:space="preserve"> is a student-run office on the NCTU </w:t>
+      </w:r>
+      <w:r>
+        <w:t>campus and</w:t>
+      </w:r>
+      <w:r>
+        <w:t xml:space="preserve"> works with corporate relations</w:t>
+      </w:r>
+      <w:r>
+        <w:t xml:space="preserve">, connecting students with </w:t>
+      </w:r>
+      <w:r>
+        <w:t xml:space="preserve">Taiwanese companies. </w:t>
       </w:r>
     </w:p>
     <w:p>
@@ -1210,25 +1122,114 @@
         </w:numPr>
       </w:pPr>
       <w:r>
-        <w:t>I was elected</w:t>
-      </w:r>
-      <w:r>
-        <w:t xml:space="preserve"> IT-responsible and</w:t>
-      </w:r>
-      <w:r>
-        <w:t xml:space="preserve"> board member </w:t>
-      </w:r>
-      <w:r>
-        <w:t>of</w:t>
-      </w:r>
-      <w:r>
-        <w:t xml:space="preserve"> the student division</w:t>
-      </w:r>
-      <w:r>
-        <w:t xml:space="preserve"> less than three months after enrolment at Chalmers</w:t>
+        <w:t>CITO</w:t>
+      </w:r>
+      <w:r>
+        <w:t xml:space="preserve"> also manages the production</w:t>
+      </w:r>
+      <w:r>
+        <w:t xml:space="preserve"> and release</w:t>
+      </w:r>
+      <w:r>
+        <w:t xml:space="preserve"> </w:t>
+      </w:r>
+      <w:r>
+        <w:t xml:space="preserve">of </w:t>
+      </w:r>
+      <w:r>
+        <w:t>Asia Magazine</w:t>
       </w:r>
       <w:r>
         <w:t>.</w:t>
+      </w:r>
+      <w:r>
+        <w:t xml:space="preserve"> </w:t>
+      </w:r>
+    </w:p>
+    <w:p>
+      <w:pPr>
+        <w:pStyle w:val="Heading3"/>
+        <w:rPr>
+          <w:rStyle w:val="Heading2Char"/>
+        </w:rPr>
+      </w:pPr>
+      <w:r>
+        <w:rPr>
+          <w:rFonts w:asciiTheme="minorHAnsi" w:eastAsiaTheme="minorHAnsi" w:hAnsiTheme="minorHAnsi" w:cstheme="minorBidi"/>
+          <w:bCs/>
+          <w:szCs w:val="22"/>
+        </w:rPr>
+        <w:t>2017</w:t>
+      </w:r>
+      <w:r>
+        <w:rPr>
+          <w:bCs/>
+        </w:rPr>
+        <w:tab/>
+      </w:r>
+      <w:r>
+        <w:rPr>
+          <w:bCs/>
+        </w:rPr>
+        <w:tab/>
+      </w:r>
+      <w:r>
+        <w:rPr>
+          <w:rStyle w:val="Heading3Char"/>
+          <w:b/>
+          <w:bCs/>
+        </w:rPr>
+        <w:t>IT</w:t>
+      </w:r>
+      <w:r>
+        <w:rPr>
+          <w:rStyle w:val="Heading3Char"/>
+          <w:b/>
+          <w:bCs/>
+        </w:rPr>
+        <w:t xml:space="preserve"> r</w:t>
+      </w:r>
+      <w:r>
+        <w:rPr>
+          <w:rStyle w:val="Heading3Char"/>
+          <w:b/>
+          <w:bCs/>
+        </w:rPr>
+        <w:t>esponsible, IEM Student division</w:t>
+      </w:r>
+      <w:r>
+        <w:rPr>
+          <w:rStyle w:val="Heading3Char"/>
+          <w:b/>
+          <w:bCs/>
+        </w:rPr>
+        <w:t xml:space="preserve"> (</w:t>
+      </w:r>
+      <w:r>
+        <w:rPr>
+          <w:rStyle w:val="Heading3Char"/>
+          <w:b/>
+          <w:bCs/>
+        </w:rPr>
+        <w:t>I-</w:t>
+      </w:r>
+      <w:proofErr w:type="spellStart"/>
+      <w:r>
+        <w:rPr>
+          <w:rStyle w:val="Heading3Char"/>
+          <w:b/>
+          <w:bCs/>
+        </w:rPr>
+        <w:t>Styrelsen</w:t>
+      </w:r>
+      <w:proofErr w:type="spellEnd"/>
+      <w:r>
+        <w:rPr>
+          <w:rStyle w:val="Heading3Char"/>
+          <w:b/>
+          <w:bCs/>
+        </w:rPr>
+        <w:t>)</w:t>
       </w:r>
     </w:p>
     <w:p>
@@ -1240,78 +1241,25 @@
         </w:numPr>
       </w:pPr>
       <w:r>
-        <w:t>I oversaw the complete redesign of the student division’s website, i-chalmers.se.</w:t>
-      </w:r>
-    </w:p>
-    <w:p>
-      <w:pPr>
-        <w:pStyle w:val="Heading3"/>
-        <w:rPr>
-          <w:rStyle w:val="Heading2Char"/>
-          <w:b w:val="0"/>
-          <w:bCs/>
-        </w:rPr>
-      </w:pPr>
-      <w:r>
-        <w:rPr>
-          <w:rFonts w:asciiTheme="minorHAnsi" w:eastAsiaTheme="minorHAnsi" w:hAnsiTheme="minorHAnsi" w:cstheme="minorBidi"/>
-          <w:bCs/>
-          <w:sz w:val="22"/>
-          <w:szCs w:val="22"/>
-        </w:rPr>
-        <w:t>2017</w:t>
-      </w:r>
-      <w:r>
-        <w:rPr>
-          <w:bCs/>
-        </w:rPr>
-        <w:tab/>
-      </w:r>
-      <w:r>
-        <w:rPr>
-          <w:bCs/>
-        </w:rPr>
-        <w:tab/>
-      </w:r>
-      <w:r>
-        <w:rPr>
-          <w:rStyle w:val="Heading3Char"/>
-          <w:b/>
-          <w:bCs/>
-        </w:rPr>
-        <w:t>PR responsible, ESTIEM L</w:t>
-      </w:r>
-      <w:r>
-        <w:rPr>
-          <w:rStyle w:val="Heading3Char"/>
-          <w:b/>
-          <w:bCs/>
-        </w:rPr>
-        <w:t xml:space="preserve">ocal </w:t>
-      </w:r>
-      <w:r>
-        <w:rPr>
-          <w:rStyle w:val="Heading3Char"/>
-          <w:b/>
-          <w:bCs/>
-        </w:rPr>
-        <w:t>G</w:t>
-      </w:r>
-      <w:r>
-        <w:rPr>
-          <w:rStyle w:val="Heading3Char"/>
-          <w:b/>
-          <w:bCs/>
-        </w:rPr>
-        <w:t>roup</w:t>
-      </w:r>
-      <w:r>
-        <w:rPr>
-          <w:rStyle w:val="Heading3Char"/>
-          <w:b/>
-          <w:bCs/>
-        </w:rPr>
-        <w:t xml:space="preserve"> Gothenburg</w:t>
+        <w:t>Elected</w:t>
+      </w:r>
+      <w:r>
+        <w:t xml:space="preserve"> IT-responsible and</w:t>
+      </w:r>
+      <w:r>
+        <w:t xml:space="preserve"> board member </w:t>
+      </w:r>
+      <w:r>
+        <w:t>of</w:t>
+      </w:r>
+      <w:r>
+        <w:t xml:space="preserve"> the student division</w:t>
+      </w:r>
+      <w:r>
+        <w:t xml:space="preserve"> less than three months after enrolment at Chalmers</w:t>
+      </w:r>
+      <w:r>
+        <w:t>.</w:t>
       </w:r>
     </w:p>
     <w:p>
@@ -1321,58 +1269,82 @@
           <w:ilvl w:val="1"/>
           <w:numId w:val="1"/>
         </w:numPr>
+      </w:pPr>
+      <w:r>
+        <w:t>O</w:t>
+      </w:r>
+      <w:r>
+        <w:t>versaw the complete redesign of the student division’s website, i-chalmers.se.</w:t>
+      </w:r>
+    </w:p>
+    <w:p>
+      <w:pPr>
+        <w:pStyle w:val="Heading3"/>
         <w:rPr>
           <w:rStyle w:val="Heading2Char"/>
-        </w:rPr>
-      </w:pPr>
-      <w:r>
-        <w:rPr>
+          <w:b w:val="0"/>
+          <w:bCs/>
+        </w:rPr>
+      </w:pPr>
+      <w:r>
+        <w:rPr>
+          <w:rFonts w:asciiTheme="minorHAnsi" w:eastAsiaTheme="minorHAnsi" w:hAnsiTheme="minorHAnsi" w:cstheme="minorBidi"/>
+          <w:bCs/>
+          <w:szCs w:val="22"/>
+        </w:rPr>
+        <w:t>2017</w:t>
+      </w:r>
+      <w:r>
+        <w:rPr>
+          <w:bCs/>
+        </w:rPr>
+        <w:tab/>
+      </w:r>
+      <w:r>
+        <w:rPr>
+          <w:bCs/>
+        </w:rPr>
+        <w:tab/>
+      </w:r>
+      <w:r>
+        <w:rPr>
+          <w:rStyle w:val="Heading3Char"/>
           <w:b/>
           <w:bCs/>
         </w:rPr>
-        <w:t>ESTIEM</w:t>
-      </w:r>
-      <w:r>
-        <w:t xml:space="preserve"> is an international organization for connecting students</w:t>
-      </w:r>
-      <w:r>
-        <w:t xml:space="preserve"> of Industrial engineering &amp; management</w:t>
-      </w:r>
-      <w:r>
-        <w:t xml:space="preserve"> across </w:t>
-      </w:r>
-      <w:r>
-        <w:t xml:space="preserve">Europe </w:t>
-      </w:r>
-      <w:r>
-        <w:t xml:space="preserve">and </w:t>
-      </w:r>
-      <w:r>
-        <w:t xml:space="preserve">is present at </w:t>
-      </w:r>
-      <w:r>
-        <w:t xml:space="preserve">82 </w:t>
-      </w:r>
-      <w:r>
-        <w:t xml:space="preserve">different </w:t>
-      </w:r>
-      <w:r>
-        <w:t>universities.</w:t>
-      </w:r>
-      <w:r>
-        <w:t xml:space="preserve"> Over 3000 students take part in approximately 180</w:t>
-      </w:r>
-      <w:r>
-        <w:t xml:space="preserve"> international</w:t>
-      </w:r>
-      <w:r>
-        <w:t xml:space="preserve"> events annually</w:t>
-      </w:r>
-      <w:r>
-        <w:t xml:space="preserve"> through ESTIEM</w:t>
-      </w:r>
-      <w:r>
-        <w:t>.</w:t>
+        <w:t>PR responsible, ESTIEM L</w:t>
+      </w:r>
+      <w:r>
+        <w:rPr>
+          <w:rStyle w:val="Heading3Char"/>
+          <w:b/>
+          <w:bCs/>
+        </w:rPr>
+        <w:t xml:space="preserve">ocal </w:t>
+      </w:r>
+      <w:r>
+        <w:rPr>
+          <w:rStyle w:val="Heading3Char"/>
+          <w:b/>
+          <w:bCs/>
+        </w:rPr>
+        <w:t>G</w:t>
+      </w:r>
+      <w:r>
+        <w:rPr>
+          <w:rStyle w:val="Heading3Char"/>
+          <w:b/>
+          <w:bCs/>
+        </w:rPr>
+        <w:t>roup</w:t>
+      </w:r>
+      <w:r>
+        <w:rPr>
+          <w:rStyle w:val="Heading3Char"/>
+          <w:b/>
+          <w:bCs/>
+        </w:rPr>
+        <w:t xml:space="preserve"> Gothenburg</w:t>
       </w:r>
     </w:p>
     <w:p>
@@ -1382,12 +1354,70 @@
           <w:ilvl w:val="1"/>
           <w:numId w:val="1"/>
         </w:numPr>
-      </w:pPr>
-      <w:r>
-        <w:t>I was responsible for promoting</w:t>
-      </w:r>
-      <w:r>
-        <w:t xml:space="preserve">, and took part in arranging, </w:t>
+        <w:rPr>
+          <w:rStyle w:val="Heading2Char"/>
+        </w:rPr>
+      </w:pPr>
+      <w:r>
+        <w:rPr>
+          <w:b/>
+          <w:bCs/>
+        </w:rPr>
+        <w:t>ESTIEM</w:t>
+      </w:r>
+      <w:r>
+        <w:t xml:space="preserve"> is an international organization for connecting students</w:t>
+      </w:r>
+      <w:r>
+        <w:t xml:space="preserve"> of Industrial engineering &amp; management</w:t>
+      </w:r>
+      <w:r>
+        <w:t xml:space="preserve"> across </w:t>
+      </w:r>
+      <w:r>
+        <w:t xml:space="preserve">Europe </w:t>
+      </w:r>
+      <w:r>
+        <w:t xml:space="preserve">and </w:t>
+      </w:r>
+      <w:r>
+        <w:t xml:space="preserve">is present at </w:t>
+      </w:r>
+      <w:r>
+        <w:t xml:space="preserve">82 </w:t>
+      </w:r>
+      <w:r>
+        <w:t xml:space="preserve">different </w:t>
+      </w:r>
+      <w:r>
+        <w:t>universities.</w:t>
+      </w:r>
+      <w:r>
+        <w:t xml:space="preserve"> Over 3000 students take part in approximately 180</w:t>
+      </w:r>
+      <w:r>
+        <w:t xml:space="preserve"> international</w:t>
+      </w:r>
+      <w:r>
+        <w:t xml:space="preserve"> events annually</w:t>
+      </w:r>
+      <w:r>
+        <w:t xml:space="preserve"> through ESTIEM</w:t>
+      </w:r>
+      <w:r>
+        <w:t>.</w:t>
+      </w:r>
+    </w:p>
+    <w:p>
+      <w:pPr>
+        <w:pStyle w:val="ListParagraph"/>
+        <w:numPr>
+          <w:ilvl w:val="1"/>
+          <w:numId w:val="1"/>
+        </w:numPr>
+      </w:pPr>
+      <w:r>
+        <w:t xml:space="preserve">I was responsible for promoting, and took part in arranging, </w:t>
       </w:r>
       <w:r>
         <w:t xml:space="preserve">the case competition TIMES, </w:t>
@@ -1422,7 +1452,7 @@
     </w:p>
     <w:sectPr>
       <w:pgSz w:w="11906" w:h="16838"/>
-      <w:pgMar w:top="567" w:right="720" w:bottom="567" w:left="720" w:header="709" w:footer="340" w:gutter="0"/>
+      <w:pgMar w:top="720" w:right="720" w:bottom="720" w:left="720" w:header="709" w:footer="340" w:gutter="0"/>
       <w:cols w:space="708"/>
       <w:docGrid w:linePitch="360"/>
     </w:sectPr>
@@ -1999,6 +2029,10 @@
   <w:style w:type="paragraph" w:default="1" w:styleId="Normal">
     <w:name w:val="Normal"/>
     <w:qFormat/>
+    <w:rsid w:val="00F9124F"/>
+    <w:rPr>
+      <w:sz w:val="20"/>
+    </w:rPr>
   </w:style>
   <w:style w:type="paragraph" w:styleId="Heading1">
     <w:name w:val="heading 1"/>
@@ -2049,7 +2083,7 @@
     <w:uiPriority w:val="9"/>
     <w:unhideWhenUsed/>
     <w:qFormat/>
-    <w:rsid w:val="00825C53"/>
+    <w:rsid w:val="0079347C"/>
     <w:pPr>
       <w:keepNext/>
       <w:keepLines/>
@@ -2059,7 +2093,7 @@
     <w:rPr>
       <w:rFonts w:asciiTheme="majorHAnsi" w:eastAsiaTheme="majorEastAsia" w:hAnsiTheme="majorHAnsi" w:cstheme="majorBidi"/>
       <w:b/>
-      <w:sz w:val="24"/>
+      <w:sz w:val="22"/>
       <w:szCs w:val="24"/>
     </w:rPr>
   </w:style>
@@ -2229,11 +2263,10 @@
     <w:basedOn w:val="DefaultParagraphFont"/>
     <w:link w:val="Heading3"/>
     <w:uiPriority w:val="9"/>
-    <w:rsid w:val="00825C53"/>
+    <w:rsid w:val="0079347C"/>
     <w:rPr>
       <w:rFonts w:asciiTheme="majorHAnsi" w:eastAsiaTheme="majorEastAsia" w:hAnsiTheme="majorHAnsi" w:cstheme="majorBidi"/>
       <w:b/>
-      <w:sz w:val="24"/>
       <w:szCs w:val="24"/>
     </w:rPr>
   </w:style>
@@ -2248,6 +2281,36 @@
       <w:ind w:left="720"/>
       <w:contextualSpacing/>
     </w:pPr>
+  </w:style>
+  <w:style w:type="paragraph" w:styleId="BalloonText">
+    <w:name w:val="Balloon Text"/>
+    <w:basedOn w:val="Normal"/>
+    <w:link w:val="BalloonTextChar"/>
+    <w:uiPriority w:val="99"/>
+    <w:semiHidden/>
+    <w:unhideWhenUsed/>
+    <w:rsid w:val="0044592A"/>
+    <w:pPr>
+      <w:spacing w:after="0" w:line="240" w:lineRule="auto"/>
+    </w:pPr>
+    <w:rPr>
+      <w:rFonts w:ascii="Segoe UI" w:hAnsi="Segoe UI" w:cs="Segoe UI"/>
+      <w:sz w:val="18"/>
+      <w:szCs w:val="18"/>
+    </w:rPr>
+  </w:style>
+  <w:style w:type="character" w:customStyle="1" w:styleId="BalloonTextChar">
+    <w:name w:val="Balloon Text Char"/>
+    <w:basedOn w:val="DefaultParagraphFont"/>
+    <w:link w:val="BalloonText"/>
+    <w:uiPriority w:val="99"/>
+    <w:semiHidden/>
+    <w:rsid w:val="0044592A"/>
+    <w:rPr>
+      <w:rFonts w:ascii="Segoe UI" w:hAnsi="Segoe UI" w:cs="Segoe UI"/>
+      <w:sz w:val="18"/>
+      <w:szCs w:val="18"/>
+    </w:rPr>
   </w:style>
 </w:styles>
 </file>

</xml_diff>

<commit_message>
Update, change minor things that have changed. Remove ISE
</commit_message>
<xml_diff>
--- a/src/CV.docx
+++ b/src/CV.docx
@@ -174,15 +174,7 @@
           <w:b/>
           <w:bCs/>
         </w:rPr>
-        <w:t>M</w:t>
-      </w:r>
-      <w:r>
-        <w:rPr>
-          <w:rStyle w:val="Heading3Char"/>
-          <w:b/>
-          <w:bCs/>
-        </w:rPr>
-        <w:t>.Sc. Data Science &amp; AI</w:t>
+        <w:t>M.Sc. Data Science &amp; AI</w:t>
       </w:r>
     </w:p>
     <w:p>
@@ -201,10 +193,7 @@
         <w:t>Relevant coursework</w:t>
       </w:r>
       <w:r>
-        <w:t>: Design of AI Systems, Applied Machine Learning, Financial Time Series</w:t>
-      </w:r>
-      <w:r>
-        <w:t>.</w:t>
+        <w:t>: Design of AI Systems, Applied Machine Learning, Automotive Eng. Project.</w:t>
       </w:r>
     </w:p>
     <w:p>
@@ -216,28 +205,7 @@
         </w:numPr>
       </w:pPr>
       <w:r>
-        <w:t>Thesis</w:t>
-      </w:r>
-      <w:r>
-        <w:t xml:space="preserve"> on </w:t>
-      </w:r>
-      <w:r>
-        <w:t xml:space="preserve">DevOps </w:t>
-      </w:r>
-      <w:r>
-        <w:t>for autonomous vehicles,</w:t>
-      </w:r>
-      <w:r>
-        <w:t xml:space="preserve"> in collaboration with </w:t>
-      </w:r>
-      <w:r>
-        <w:t xml:space="preserve">Formula Student and </w:t>
-      </w:r>
-      <w:r>
-        <w:t>REVERE</w:t>
-      </w:r>
-      <w:r>
-        <w:t>.</w:t>
+        <w:t>Thesis on DevOps for autonomous vehicles, in collaboration with Chalmers Formula Student Driverless and REVERE. The thesis explores how OTA software updates can be simultaneously carried out for large vehicle fleets with heterogeneous multi-vendor systems, using only fully licensed open-source tools.</w:t>
       </w:r>
     </w:p>
     <w:p>
@@ -257,21 +225,7 @@
       </w:r>
       <w:r>
         <w:tab/>
-      </w:r>
-      <w:r>
-        <w:t xml:space="preserve">Exchange student: </w:t>
-      </w:r>
-      <w:r>
-        <w:t>National Chiao Tung University</w:t>
-      </w:r>
-      <w:r>
-        <w:t xml:space="preserve"> (NCTU)</w:t>
-      </w:r>
-      <w:r>
-        <w:t xml:space="preserve">, </w:t>
-      </w:r>
-      <w:r>
-        <w:t>Taiwan (ROC)</w:t>
+        <w:t>Exchange student: National Chiao Tung University (NCTU), Taiwan (ROC)</w:t>
       </w:r>
     </w:p>
     <w:p>
@@ -290,10 +244,7 @@
         <w:t>Relevant coursework</w:t>
       </w:r>
       <w:r>
-        <w:t>: Stochastic Processes, Intelligent Computational Algorithms</w:t>
-      </w:r>
-      <w:r>
-        <w:t>.</w:t>
+        <w:t>: Stochastic Processes, Intelligent Computational Algorithms.</w:t>
       </w:r>
     </w:p>
     <w:p>
@@ -326,18 +277,7 @@
       </w:r>
       <w:r>
         <w:tab/>
-      </w:r>
-      <w:r>
-        <w:t>B</w:t>
-      </w:r>
-      <w:r>
-        <w:t>.Sc. Engineering &amp;</w:t>
-      </w:r>
-      <w:r>
-        <w:t xml:space="preserve"> Industrial</w:t>
-      </w:r>
-      <w:r>
-        <w:t xml:space="preserve"> Management</w:t>
+        <w:t>B.Sc. Engineering &amp; Industrial Management</w:t>
       </w:r>
     </w:p>
     <w:p>
@@ -367,10 +307,7 @@
         <w:t xml:space="preserve">: </w:t>
       </w:r>
       <w:r>
-        <w:t>Management Information Systems, Operations Management, Logistics</w:t>
-      </w:r>
-      <w:r>
-        <w:t>, Industrial Marketing</w:t>
+        <w:t>Management Information Systems, Operations Management, Logistics, Industrial Marketing</w:t>
       </w:r>
       <w:r>
         <w:t>.</w:t>
@@ -401,16 +338,7 @@
       </w:r>
       <w:r>
         <w:tab/>
-        <w:t>Introduction to law</w:t>
-      </w:r>
-      <w:r>
-        <w:t xml:space="preserve">, </w:t>
-      </w:r>
-      <w:r>
-        <w:t>15hp</w:t>
-      </w:r>
-      <w:r>
-        <w:t>.</w:t>
+        <w:t>Introduction to law, 15hp.</w:t>
       </w:r>
     </w:p>
     <w:p>
@@ -457,15 +385,7 @@
           <w:b/>
           <w:bCs/>
         </w:rPr>
-        <w:t>Data Scientist intern</w:t>
-      </w:r>
-      <w:r>
-        <w:rPr>
-          <w:rStyle w:val="Heading3Char"/>
-          <w:b/>
-          <w:bCs/>
-        </w:rPr>
-        <w:t>, Volvo Group Trucks Technology</w:t>
+        <w:t>Data Scientist intern, Volvo Group Trucks Technology</w:t>
       </w:r>
     </w:p>
     <w:p>
@@ -477,55 +397,7 @@
         </w:numPr>
       </w:pPr>
       <w:r>
-        <w:t>Streamlined component fault diagnostics</w:t>
-      </w:r>
-      <w:r>
-        <w:t xml:space="preserve"> significantly</w:t>
-      </w:r>
-      <w:r>
-        <w:t xml:space="preserve"> by creating</w:t>
-      </w:r>
-      <w:r>
-        <w:t xml:space="preserve"> </w:t>
-      </w:r>
-      <w:r>
-        <w:t>TensorFlow</w:t>
-      </w:r>
-      <w:r>
-        <w:t>-based</w:t>
-      </w:r>
-      <w:r>
-        <w:t xml:space="preserve"> </w:t>
-      </w:r>
-      <w:r>
-        <w:t>software tools that</w:t>
-      </w:r>
-      <w:r>
-        <w:t xml:space="preserve"> enabl</w:t>
-      </w:r>
-      <w:r>
-        <w:t>e</w:t>
-      </w:r>
-      <w:r>
-        <w:t xml:space="preserve"> </w:t>
-      </w:r>
-      <w:r>
-        <w:t>developers to</w:t>
-      </w:r>
-      <w:r>
-        <w:t xml:space="preserve"> </w:t>
-      </w:r>
-      <w:r>
-        <w:t>quickly</w:t>
-      </w:r>
-      <w:r>
-        <w:t xml:space="preserve"> </w:t>
-      </w:r>
-      <w:r>
-        <w:t>visualize advanced component fault statistics</w:t>
-      </w:r>
-      <w:r>
-        <w:t>.</w:t>
+        <w:t>Streamlined component fault diagnostics significantly by creating TensorFlow-based software tools that enable developers to quickly visualize advanced component fault statistics.</w:t>
       </w:r>
     </w:p>
     <w:p>
@@ -537,58 +409,7 @@
         </w:numPr>
       </w:pPr>
       <w:r>
-        <w:t>A</w:t>
-      </w:r>
-      <w:r>
-        <w:t>utomated the time-consuming process of</w:t>
-      </w:r>
-      <w:r>
-        <w:t xml:space="preserve"> sharing </w:t>
-      </w:r>
-      <w:r>
-        <w:t>data analyses</w:t>
-      </w:r>
-      <w:r>
-        <w:t xml:space="preserve">, </w:t>
-      </w:r>
-      <w:r>
-        <w:t>by</w:t>
-      </w:r>
-      <w:r>
-        <w:t xml:space="preserve"> creating a node in</w:t>
-      </w:r>
-      <w:r>
-        <w:t xml:space="preserve"> the Simulink-like tool</w:t>
-      </w:r>
-      <w:r>
-        <w:t xml:space="preserve"> Sympathy for Data</w:t>
-      </w:r>
-      <w:r>
-        <w:t xml:space="preserve"> </w:t>
-      </w:r>
-      <w:r>
-        <w:t>that generates</w:t>
-      </w:r>
-      <w:r>
-        <w:t>,</w:t>
-      </w:r>
-      <w:r>
-        <w:t xml:space="preserve"> </w:t>
-      </w:r>
-      <w:r>
-        <w:t>uploads,</w:t>
-      </w:r>
-      <w:r>
-        <w:t xml:space="preserve"> and shares</w:t>
-      </w:r>
-      <w:r>
-        <w:t xml:space="preserve"> HTML report</w:t>
-      </w:r>
-      <w:r>
-        <w:t>s</w:t>
-      </w:r>
-      <w:r>
-        <w:t>.</w:t>
+        <w:t>Automated the time-consuming process of sharing data analyses, by creating a node in the Simulink-like tool Sympathy for Data that generates, uploads, and shares HTML reports.</w:t>
       </w:r>
     </w:p>
     <w:p>
@@ -652,7 +473,58 @@
           <w:b/>
           <w:bCs/>
         </w:rPr>
-        <w:t>Production worker</w:t>
+        <w:t>Production worker, Volvo Group Trucks Operations</w:t>
+      </w:r>
+    </w:p>
+    <w:p>
+      <w:pPr>
+        <w:pStyle w:val="Heading3"/>
+      </w:pPr>
+      <w:r>
+        <w:rPr>
+          <w:rFonts w:asciiTheme="minorHAnsi" w:eastAsiaTheme="minorHAnsi" w:hAnsiTheme="minorHAnsi" w:cstheme="minorBidi"/>
+          <w:bCs/>
+          <w:szCs w:val="22"/>
+        </w:rPr>
+        <w:t>2017</w:t>
+      </w:r>
+      <w:r>
+        <w:rPr>
+          <w:rFonts w:asciiTheme="minorHAnsi" w:eastAsiaTheme="minorHAnsi" w:hAnsiTheme="minorHAnsi" w:cstheme="minorBidi"/>
+          <w:bCs/>
+          <w:szCs w:val="22"/>
+        </w:rPr>
+        <w:t xml:space="preserve"> </w:t>
+      </w:r>
+      <w:r>
+        <w:rPr>
+          <w:rFonts w:asciiTheme="minorHAnsi" w:eastAsiaTheme="minorHAnsi" w:hAnsiTheme="minorHAnsi" w:cstheme="minorBidi"/>
+          <w:bCs/>
+          <w:szCs w:val="22"/>
+        </w:rPr>
+        <w:t>-</w:t>
+      </w:r>
+      <w:r>
+        <w:rPr>
+          <w:rFonts w:asciiTheme="minorHAnsi" w:eastAsiaTheme="minorHAnsi" w:hAnsiTheme="minorHAnsi" w:cstheme="minorBidi"/>
+          <w:bCs/>
+          <w:szCs w:val="22"/>
+        </w:rPr>
+        <w:t xml:space="preserve"> </w:t>
+      </w:r>
+      <w:r>
+        <w:rPr>
+          <w:rFonts w:asciiTheme="minorHAnsi" w:eastAsiaTheme="minorHAnsi" w:hAnsiTheme="minorHAnsi" w:cstheme="minorBidi"/>
+          <w:bCs/>
+          <w:szCs w:val="22"/>
+        </w:rPr>
+        <w:t>2018</w:t>
+      </w:r>
+      <w:r>
+        <w:rPr>
+          <w:bCs/>
+        </w:rPr>
+        <w:tab/>
       </w:r>
       <w:r>
         <w:rPr>
@@ -660,58 +532,7 @@
           <w:b/>
           <w:bCs/>
         </w:rPr>
-        <w:t>, Volvo Group Trucks Operations</w:t>
-      </w:r>
-    </w:p>
-    <w:p>
-      <w:pPr>
-        <w:pStyle w:val="Heading3"/>
-      </w:pPr>
-      <w:r>
-        <w:rPr>
-          <w:rFonts w:asciiTheme="minorHAnsi" w:eastAsiaTheme="minorHAnsi" w:hAnsiTheme="minorHAnsi" w:cstheme="minorBidi"/>
-          <w:bCs/>
-          <w:szCs w:val="22"/>
-        </w:rPr>
-        <w:t>2017</w:t>
-      </w:r>
-      <w:r>
-        <w:rPr>
-          <w:rFonts w:asciiTheme="minorHAnsi" w:eastAsiaTheme="minorHAnsi" w:hAnsiTheme="minorHAnsi" w:cstheme="minorBidi"/>
-          <w:bCs/>
-          <w:szCs w:val="22"/>
-        </w:rPr>
-        <w:t xml:space="preserve"> </w:t>
-      </w:r>
-      <w:r>
-        <w:rPr>
-          <w:rFonts w:asciiTheme="minorHAnsi" w:eastAsiaTheme="minorHAnsi" w:hAnsiTheme="minorHAnsi" w:cstheme="minorBidi"/>
-          <w:bCs/>
-          <w:szCs w:val="22"/>
-        </w:rPr>
-        <w:t>-</w:t>
-      </w:r>
-      <w:r>
-        <w:rPr>
-          <w:rFonts w:asciiTheme="minorHAnsi" w:eastAsiaTheme="minorHAnsi" w:hAnsiTheme="minorHAnsi" w:cstheme="minorBidi"/>
-          <w:bCs/>
-          <w:szCs w:val="22"/>
-        </w:rPr>
-        <w:t xml:space="preserve"> </w:t>
-      </w:r>
-      <w:r>
-        <w:rPr>
-          <w:rFonts w:asciiTheme="minorHAnsi" w:eastAsiaTheme="minorHAnsi" w:hAnsiTheme="minorHAnsi" w:cstheme="minorBidi"/>
-          <w:bCs/>
-          <w:szCs w:val="22"/>
-        </w:rPr>
-        <w:t>2018</w:t>
-      </w:r>
-      <w:r>
-        <w:rPr>
-          <w:bCs/>
-        </w:rPr>
-        <w:tab/>
+        <w:t>Private</w:t>
       </w:r>
       <w:r>
         <w:rPr>
@@ -719,7 +540,7 @@
           <w:b/>
           <w:bCs/>
         </w:rPr>
-        <w:t>Private</w:t>
+        <w:t xml:space="preserve"> maths</w:t>
       </w:r>
       <w:r>
         <w:rPr>
@@ -727,41 +548,22 @@
           <w:b/>
           <w:bCs/>
         </w:rPr>
-        <w:t xml:space="preserve"> maths</w:t>
-      </w:r>
-      <w:r>
+        <w:t xml:space="preserve"> Teacher, Allakando</w:t>
+      </w:r>
+    </w:p>
+    <w:p>
+      <w:pPr>
+        <w:pStyle w:val="Heading1"/>
+      </w:pPr>
+      <w:r>
+        <w:t>Extracurricular and non-profit</w:t>
+      </w:r>
+    </w:p>
+    <w:p>
+      <w:pPr>
+        <w:pStyle w:val="Heading3"/>
         <w:rPr>
           <w:rStyle w:val="Heading3Char"/>
-          <w:b/>
-          <w:bCs/>
-        </w:rPr>
-        <w:t xml:space="preserve"> Teacher</w:t>
-      </w:r>
-      <w:r>
-        <w:rPr>
-          <w:rStyle w:val="Heading3Char"/>
-          <w:b/>
-          <w:bCs/>
-        </w:rPr>
-        <w:t>, Allakando</w:t>
-      </w:r>
-    </w:p>
-    <w:p>
-      <w:pPr>
-        <w:pStyle w:val="Heading1"/>
-      </w:pPr>
-      <w:r>
-        <w:t>Extracurricular and n</w:t>
-      </w:r>
-      <w:r>
-        <w:t>on-profit</w:t>
-      </w:r>
-    </w:p>
-    <w:p>
-      <w:pPr>
-        <w:pStyle w:val="Heading3"/>
-        <w:rPr>
-          <w:rStyle w:val="Heading3Char"/>
         </w:rPr>
       </w:pPr>
       <w:r>
@@ -799,13 +601,7 @@
         <w:tab/>
       </w:r>
       <w:r>
-        <w:t xml:space="preserve">Team </w:t>
-      </w:r>
-      <w:r>
-        <w:t>C</w:t>
-      </w:r>
-      <w:r>
-        <w:t>aptain</w:t>
+        <w:t>Software Engineer &amp; Team Captain</w:t>
       </w:r>
       <w:r>
         <w:t>, Chalmers Formula Student Driverless</w:t>
@@ -827,49 +623,7 @@
         <w:t>CFS Driverless</w:t>
       </w:r>
       <w:r>
-        <w:t xml:space="preserve"> is a development project</w:t>
-      </w:r>
-      <w:r>
-        <w:t xml:space="preserve"> </w:t>
-      </w:r>
-      <w:r>
-        <w:t xml:space="preserve">for building </w:t>
-      </w:r>
-      <w:r>
-        <w:t>an</w:t>
-      </w:r>
-      <w:r>
-        <w:t xml:space="preserve"> autonomous battery-electric race </w:t>
-      </w:r>
-      <w:r>
-        <w:t>car</w:t>
-      </w:r>
-      <w:r>
-        <w:t xml:space="preserve"> for competition in</w:t>
-      </w:r>
-      <w:r>
-        <w:t xml:space="preserve"> </w:t>
-      </w:r>
-      <w:r>
-        <w:t xml:space="preserve">several </w:t>
-      </w:r>
-      <w:r>
-        <w:t xml:space="preserve">Formula Student </w:t>
-      </w:r>
-      <w:r>
-        <w:t>competitions</w:t>
-      </w:r>
-      <w:r>
-        <w:t xml:space="preserve"> </w:t>
-      </w:r>
-      <w:r>
-        <w:t xml:space="preserve">around August </w:t>
-      </w:r>
-      <w:r>
-        <w:t>2021</w:t>
-      </w:r>
-      <w:r>
-        <w:t xml:space="preserve">. </w:t>
+        <w:t xml:space="preserve"> is a development project for building an autonomous battery-electric race car for competition in Formula Student competitions around July 2021. </w:t>
       </w:r>
     </w:p>
     <w:p>
@@ -881,7 +635,22 @@
         </w:numPr>
       </w:pPr>
       <w:r>
-        <w:t>As team captain, I have overall technical responsibility for the project.</w:t>
+        <w:t xml:space="preserve">As </w:t>
+      </w:r>
+      <w:r>
+        <w:t>T</w:t>
+      </w:r>
+      <w:r>
+        <w:t xml:space="preserve">eam </w:t>
+      </w:r>
+      <w:r>
+        <w:t>C</w:t>
+      </w:r>
+      <w:r>
+        <w:t>aptain, I have technical responsibility for the project</w:t>
+      </w:r>
+      <w:r>
+        <w:t xml:space="preserve"> and support the project engineers.</w:t>
       </w:r>
     </w:p>
     <w:p>
@@ -893,88 +662,7 @@
         </w:numPr>
       </w:pPr>
       <w:r>
-        <w:t>I</w:t>
-      </w:r>
-      <w:r>
-        <w:t xml:space="preserve"> also</w:t>
-      </w:r>
-      <w:r>
-        <w:t xml:space="preserve"> work with software engineering </w:t>
-      </w:r>
-      <w:r>
-        <w:t>related to</w:t>
-      </w:r>
-      <w:r>
-        <w:t xml:space="preserve"> </w:t>
-      </w:r>
-      <w:r>
-        <w:t xml:space="preserve">CI, </w:t>
-      </w:r>
-      <w:r>
-        <w:t>mission control</w:t>
-      </w:r>
-      <w:r>
-        <w:t>,</w:t>
-      </w:r>
-      <w:r>
-        <w:t xml:space="preserve"> </w:t>
-      </w:r>
-      <w:r>
-        <w:t>navigation,</w:t>
-      </w:r>
-      <w:r>
-        <w:t xml:space="preserve"> and pathfinding</w:t>
-      </w:r>
-      <w:r>
-        <w:t>.</w:t>
-      </w:r>
-      <w:r>
-        <w:t xml:space="preserve"> </w:t>
-      </w:r>
-    </w:p>
-    <w:p>
-      <w:pPr>
-        <w:pStyle w:val="Heading3"/>
-      </w:pPr>
-      <w:r>
-        <w:rPr>
-          <w:rFonts w:asciiTheme="minorHAnsi" w:eastAsiaTheme="minorHAnsi" w:hAnsiTheme="minorHAnsi" w:cstheme="minorBidi"/>
-          <w:bCs/>
-          <w:szCs w:val="22"/>
-        </w:rPr>
-        <w:t>2019</w:t>
-      </w:r>
-      <w:r>
-        <w:rPr>
-          <w:bCs/>
-        </w:rPr>
-        <w:t xml:space="preserve"> </w:t>
-      </w:r>
-      <w:r>
-        <w:rPr>
-          <w:rFonts w:asciiTheme="minorHAnsi" w:eastAsiaTheme="minorHAnsi" w:hAnsiTheme="minorHAnsi" w:cstheme="minorBidi"/>
-          <w:bCs/>
-          <w:szCs w:val="22"/>
-        </w:rPr>
-        <w:t>-</w:t>
-      </w:r>
-      <w:r>
-        <w:rPr>
-          <w:bCs/>
-        </w:rPr>
-        <w:tab/>
-      </w:r>
-      <w:r>
-        <w:rPr>
-          <w:bCs/>
-        </w:rPr>
-        <w:tab/>
-      </w:r>
-      <w:r>
-        <w:t xml:space="preserve">Investing </w:t>
-      </w:r>
-      <w:r>
-        <w:t>Strategy Evaluator (ISE)</w:t>
+        <w:t>As a software engineer, I work with DevOps/CI (Linux, Docker, GitLab), and mission control.</w:t>
       </w:r>
     </w:p>
     <w:p>
@@ -986,13 +674,61 @@
         </w:numPr>
       </w:pPr>
       <w:r>
-        <w:t>I am the creator of a large Python framework for</w:t>
-      </w:r>
-      <w:r>
-        <w:t xml:space="preserve"> stock market analytics</w:t>
-      </w:r>
-      <w:r>
-        <w:t>.</w:t>
+        <w:t>I also maintain the car’s 600V power electronics.</w:t>
+      </w:r>
+    </w:p>
+    <w:p>
+      <w:pPr>
+        <w:pStyle w:val="Heading3"/>
+        <w:rPr>
+          <w:rStyle w:val="Heading3Char"/>
+          <w:b/>
+          <w:bCs/>
+        </w:rPr>
+      </w:pPr>
+      <w:r>
+        <w:rPr>
+          <w:rFonts w:asciiTheme="minorHAnsi" w:eastAsiaTheme="minorHAnsi" w:hAnsiTheme="minorHAnsi" w:cstheme="minorBidi"/>
+          <w:bCs/>
+          <w:szCs w:val="22"/>
+        </w:rPr>
+        <w:t>201</w:t>
+      </w:r>
+      <w:r>
+        <w:rPr>
+          <w:rFonts w:asciiTheme="minorHAnsi" w:eastAsiaTheme="minorHAnsi" w:hAnsiTheme="minorHAnsi" w:cstheme="minorBidi"/>
+          <w:bCs/>
+          <w:szCs w:val="22"/>
+        </w:rPr>
+        <w:t>9</w:t>
+      </w:r>
+      <w:r>
+        <w:rPr>
+          <w:bCs/>
+        </w:rPr>
+        <w:tab/>
+      </w:r>
+      <w:r>
+        <w:rPr>
+          <w:bCs/>
+        </w:rPr>
+        <w:tab/>
+      </w:r>
+      <w:r>
+        <w:rPr>
+          <w:rStyle w:val="Heading3Char"/>
+          <w:b/>
+          <w:bCs/>
+        </w:rPr>
+        <w:t xml:space="preserve">IT responsible, </w:t>
+      </w:r>
+      <w:r>
+        <w:rPr>
+          <w:rStyle w:val="Heading3Char"/>
+          <w:b/>
+          <w:bCs/>
+        </w:rPr>
+        <w:t>Chalmers International Taiwan Office (CITO)</w:t>
       </w:r>
     </w:p>
     <w:p>
@@ -1004,69 +740,80 @@
         </w:numPr>
       </w:pPr>
       <w:r>
-        <w:t>Bots</w:t>
+        <w:rPr>
+          <w:b/>
+          <w:bCs/>
+        </w:rPr>
+        <w:t>CITO</w:t>
+      </w:r>
+      <w:r>
+        <w:t xml:space="preserve"> is a student-run office on the NCTU </w:t>
+      </w:r>
+      <w:r>
+        <w:t>campus and</w:t>
+      </w:r>
+      <w:r>
+        <w:t xml:space="preserve"> works with corporate relations</w:t>
+      </w:r>
+      <w:r>
+        <w:t xml:space="preserve"> in Taiwan, as well as</w:t>
+      </w:r>
+      <w:r>
+        <w:t xml:space="preserve"> the production</w:t>
+      </w:r>
+      <w:r>
+        <w:t xml:space="preserve"> and release</w:t>
       </w:r>
       <w:r>
         <w:t xml:space="preserve"> </w:t>
       </w:r>
       <w:r>
-        <w:t>with different</w:t>
-      </w:r>
-      <w:r>
-        <w:t xml:space="preserve"> ML-based</w:t>
-      </w:r>
-      <w:r>
-        <w:t xml:space="preserve"> trading</w:t>
-      </w:r>
-      <w:r>
-        <w:t xml:space="preserve"> strategies</w:t>
-      </w:r>
-      <w:r>
-        <w:t xml:space="preserve"> are created and tested</w:t>
-      </w:r>
-      <w:r>
-        <w:t xml:space="preserve"> in stock market simulations</w:t>
-      </w:r>
-      <w:r>
-        <w:t xml:space="preserve">. </w:t>
+        <w:t xml:space="preserve">of </w:t>
+      </w:r>
+      <w:r>
+        <w:t>Asia Magazine</w:t>
+      </w:r>
+      <w:r>
+        <w:t>.</w:t>
+      </w:r>
+      <w:r>
+        <w:t xml:space="preserve"> </w:t>
       </w:r>
     </w:p>
     <w:p>
       <w:pPr>
         <w:pStyle w:val="Heading3"/>
+        <w:rPr>
+          <w:rStyle w:val="Heading2Char"/>
+        </w:rPr>
+      </w:pPr>
+      <w:r>
+        <w:rPr>
+          <w:rFonts w:asciiTheme="minorHAnsi" w:eastAsiaTheme="minorHAnsi" w:hAnsiTheme="minorHAnsi" w:cstheme="minorBidi"/>
+          <w:bCs/>
+          <w:szCs w:val="22"/>
+        </w:rPr>
+        <w:t>2017</w:t>
+      </w:r>
+      <w:r>
+        <w:rPr>
+          <w:bCs/>
+        </w:rPr>
+        <w:tab/>
+      </w:r>
+      <w:r>
+        <w:rPr>
+          <w:bCs/>
+        </w:rPr>
+        <w:tab/>
+      </w:r>
+      <w:r>
         <w:rPr>
           <w:rStyle w:val="Heading3Char"/>
           <w:b/>
           <w:bCs/>
         </w:rPr>
-      </w:pPr>
-      <w:r>
-        <w:rPr>
-          <w:rFonts w:asciiTheme="minorHAnsi" w:eastAsiaTheme="minorHAnsi" w:hAnsiTheme="minorHAnsi" w:cstheme="minorBidi"/>
-          <w:bCs/>
-          <w:szCs w:val="22"/>
-        </w:rPr>
-        <w:t>201</w:t>
-      </w:r>
-      <w:r>
-        <w:rPr>
-          <w:rFonts w:asciiTheme="minorHAnsi" w:eastAsiaTheme="minorHAnsi" w:hAnsiTheme="minorHAnsi" w:cstheme="minorBidi"/>
-          <w:bCs/>
-          <w:szCs w:val="22"/>
-        </w:rPr>
-        <w:t>9</w:t>
-      </w:r>
-      <w:r>
-        <w:rPr>
-          <w:bCs/>
-        </w:rPr>
-        <w:tab/>
-      </w:r>
-      <w:r>
-        <w:rPr>
-          <w:bCs/>
-        </w:rPr>
-        <w:tab/>
+        <w:t>IT</w:t>
       </w:r>
       <w:r>
         <w:rPr>
@@ -1074,7 +821,7 @@
           <w:b/>
           <w:bCs/>
         </w:rPr>
-        <w:t xml:space="preserve">IT responsible, </w:t>
+        <w:t xml:space="preserve"> r</w:t>
       </w:r>
       <w:r>
         <w:rPr>
@@ -1082,7 +829,31 @@
           <w:b/>
           <w:bCs/>
         </w:rPr>
-        <w:t>Chalmers International Taiwan Office (CITO)</w:t>
+        <w:t>esponsible, IEM Student division</w:t>
+      </w:r>
+      <w:r>
+        <w:rPr>
+          <w:rStyle w:val="Heading3Char"/>
+          <w:b/>
+          <w:bCs/>
+        </w:rPr>
+        <w:t xml:space="preserve"> (</w:t>
+      </w:r>
+      <w:r>
+        <w:rPr>
+          <w:rStyle w:val="Heading3Char"/>
+          <w:b/>
+          <w:bCs/>
+        </w:rPr>
+        <w:t>I-</w:t>
+      </w:r>
+      <w:r>
+        <w:rPr>
+          <w:rStyle w:val="Heading3Char"/>
+          <w:b/>
+          <w:bCs/>
+        </w:rPr>
+        <w:t>Styrelsen)</w:t>
       </w:r>
     </w:p>
     <w:p>
@@ -1094,120 +865,25 @@
         </w:numPr>
       </w:pPr>
       <w:r>
-        <w:rPr>
-          <w:b/>
-          <w:bCs/>
-        </w:rPr>
-        <w:t>CITO</w:t>
-      </w:r>
-      <w:r>
-        <w:t xml:space="preserve"> is a student-run office on the NCTU </w:t>
-      </w:r>
-      <w:r>
-        <w:t>campus and</w:t>
-      </w:r>
-      <w:r>
-        <w:t xml:space="preserve"> works with corporate relations</w:t>
-      </w:r>
-      <w:r>
-        <w:t xml:space="preserve"> in Taiwan, as well as</w:t>
-      </w:r>
-      <w:r>
-        <w:t xml:space="preserve"> the production</w:t>
-      </w:r>
-      <w:r>
-        <w:t xml:space="preserve"> and release</w:t>
-      </w:r>
-      <w:r>
-        <w:t xml:space="preserve"> </w:t>
-      </w:r>
-      <w:r>
-        <w:t xml:space="preserve">of </w:t>
-      </w:r>
-      <w:r>
-        <w:t>Asia Magazine</w:t>
+        <w:t>Elected</w:t>
+      </w:r>
+      <w:r>
+        <w:t xml:space="preserve"> IT-responsible and</w:t>
+      </w:r>
+      <w:r>
+        <w:t xml:space="preserve"> board member </w:t>
+      </w:r>
+      <w:r>
+        <w:t>of</w:t>
+      </w:r>
+      <w:r>
+        <w:t xml:space="preserve"> the student division</w:t>
+      </w:r>
+      <w:r>
+        <w:t xml:space="preserve"> less than three months after enrolment at Chalmers</w:t>
       </w:r>
       <w:r>
         <w:t>.</w:t>
-      </w:r>
-      <w:r>
-        <w:t xml:space="preserve"> </w:t>
-      </w:r>
-    </w:p>
-    <w:p>
-      <w:pPr>
-        <w:pStyle w:val="Heading3"/>
-        <w:rPr>
-          <w:rStyle w:val="Heading2Char"/>
-        </w:rPr>
-      </w:pPr>
-      <w:r>
-        <w:rPr>
-          <w:rFonts w:asciiTheme="minorHAnsi" w:eastAsiaTheme="minorHAnsi" w:hAnsiTheme="minorHAnsi" w:cstheme="minorBidi"/>
-          <w:bCs/>
-          <w:szCs w:val="22"/>
-        </w:rPr>
-        <w:t>2017</w:t>
-      </w:r>
-      <w:r>
-        <w:rPr>
-          <w:bCs/>
-        </w:rPr>
-        <w:tab/>
-      </w:r>
-      <w:r>
-        <w:rPr>
-          <w:bCs/>
-        </w:rPr>
-        <w:tab/>
-      </w:r>
-      <w:r>
-        <w:rPr>
-          <w:rStyle w:val="Heading3Char"/>
-          <w:b/>
-          <w:bCs/>
-        </w:rPr>
-        <w:t>IT</w:t>
-      </w:r>
-      <w:r>
-        <w:rPr>
-          <w:rStyle w:val="Heading3Char"/>
-          <w:b/>
-          <w:bCs/>
-        </w:rPr>
-        <w:t xml:space="preserve"> r</w:t>
-      </w:r>
-      <w:r>
-        <w:rPr>
-          <w:rStyle w:val="Heading3Char"/>
-          <w:b/>
-          <w:bCs/>
-        </w:rPr>
-        <w:t>esponsible, IEM Student division</w:t>
-      </w:r>
-      <w:r>
-        <w:rPr>
-          <w:rStyle w:val="Heading3Char"/>
-          <w:b/>
-          <w:bCs/>
-        </w:rPr>
-        <w:t xml:space="preserve"> (</w:t>
-      </w:r>
-      <w:r>
-        <w:rPr>
-          <w:rStyle w:val="Heading3Char"/>
-          <w:b/>
-          <w:bCs/>
-        </w:rPr>
-        <w:t>I-</w:t>
-      </w:r>
-      <w:r>
-        <w:rPr>
-          <w:rStyle w:val="Heading3Char"/>
-          <w:b/>
-          <w:bCs/>
-        </w:rPr>
-        <w:t>Styrelsen)</w:t>
       </w:r>
     </w:p>
     <w:p>
@@ -1219,25 +895,80 @@
         </w:numPr>
       </w:pPr>
       <w:r>
-        <w:t>Elected</w:t>
-      </w:r>
-      <w:r>
-        <w:t xml:space="preserve"> IT-responsible and</w:t>
-      </w:r>
-      <w:r>
-        <w:t xml:space="preserve"> board member </w:t>
-      </w:r>
-      <w:r>
-        <w:t>of</w:t>
-      </w:r>
-      <w:r>
-        <w:t xml:space="preserve"> the student division</w:t>
-      </w:r>
-      <w:r>
-        <w:t xml:space="preserve"> less than three months after enrolment at Chalmers</w:t>
-      </w:r>
-      <w:r>
-        <w:t>.</w:t>
+        <w:t>O</w:t>
+      </w:r>
+      <w:r>
+        <w:t>versaw the complete redesign of the student division’s website, i-chalmers.se.</w:t>
+      </w:r>
+    </w:p>
+    <w:p>
+      <w:pPr>
+        <w:pStyle w:val="Heading3"/>
+        <w:rPr>
+          <w:rStyle w:val="Heading2Char"/>
+          <w:b w:val="0"/>
+          <w:bCs/>
+        </w:rPr>
+      </w:pPr>
+      <w:r>
+        <w:rPr>
+          <w:rFonts w:asciiTheme="minorHAnsi" w:eastAsiaTheme="minorHAnsi" w:hAnsiTheme="minorHAnsi" w:cstheme="minorBidi"/>
+          <w:bCs/>
+          <w:szCs w:val="22"/>
+        </w:rPr>
+        <w:t>2017</w:t>
+      </w:r>
+      <w:r>
+        <w:rPr>
+          <w:bCs/>
+        </w:rPr>
+        <w:tab/>
+      </w:r>
+      <w:r>
+        <w:rPr>
+          <w:bCs/>
+        </w:rPr>
+        <w:tab/>
+      </w:r>
+      <w:r>
+        <w:rPr>
+          <w:rStyle w:val="Heading3Char"/>
+          <w:b/>
+          <w:bCs/>
+        </w:rPr>
+        <w:t>PR responsible, ESTIEM L</w:t>
+      </w:r>
+      <w:r>
+        <w:rPr>
+          <w:rStyle w:val="Heading3Char"/>
+          <w:b/>
+          <w:bCs/>
+        </w:rPr>
+        <w:t xml:space="preserve">ocal </w:t>
+      </w:r>
+      <w:r>
+        <w:rPr>
+          <w:rStyle w:val="Heading3Char"/>
+          <w:b/>
+          <w:bCs/>
+        </w:rPr>
+        <w:t>G</w:t>
+      </w:r>
+      <w:r>
+        <w:rPr>
+          <w:rStyle w:val="Heading3Char"/>
+          <w:b/>
+          <w:bCs/>
+        </w:rPr>
+        <w:t>roup</w:t>
+      </w:r>
+      <w:r>
+        <w:rPr>
+          <w:rStyle w:val="Heading3Char"/>
+          <w:b/>
+          <w:bCs/>
+        </w:rPr>
+        <w:t xml:space="preserve"> Gothenburg</w:t>
       </w:r>
     </w:p>
     <w:p>
@@ -1247,82 +978,67 @@
           <w:ilvl w:val="1"/>
           <w:numId w:val="1"/>
         </w:numPr>
-      </w:pPr>
-      <w:r>
-        <w:t>O</w:t>
-      </w:r>
-      <w:r>
-        <w:t>versaw the complete redesign of the student division’s website, i-chalmers.se.</w:t>
-      </w:r>
-    </w:p>
-    <w:p>
-      <w:pPr>
-        <w:pStyle w:val="Heading3"/>
         <w:rPr>
           <w:rStyle w:val="Heading2Char"/>
-          <w:b w:val="0"/>
-          <w:bCs/>
-        </w:rPr>
-      </w:pPr>
-      <w:r>
-        <w:rPr>
-          <w:rFonts w:asciiTheme="minorHAnsi" w:eastAsiaTheme="minorHAnsi" w:hAnsiTheme="minorHAnsi" w:cstheme="minorBidi"/>
-          <w:bCs/>
-          <w:szCs w:val="22"/>
-        </w:rPr>
-        <w:t>2017</w:t>
-      </w:r>
-      <w:r>
-        <w:rPr>
-          <w:bCs/>
-        </w:rPr>
-        <w:tab/>
-      </w:r>
-      <w:r>
-        <w:rPr>
-          <w:bCs/>
-        </w:rPr>
-        <w:tab/>
-      </w:r>
-      <w:r>
-        <w:rPr>
-          <w:rStyle w:val="Heading3Char"/>
+        </w:rPr>
+      </w:pPr>
+      <w:r>
+        <w:rPr>
           <w:b/>
           <w:bCs/>
         </w:rPr>
-        <w:t>PR responsible, ESTIEM L</w:t>
-      </w:r>
-      <w:r>
-        <w:rPr>
-          <w:rStyle w:val="Heading3Char"/>
-          <w:b/>
-          <w:bCs/>
-        </w:rPr>
-        <w:t xml:space="preserve">ocal </w:t>
-      </w:r>
-      <w:r>
-        <w:rPr>
-          <w:rStyle w:val="Heading3Char"/>
-          <w:b/>
-          <w:bCs/>
-        </w:rPr>
-        <w:t>G</w:t>
-      </w:r>
-      <w:r>
-        <w:rPr>
-          <w:rStyle w:val="Heading3Char"/>
-          <w:b/>
-          <w:bCs/>
-        </w:rPr>
-        <w:t>roup</w:t>
-      </w:r>
-      <w:r>
-        <w:rPr>
-          <w:rStyle w:val="Heading3Char"/>
-          <w:b/>
-          <w:bCs/>
-        </w:rPr>
-        <w:t xml:space="preserve"> Gothenburg</w:t>
+        <w:t>ESTIEM</w:t>
+      </w:r>
+      <w:r>
+        <w:t xml:space="preserve"> is an organization for connecting students</w:t>
+      </w:r>
+      <w:r>
+        <w:t xml:space="preserve"> engineering &amp; management</w:t>
+      </w:r>
+      <w:r>
+        <w:t xml:space="preserve"> </w:t>
+      </w:r>
+      <w:r>
+        <w:t xml:space="preserve">students across </w:t>
+      </w:r>
+      <w:r>
+        <w:t>Europe and</w:t>
+      </w:r>
+      <w:r>
+        <w:t xml:space="preserve"> </w:t>
+      </w:r>
+      <w:r>
+        <w:t xml:space="preserve">is present at </w:t>
+      </w:r>
+      <w:r>
+        <w:t xml:space="preserve">82 </w:t>
+      </w:r>
+      <w:r>
+        <w:t xml:space="preserve">different </w:t>
+      </w:r>
+      <w:r>
+        <w:t>universities.</w:t>
+      </w:r>
+      <w:r>
+        <w:t xml:space="preserve"> Over 3000 students</w:t>
+      </w:r>
+      <w:r>
+        <w:t xml:space="preserve"> </w:t>
+      </w:r>
+      <w:r>
+        <w:t>take part in 180</w:t>
+      </w:r>
+      <w:r>
+        <w:t xml:space="preserve"> international</w:t>
+      </w:r>
+      <w:r>
+        <w:t xml:space="preserve"> events annually</w:t>
+      </w:r>
+      <w:r>
+        <w:t xml:space="preserve"> through ESTIEM</w:t>
+      </w:r>
+      <w:r>
+        <w:t>.</w:t>
       </w:r>
     </w:p>
     <w:p>
@@ -1332,67 +1048,41 @@
           <w:ilvl w:val="1"/>
           <w:numId w:val="1"/>
         </w:numPr>
-        <w:rPr>
-          <w:rStyle w:val="Heading2Char"/>
-        </w:rPr>
-      </w:pPr>
-      <w:r>
-        <w:rPr>
-          <w:b/>
-          <w:bCs/>
-        </w:rPr>
-        <w:t>ESTIEM</w:t>
-      </w:r>
-      <w:r>
-        <w:t xml:space="preserve"> is an organization for connecting students</w:t>
-      </w:r>
-      <w:r>
-        <w:t xml:space="preserve"> engineering &amp; management</w:t>
+      </w:pPr>
+      <w:r>
+        <w:t>Worked with</w:t>
       </w:r>
       <w:r>
         <w:t xml:space="preserve"> </w:t>
       </w:r>
       <w:r>
-        <w:t xml:space="preserve">students across </w:t>
-      </w:r>
-      <w:r>
-        <w:t>Europe and</w:t>
+        <w:t>Europe’s largest</w:t>
+      </w:r>
+      <w:r>
+        <w:t xml:space="preserve"> case competition TIMES, </w:t>
+      </w:r>
+      <w:r>
+        <w:t>as well as two</w:t>
+      </w:r>
+      <w:r>
+        <w:t xml:space="preserve"> international</w:t>
       </w:r>
       <w:r>
         <w:t xml:space="preserve"> </w:t>
       </w:r>
       <w:r>
-        <w:t xml:space="preserve">is present at </w:t>
-      </w:r>
-      <w:r>
-        <w:t xml:space="preserve">82 </w:t>
-      </w:r>
-      <w:r>
-        <w:t xml:space="preserve">different </w:t>
-      </w:r>
-      <w:r>
-        <w:t>universities.</w:t>
-      </w:r>
-      <w:r>
-        <w:t xml:space="preserve"> Over 3000 students</w:t>
-      </w:r>
-      <w:r>
-        <w:t xml:space="preserve"> </w:t>
-      </w:r>
-      <w:r>
-        <w:t>take part in 180</w:t>
-      </w:r>
-      <w:r>
-        <w:t xml:space="preserve"> international</w:t>
-      </w:r>
-      <w:r>
-        <w:t xml:space="preserve"> events annually</w:t>
-      </w:r>
-      <w:r>
-        <w:t xml:space="preserve"> through ESTIEM</w:t>
+        <w:t>exchange trips</w:t>
       </w:r>
       <w:r>
         <w:t>.</w:t>
+      </w:r>
+    </w:p>
+    <w:p>
+      <w:pPr>
+        <w:pStyle w:val="Heading1"/>
+      </w:pPr>
+      <w:r>
+        <w:t>Software</w:t>
       </w:r>
     </w:p>
     <w:p>
@@ -1404,93 +1094,58 @@
         </w:numPr>
       </w:pPr>
       <w:r>
-        <w:t>Worked with</w:t>
+        <w:t>Linux,</w:t>
+      </w:r>
+      <w:r>
+        <w:t xml:space="preserve"> Docker,</w:t>
       </w:r>
       <w:r>
         <w:t xml:space="preserve"> </w:t>
       </w:r>
       <w:r>
-        <w:t>Europe’s largest</w:t>
-      </w:r>
-      <w:r>
-        <w:t xml:space="preserve"> case competition TIMES, </w:t>
-      </w:r>
-      <w:r>
-        <w:t>as well as two</w:t>
+        <w:t>Python</w:t>
+      </w:r>
+      <w:r>
+        <w:t>,</w:t>
+      </w:r>
+      <w:r>
+        <w:t xml:space="preserve"> Git,</w:t>
+      </w:r>
+      <w:r>
+        <w:t xml:space="preserve"> C++,</w:t>
+      </w:r>
+      <w:r>
+        <w:t xml:space="preserve"> R, Java</w:t>
+      </w:r>
+      <w:r>
+        <w:t>,</w:t>
+      </w:r>
+      <w:r>
+        <w:t xml:space="preserve"> HTML, CSS, JavaScript</w:t>
+      </w:r>
+      <w:r>
+        <w:t>,</w:t>
+      </w:r>
+      <w:r>
+        <w:t xml:space="preserve"> TensorFlow, </w:t>
+      </w:r>
+      <w:r>
+        <w:t xml:space="preserve">Keras, </w:t>
+      </w:r>
+      <w:r>
+        <w:t>Scikit-Learn, Statsmodels, Pandas, Numpy, Scipy</w:t>
+      </w:r>
+      <w:r>
+        <w:t xml:space="preserve">, </w:t>
+      </w:r>
+      <w:r>
+        <w:t>Matlab,</w:t>
+      </w:r>
+      <w:r>
+        <w:t xml:space="preserve"> Altium,</w:t>
       </w:r>
       <w:r>
         <w:t xml:space="preserve"> </w:t>
-      </w:r>
-      <w:r>
-        <w:t>international</w:t>
-      </w:r>
-      <w:r>
-        <w:t xml:space="preserve"> </w:t>
-      </w:r>
-      <w:r>
-        <w:t>exchange trips</w:t>
-      </w:r>
-      <w:r>
-        <w:t>.</w:t>
-      </w:r>
-    </w:p>
-    <w:p>
-      <w:pPr>
-        <w:pStyle w:val="Heading1"/>
-      </w:pPr>
-      <w:r>
-        <w:t>Software</w:t>
-      </w:r>
-    </w:p>
-    <w:p>
-      <w:pPr>
-        <w:pStyle w:val="ListParagraph"/>
-        <w:numPr>
-          <w:ilvl w:val="1"/>
-          <w:numId w:val="1"/>
-        </w:numPr>
-      </w:pPr>
-      <w:r>
-        <w:t>Linux,</w:t>
-      </w:r>
-      <w:r>
-        <w:t xml:space="preserve"> </w:t>
-      </w:r>
-      <w:r>
-        <w:t>Docker</w:t>
-      </w:r>
-      <w:r>
-        <w:t>,</w:t>
-      </w:r>
-      <w:r>
-        <w:t xml:space="preserve"> Git,</w:t>
-      </w:r>
-      <w:r>
-        <w:t xml:space="preserve"> C++,</w:t>
-      </w:r>
-      <w:r>
-        <w:t xml:space="preserve"> R, Java</w:t>
-      </w:r>
-      <w:r>
-        <w:t>, Python</w:t>
-      </w:r>
-      <w:r>
-        <w:t>,</w:t>
-      </w:r>
-      <w:r>
-        <w:t xml:space="preserve"> TensorFlow, </w:t>
-      </w:r>
-      <w:r>
-        <w:t xml:space="preserve">Keras, </w:t>
-      </w:r>
-      <w:r>
-        <w:t>Scikit-Learn, Statsmodels, Pandas, Numpy, Scipy</w:t>
-      </w:r>
-      <w:r>
-        <w:t xml:space="preserve">, </w:t>
-      </w:r>
-      <w:r>
-        <w:t xml:space="preserve">Matlab, </w:t>
       </w:r>
       <w:r>
         <w:t>Adobe</w:t>

</xml_diff>

<commit_message>
Change autonomous to connected in thesis description
</commit_message>
<xml_diff>
--- a/src/CV.docx
+++ b/src/CV.docx
@@ -205,7 +205,13 @@
         </w:numPr>
       </w:pPr>
       <w:r>
-        <w:t>Thesis on DevOps for autonomous vehicles, in collaboration with Chalmers Formula Student Driverless and REVERE. The thesis explores how OTA software updates can be simultaneously carried out for large vehicle fleets with heterogeneous multi-vendor systems, using only fully licensed open-source tools.</w:t>
+        <w:t xml:space="preserve">Thesis on DevOps for </w:t>
+      </w:r>
+      <w:r>
+        <w:t>connect</w:t>
+      </w:r>
+      <w:r>
+        <w:t xml:space="preserve"> vehicles, in collaboration with Chalmers Formula Student Driverless and REVERE. The thesis explores how OTA software updates can be simultaneously carried out for large vehicle fleets with heterogeneous multi-vendor systems, using only fully licensed open-source tools.</w:t>
       </w:r>
     </w:p>
     <w:p>
@@ -847,13 +853,23 @@
         </w:rPr>
         <w:t>I-</w:t>
       </w:r>
+      <w:proofErr w:type="spellStart"/>
       <w:r>
         <w:rPr>
           <w:rStyle w:val="Heading3Char"/>
           <w:b/>
           <w:bCs/>
         </w:rPr>
-        <w:t>Styrelsen)</w:t>
+        <w:t>Styrelsen</w:t>
+      </w:r>
+      <w:proofErr w:type="spellEnd"/>
+      <w:r>
+        <w:rPr>
+          <w:rStyle w:val="Heading3Char"/>
+          <w:b/>
+          <w:bCs/>
+        </w:rPr>
+        <w:t>)</w:t>
       </w:r>
     </w:p>
     <w:p>
@@ -1129,17 +1145,48 @@
       <w:r>
         <w:t xml:space="preserve"> TensorFlow, </w:t>
       </w:r>
-      <w:r>
-        <w:t xml:space="preserve">Keras, </w:t>
-      </w:r>
-      <w:r>
-        <w:t>Scikit-Learn, Statsmodels, Pandas, Numpy, Scipy</w:t>
-      </w:r>
+      <w:proofErr w:type="spellStart"/>
+      <w:r>
+        <w:t>Keras</w:t>
+      </w:r>
+      <w:proofErr w:type="spellEnd"/>
       <w:r>
         <w:t xml:space="preserve">, </w:t>
       </w:r>
       <w:r>
-        <w:t>Matlab,</w:t>
+        <w:t xml:space="preserve">Scikit-Learn, </w:t>
+      </w:r>
+      <w:proofErr w:type="spellStart"/>
+      <w:r>
+        <w:t>Statsmodels</w:t>
+      </w:r>
+      <w:proofErr w:type="spellEnd"/>
+      <w:r>
+        <w:t xml:space="preserve">, Pandas, </w:t>
+      </w:r>
+      <w:proofErr w:type="spellStart"/>
+      <w:r>
+        <w:t>Numpy</w:t>
+      </w:r>
+      <w:proofErr w:type="spellEnd"/>
+      <w:r>
+        <w:t xml:space="preserve">, </w:t>
+      </w:r>
+      <w:proofErr w:type="spellStart"/>
+      <w:r>
+        <w:t>Scipy</w:t>
+      </w:r>
+      <w:proofErr w:type="spellEnd"/>
+      <w:r>
+        <w:t xml:space="preserve">, </w:t>
+      </w:r>
+      <w:proofErr w:type="spellStart"/>
+      <w:r>
+        <w:t>Matlab</w:t>
+      </w:r>
+      <w:proofErr w:type="spellEnd"/>
+      <w:r>
+        <w:t>,</w:t>
       </w:r>
       <w:r>
         <w:t xml:space="preserve"> Altium,</w:t>

</xml_diff>